<commit_message>
Commit for the update of the summary
</commit_message>
<xml_diff>
--- a/ControlDeLectura.docx
+++ b/ControlDeLectura.docx
@@ -4,92 +4,64 @@
   <w:body>
     <w:p>
       <w:pPr>
-        <w:jc w:val="center"/>
-      </w:pPr>
-      <w:r>
-        <w:rPr>
-          <w:highlight w:val="green"/>
-        </w:rPr>
-        <w:t xml:space="preserve">Transformaciones para </w:t>
-      </w:r>
-      <w:proofErr w:type="spellStart"/>
-      <w:r>
-        <w:rPr>
-          <w:highlight w:val="green"/>
-        </w:rPr>
-        <w:t>Linearizar</w:t>
-      </w:r>
-      <w:proofErr w:type="spellEnd"/>
-      <w:r>
-        <w:rPr>
-          <w:highlight w:val="green"/>
-        </w:rPr>
-        <w:t xml:space="preserve"> Relaciones No Lineales</w:t>
-      </w:r>
-    </w:p>
-    <w:p>
-      <w:pPr>
-        <w:jc w:val="both"/>
-      </w:pPr>
-      <w:r>
-        <w:t xml:space="preserve">La sección se centra en las </w:t>
-      </w:r>
-      <w:r>
         <w:rPr>
           <w:b/>
           <w:bCs/>
         </w:rPr>
-        <w:t xml:space="preserve">transformaciones para </w:t>
-      </w:r>
-      <w:proofErr w:type="spellStart"/>
+      </w:pPr>
       <w:r>
         <w:rPr>
           <w:b/>
           <w:bCs/>
         </w:rPr>
-        <w:t>linearizar</w:t>
-      </w:r>
-      <w:proofErr w:type="spellEnd"/>
+        <w:t xml:space="preserve">Transformaciones para </w:t>
+      </w:r>
+      <w:proofErr w:type="spellStart"/>
       <w:r>
         <w:rPr>
           <w:b/>
           <w:bCs/>
         </w:rPr>
-        <w:t xml:space="preserve"> relaciones no lineales</w:t>
-      </w:r>
-      <w:r>
-        <w:t xml:space="preserve"> y resolver problemas relacionados con la heterocedasticidad</w:t>
-      </w:r>
-      <w:r>
-        <w:t xml:space="preserve"> </w:t>
-      </w:r>
+        <w:t>Linearizar</w:t>
+      </w:r>
+      <w:proofErr w:type="spellEnd"/>
       <w:r>
         <w:rPr>
           <w:b/>
           <w:bCs/>
         </w:rPr>
-        <w:t>cambio no uniforme de la variabilidad de los errores</w:t>
-      </w:r>
-      <w:r>
-        <w:t xml:space="preserve">. Entre estas transformaciones, la </w:t>
-      </w:r>
-      <w:r>
-        <w:rPr>
-          <w:b/>
-          <w:bCs/>
-        </w:rPr>
-        <w:t>transformación de Box-Cox</w:t>
-      </w:r>
-      <w:r>
-        <w:t xml:space="preserve"> se presenta como un método útil.</w:t>
-      </w:r>
-    </w:p>
-    <w:p>
-      <w:r>
-        <w:t>Transformación de Box-Cox</w:t>
-      </w:r>
-    </w:p>
-    <w:p>
+        <w:t xml:space="preserve"> Relaciones No Lineales</w:t>
+      </w:r>
+    </w:p>
+    <w:p>
+      <w:pPr>
+        <w:jc w:val="both"/>
+      </w:pPr>
+      <w:r>
+        <w:t>L</w:t>
+      </w:r>
+      <w:r>
+        <w:t xml:space="preserve">as transformaciones para </w:t>
+      </w:r>
+      <w:proofErr w:type="spellStart"/>
+      <w:r>
+        <w:t>linearizar</w:t>
+      </w:r>
+      <w:proofErr w:type="spellEnd"/>
+      <w:r>
+        <w:t xml:space="preserve"> relaciones no lineales y resolver problemas relacionados con la heterocedasticidad</w:t>
+      </w:r>
+      <w:r>
+        <w:t xml:space="preserve"> </w:t>
+      </w:r>
+      <w:r>
+        <w:t>cambio no uniforme de la variabilidad de los errores. Entre estas transformaciones, la transformación de Box-Cox se presenta como un método útil.</w:t>
+      </w:r>
+    </w:p>
+    <w:p>
+      <w:pPr>
+        <w:jc w:val="both"/>
+      </w:pPr>
       <w:r>
         <w:t xml:space="preserve">La transformación Box-Cox se define para un parámetro </w:t>
       </w:r>
@@ -108,6 +80,7 @@
         <w:t xml:space="preserve"> y es expresada como:</w:t>
       </w:r>
     </w:p>
+    <w:p/>
     <w:p>
       <m:oMathPara>
         <m:oMath>
@@ -262,7 +235,25 @@
                     <w:rPr>
                       <w:rFonts w:ascii="Cambria Math" w:eastAsiaTheme="minorEastAsia" w:hAnsi="Cambria Math"/>
                     </w:rPr>
-                    <m:t>ln⁡</m:t>
+                    <m:t>l</m:t>
+                  </m:r>
+                  <m:r>
+                    <m:rPr>
+                      <m:sty m:val="p"/>
+                    </m:rPr>
+                    <w:rPr>
+                      <w:rFonts w:ascii="Cambria Math" w:eastAsiaTheme="minorEastAsia" w:hAnsi="Cambria Math"/>
+                    </w:rPr>
+                    <m:t>og</m:t>
+                  </m:r>
+                  <m:r>
+                    <m:rPr>
+                      <m:sty m:val="p"/>
+                    </m:rPr>
+                    <w:rPr>
+                      <w:rFonts w:ascii="Cambria Math" w:eastAsiaTheme="minorEastAsia" w:hAnsi="Cambria Math"/>
+                    </w:rPr>
+                    <m:t>⁡</m:t>
                   </m:r>
                   <m:r>
                     <w:rPr>
@@ -282,15 +273,20 @@
         <w:jc w:val="both"/>
       </w:pPr>
       <w:r>
-        <w:t xml:space="preserve">Esta fórmula permite transformar datos para aproximar una relación lineal, especialmente cuando los residuos muestran comportamientos </w:t>
-      </w:r>
-      <w:proofErr w:type="spellStart"/>
-      <w:r>
-        <w:t>heterocedásticos</w:t>
-      </w:r>
-      <w:proofErr w:type="spellEnd"/>
-      <w:r>
-        <w:t xml:space="preserve">. Cuando </w:t>
+        <w:t>Esta fórmula se utiliza para transformar datos con el objetivo de aproximar una relación lineal, especialmente cuando los residuos presentan heterocedasticidad.</w:t>
+      </w:r>
+    </w:p>
+    <w:p>
+      <w:pPr>
+        <w:pStyle w:val="ListParagraph"/>
+        <w:numPr>
+          <w:ilvl w:val="0"/>
+          <w:numId w:val="20"/>
+        </w:numPr>
+        <w:jc w:val="both"/>
+      </w:pPr>
+      <w:r>
+        <w:t xml:space="preserve">Cuando </w:t>
       </w:r>
       <m:oMath>
         <m:r>
@@ -304,7 +300,7 @@
         </m:r>
       </m:oMath>
       <w:r>
-        <w:t xml:space="preserve"> es cercano a 0, la transformación es equivalente a tomar el logaritmo de </w:t>
+        <w:t xml:space="preserve"> se aproxima a 0, la transformación equivale a aplicar el logaritmo a la variable </w:t>
       </w:r>
       <m:oMath>
         <m:r>
@@ -320,112 +316,15 @@
     </w:p>
     <w:p>
       <w:pPr>
-        <w:spacing w:after="0"/>
+        <w:pStyle w:val="ListParagraph"/>
+        <w:numPr>
+          <w:ilvl w:val="0"/>
+          <w:numId w:val="20"/>
+        </w:numPr>
         <w:jc w:val="both"/>
       </w:pPr>
       <w:r>
-        <w:t>Interpretación de la Tabla 6.4:</w:t>
-      </w:r>
-    </w:p>
-    <w:p>
-      <w:pPr>
-        <w:spacing w:after="0"/>
-        <w:jc w:val="both"/>
-      </w:pPr>
-      <w:r>
-        <w:t xml:space="preserve">La tabla muestra cómo, al calcular </w:t>
-      </w:r>
-      <m:oMath>
-        <m:r>
-          <m:rPr>
-            <m:lit/>
-          </m:rPr>
-          <w:rPr>
-            <w:rFonts w:ascii="Cambria Math" w:hAnsi="Cambria Math"/>
-          </w:rPr>
-          <m:t>(</m:t>
-        </m:r>
-        <m:f>
-          <m:fPr>
-            <m:ctrlPr>
-              <w:rPr>
-                <w:rFonts w:ascii="Cambria Math" w:hAnsi="Cambria Math"/>
-              </w:rPr>
-            </m:ctrlPr>
-          </m:fPr>
-          <m:num>
-            <m:sSup>
-              <m:sSupPr>
-                <m:ctrlPr>
-                  <w:rPr>
-                    <w:rFonts w:ascii="Cambria Math" w:hAnsi="Cambria Math"/>
-                    <w:i/>
-                  </w:rPr>
-                </m:ctrlPr>
-              </m:sSupPr>
-              <m:e>
-                <m:r>
-                  <w:rPr>
-                    <w:rFonts w:ascii="Cambria Math" w:hAnsi="Cambria Math"/>
-                  </w:rPr>
-                  <m:t>10</m:t>
-                </m:r>
-              </m:e>
-              <m:sup>
-                <m:r>
-                  <m:rPr>
-                    <m:sty m:val="p"/>
-                  </m:rPr>
-                  <w:rPr>
-                    <w:rFonts w:ascii="Cambria Math" w:hAnsi="Cambria Math"/>
-                  </w:rPr>
-                  <m:t>λ</m:t>
-                </m:r>
-              </m:sup>
-            </m:sSup>
-            <m:r>
-              <w:rPr>
-                <w:rFonts w:ascii="Cambria Math" w:hAnsi="Cambria Math"/>
-              </w:rPr>
-              <m:t>-1</m:t>
-            </m:r>
-            <m:ctrlPr>
-              <w:rPr>
-                <w:rFonts w:ascii="Cambria Math" w:hAnsi="Cambria Math"/>
-                <w:i/>
-              </w:rPr>
-            </m:ctrlPr>
-          </m:num>
-          <m:den>
-            <m:r>
-              <m:rPr>
-                <m:sty m:val="p"/>
-              </m:rPr>
-              <w:rPr>
-                <w:rFonts w:ascii="Cambria Math" w:hAnsi="Cambria Math"/>
-              </w:rPr>
-              <m:t>λ</m:t>
-            </m:r>
-            <m:ctrlPr>
-              <w:rPr>
-                <w:rFonts w:ascii="Cambria Math" w:hAnsi="Cambria Math"/>
-                <w:i/>
-              </w:rPr>
-            </m:ctrlPr>
-          </m:den>
-        </m:f>
-        <m:r>
-          <m:rPr>
-            <m:lit/>
-          </m:rPr>
-          <w:rPr>
-            <w:rFonts w:ascii="Cambria Math" w:hAnsi="Cambria Math"/>
-          </w:rPr>
-          <m:t>)</m:t>
-        </m:r>
-      </m:oMath>
-      <w:r>
-        <w:t xml:space="preserve"> para diferentes valores de </w:t>
+        <w:t xml:space="preserve">Si </w:t>
       </w:r>
       <m:oMath>
         <m:r>
@@ -437,38 +336,28 @@
           </w:rPr>
           <m:t>λ</m:t>
         </m:r>
+        <m:r>
+          <w:rPr>
+            <w:rFonts w:ascii="Cambria Math" w:hAnsi="Cambria Math"/>
+          </w:rPr>
+          <m:t>&gt; 1</m:t>
+        </m:r>
       </m:oMath>
       <w:r>
-        <w:t xml:space="preserve">, los resultados convergen al logaritmo de 10 </w:t>
-      </w:r>
-      <m:oMath>
-        <m:r>
-          <m:rPr>
-            <m:lit/>
-          </m:rPr>
-          <w:rPr>
-            <w:rFonts w:ascii="Cambria Math" w:hAnsi="Cambria Math"/>
-          </w:rPr>
-          <m:t>(</m:t>
-        </m:r>
-        <m:r>
-          <w:rPr>
-            <w:rFonts w:ascii="Cambria Math" w:hAnsi="Cambria Math"/>
-          </w:rPr>
-          <m:t>2.3026</m:t>
-        </m:r>
-        <m:r>
-          <m:rPr>
-            <m:lit/>
-          </m:rPr>
-          <w:rPr>
-            <w:rFonts w:ascii="Cambria Math" w:hAnsi="Cambria Math"/>
-          </w:rPr>
-          <m:t>)</m:t>
-        </m:r>
-      </m:oMath>
-      <w:r>
-        <w:t xml:space="preserve"> a medida que </w:t>
+        <w:t>, la variable transformada crece más lentamente que la original.</w:t>
+      </w:r>
+    </w:p>
+    <w:p>
+      <w:pPr>
+        <w:pStyle w:val="ListParagraph"/>
+        <w:numPr>
+          <w:ilvl w:val="0"/>
+          <w:numId w:val="20"/>
+        </w:numPr>
+        <w:jc w:val="both"/>
+      </w:pPr>
+      <w:r>
+        <w:t xml:space="preserve">Si </w:t>
       </w:r>
       <m:oMath>
         <m:r>
@@ -480,18 +369,23 @@
           </w:rPr>
           <m:t>λ</m:t>
         </m:r>
+        <m:r>
+          <w:rPr>
+            <w:rFonts w:ascii="Cambria Math" w:hAnsi="Cambria Math"/>
+          </w:rPr>
+          <m:t xml:space="preserve">&lt; 1, </m:t>
+        </m:r>
       </m:oMath>
       <w:r>
-        <w:t xml:space="preserve"> tiende a 0. Esto confirma que la transformación Box-Cox logra mantener la continuidad de la función.</w:t>
-      </w:r>
-    </w:p>
-    <w:p>
-      <w:pPr>
-        <w:spacing w:before="240" w:after="0"/>
+        <w:t>la variable transformada crece más rápidamente que la original.</w:t>
+      </w:r>
+    </w:p>
+    <w:p>
+      <w:pPr>
         <w:jc w:val="both"/>
       </w:pPr>
       <w:r>
-        <w:t xml:space="preserve">Efecto de la Transformación y Decisión del Parámetro </w:t>
+        <w:t xml:space="preserve">La elección del valor de </w:t>
       </w:r>
       <m:oMath>
         <m:r>
@@ -504,103 +398,26 @@
           <m:t>λ</m:t>
         </m:r>
       </m:oMath>
-    </w:p>
-    <w:p>
-      <w:pPr>
-        <w:spacing w:after="0"/>
-        <w:jc w:val="both"/>
-      </w:pPr>
-      <w:r>
-        <w:t>La Figura 6.17 ilustra el impacto de</w:t>
-      </w:r>
-      <w:r>
-        <w:t xml:space="preserve"> </w:t>
-      </w:r>
-      <m:oMath>
-        <m:r>
-          <m:rPr>
-            <m:sty m:val="p"/>
-          </m:rPr>
-          <w:rPr>
-            <w:rFonts w:ascii="Cambria Math" w:hAnsi="Cambria Math"/>
-          </w:rPr>
-          <m:t>λ</m:t>
-        </m:r>
-      </m:oMath>
-      <w:r>
-        <w:t xml:space="preserve"> en la transformación. Valores de </w:t>
-      </w:r>
-      <m:oMath>
-        <m:r>
-          <m:rPr>
-            <m:sty m:val="p"/>
-          </m:rPr>
-          <w:rPr>
-            <w:rFonts w:ascii="Cambria Math" w:hAnsi="Cambria Math"/>
-          </w:rPr>
-          <m:t>λ</m:t>
-        </m:r>
-        <m:r>
-          <w:rPr>
-            <w:rFonts w:ascii="Cambria Math" w:hAnsi="Cambria Math"/>
-          </w:rPr>
-          <m:t>&gt; 1</m:t>
-        </m:r>
-      </m:oMath>
-      <w:r>
-        <w:t xml:space="preserve"> producen que la variable transformada crezca más lentamente que la original, mientras que </w:t>
-      </w:r>
-      <m:oMath>
-        <m:r>
-          <m:rPr>
-            <m:sty m:val="p"/>
-          </m:rPr>
-          <w:rPr>
-            <w:rFonts w:ascii="Cambria Math" w:hAnsi="Cambria Math"/>
-          </w:rPr>
-          <m:t>λ</m:t>
-        </m:r>
-        <m:r>
-          <w:rPr>
-            <w:rFonts w:ascii="Cambria Math" w:hAnsi="Cambria Math"/>
-          </w:rPr>
-          <m:t>&lt; 1</m:t>
-        </m:r>
-      </m:oMath>
-      <w:r>
-        <w:t xml:space="preserve"> produce un crecimiento más rápido. Esto se traduce en la elección de </w:t>
-      </w:r>
-      <m:oMath>
-        <m:r>
-          <m:rPr>
-            <m:sty m:val="p"/>
-          </m:rPr>
-          <w:rPr>
-            <w:rFonts w:ascii="Cambria Math" w:hAnsi="Cambria Math"/>
-          </w:rPr>
-          <m:t>λ</m:t>
-        </m:r>
-      </m:oMath>
-      <w:r>
-        <w:t xml:space="preserve"> para ajustar los datos a una distribución más adecuada:</w:t>
-      </w:r>
-    </w:p>
-    <w:p>
-      <w:pPr>
-        <w:pStyle w:val="Prrafodelista"/>
+      <w:r>
+        <w:t xml:space="preserve"> tiene como objetivo ajustar los datos a una distribución más adecuada. En este contexto:</w:t>
+      </w:r>
+    </w:p>
+    <w:p>
+      <w:pPr>
+        <w:pStyle w:val="ListParagraph"/>
         <w:numPr>
           <w:ilvl w:val="0"/>
-          <w:numId w:val="1"/>
+          <w:numId w:val="21"/>
         </w:numPr>
         <w:jc w:val="both"/>
       </w:pPr>
       <w:r>
-        <w:t xml:space="preserve">Si los residuos muestran heterocedasticidad o no normalidad, se transforma </w:t>
+        <w:t xml:space="preserve">Si los residuos presentan heterocedasticidad o no normalidad, se transforma la variable </w:t>
       </w:r>
       <m:oMath>
         <m:r>
           <w:rPr>
-            <w:rFonts w:ascii="Cambria Math" w:hAnsi="Cambria Math"/>
+            <w:rFonts w:ascii="Cambria Math" w:eastAsiaTheme="minorEastAsia" w:hAnsi="Cambria Math"/>
           </w:rPr>
           <m:t>y</m:t>
         </m:r>
@@ -611,15 +428,15 @@
     </w:p>
     <w:p>
       <w:pPr>
-        <w:pStyle w:val="Prrafodelista"/>
+        <w:pStyle w:val="ListParagraph"/>
         <w:numPr>
           <w:ilvl w:val="0"/>
-          <w:numId w:val="1"/>
+          <w:numId w:val="21"/>
         </w:numPr>
         <w:jc w:val="both"/>
       </w:pPr>
       <w:r>
-        <w:t xml:space="preserve">Si la variable explicativa presenta problemas similares}, se transforma </w:t>
+        <w:t xml:space="preserve">Si la variable explicativa muestra problemas similares, se transforma </w:t>
       </w:r>
       <m:oMath>
         <m:r>
@@ -634,40 +451,299 @@
       </w:r>
     </w:p>
     <w:p>
-      <w:r>
+      <w:pPr>
+        <w:jc w:val="both"/>
+      </w:pPr>
+      <w:r>
+        <w:t>En general, l</w:t>
+      </w:r>
+      <w:r>
+        <w:t>as transformaciones son una herramienta para ajustar relaciones no lineales y aproximarlas a una forma lineal, lo que mejora la calidad del modelo de regresión. Estas se aplican modificando las variables de manera que reflejen mejor el patrón observado en los datos. Por ejemplo, si una variable crece más lentamente de lo esperado en su escala original, una transformación adecuada puede comprimir el rango de valores y lograr que la relación sea más lineal. En cambio, si una variable crece de forma muy rápida, se pueden usar transformaciones que expandan los incrementos más pequeños en comparación con los mayores, ajustando así la relación.</w:t>
+      </w:r>
+    </w:p>
+    <w:p>
+      <w:pPr>
+        <w:jc w:val="both"/>
+      </w:pPr>
+      <w:r>
+        <w:t>Además, es importante notar que las transformaciones permiten manejar situaciones donde los incrementos constantes en las variables originales generan incrementos variables en la escala transformada. Esto facilita la linealización al elegir parámetros específicos para la transformación que compensen dichas variaciones. La elección de la transformación adecuada depende, entonces, de cómo se comporta la relación en los datos: si la curva de los datos tiene una inclinación hacia arriba o hacia abajo, se seleccionará una transformación que ajuste el crecimiento o la compresión según sea necesario.</w:t>
+      </w:r>
+    </w:p>
+    <w:p>
+      <w:pPr>
+        <w:jc w:val="both"/>
+      </w:pPr>
+      <w:r>
+        <w:t xml:space="preserve">En última instancia, el objetivo es garantizar que la relación entre las variables sea lo más lineal posible, ya sea transformando una o ambas variables, dependiendo del problema específico. </w:t>
+      </w:r>
+      <w:r>
+        <w:lastRenderedPageBreak/>
+        <w:t>Esto permite que el modelo de regresión sea más preciso y fácil de interpretar, optimizando su capacidad para explicar o predecir el fenómeno en estudio.</w:t>
+      </w:r>
+    </w:p>
+    <w:p>
+      <w:pPr>
         <w:rPr>
           <w:b/>
           <w:bCs/>
         </w:rPr>
-        <w:t>Linealización de Relaciones No Lineales</w:t>
-      </w:r>
+      </w:pPr>
+      <w:r>
+        <w:rPr>
+          <w:b/>
+          <w:bCs/>
+        </w:rPr>
+        <w:t xml:space="preserve">Estimación Máximo-Verosímil de </w:t>
+      </w:r>
+      <m:oMath>
+        <m:r>
+          <m:rPr>
+            <m:sty m:val="b"/>
+          </m:rPr>
+          <w:rPr>
+            <w:rFonts w:ascii="Cambria Math" w:hAnsi="Cambria Math"/>
+          </w:rPr>
+          <m:t>λ</m:t>
+        </m:r>
+      </m:oMath>
     </w:p>
     <w:p>
       <w:pPr>
         <w:jc w:val="both"/>
       </w:pPr>
       <w:r>
-        <w:t>Las Figuras 6.18 a 6.21 ilustran ejemplos prácticos de relaciones no lineales que pueden ser linealizadas mediante las transformaciones descritas. Las gráficas muestran:</w:t>
-      </w:r>
-    </w:p>
-    <w:p>
-      <w:pPr>
-        <w:pStyle w:val="Prrafodelista"/>
-        <w:numPr>
-          <w:ilvl w:val="0"/>
-          <w:numId w:val="2"/>
-        </w:numPr>
+        <w:t xml:space="preserve">La estimación del parámetro </w:t>
+      </w:r>
+      <m:oMath>
+        <m:r>
+          <m:rPr>
+            <m:sty m:val="p"/>
+          </m:rPr>
+          <w:rPr>
+            <w:rFonts w:ascii="Cambria Math" w:hAnsi="Cambria Math"/>
+          </w:rPr>
+          <m:t>λ</m:t>
+        </m:r>
+      </m:oMath>
+      <w:r>
+        <w:t xml:space="preserve"> para realizar transformaciones que optimicen la linealidad y homocedasticidad de los datos se puede realizar mediante el método de máxima verosimilitud. Esto implica definir una transformación específica de la respuesta que reduzca la varianza no explicada del modelo. La transformación considerada utiliza una fórmula general donde se introduce el parámetro</w:t>
+      </w:r>
+      <w:r>
+        <w:t xml:space="preserve"> </w:t>
+      </w:r>
+      <m:oMath>
+        <m:r>
+          <m:rPr>
+            <m:sty m:val="p"/>
+          </m:rPr>
+          <w:rPr>
+            <w:rFonts w:ascii="Cambria Math" w:hAnsi="Cambria Math"/>
+          </w:rPr>
+          <m:t>λ</m:t>
+        </m:r>
+      </m:oMath>
+      <w:r>
+        <w:t xml:space="preserve"> </w:t>
+      </w:r>
+      <w:r>
+        <w:t xml:space="preserve">para modificar los datos y ajustarlos a un comportamiento más lineal. Dependiendo del valor de </w:t>
+      </w:r>
+      <m:oMath>
+        <m:r>
+          <m:rPr>
+            <m:sty m:val="p"/>
+          </m:rPr>
+          <w:rPr>
+            <w:rFonts w:ascii="Cambria Math" w:hAnsi="Cambria Math"/>
+          </w:rPr>
+          <m:t>λ</m:t>
+        </m:r>
+      </m:oMath>
+      <w:r>
+        <w:t>, se pueden lograr diferentes efectos en los datos transformados. Valores mayores a uno tienden a acelerar el crecimiento de la variable transformada respecto a la original, mientras que valores menores a uno producen un crecimiento más lento.</w:t>
+      </w:r>
+    </w:p>
+    <w:p>
+      <w:pPr>
         <w:jc w:val="both"/>
       </w:pPr>
       <w:r>
-        <w:t xml:space="preserve">Cómo los valores de </w:t>
+        <w:t xml:space="preserve">La función de verosimilitud </w:t>
       </w:r>
       <m:oMath>
         <m:r>
           <w:rPr>
             <w:rFonts w:ascii="Cambria Math" w:hAnsi="Cambria Math"/>
           </w:rPr>
-          <m:t>y</m:t>
+          <m:t>L(</m:t>
+        </m:r>
+        <m:r>
+          <m:rPr>
+            <m:sty m:val="p"/>
+          </m:rPr>
+          <w:rPr>
+            <w:rFonts w:ascii="Cambria Math" w:hAnsi="Cambria Math"/>
+          </w:rPr>
+          <m:t>λ</m:t>
+        </m:r>
+      </m:oMath>
+      <w:r>
+        <w:t>) se define como:</w:t>
+      </w:r>
+    </w:p>
+    <w:p>
+      <w:pPr>
+        <w:jc w:val="both"/>
+      </w:pPr>
+      <m:oMathPara>
+        <m:oMath>
+          <m:r>
+            <w:rPr>
+              <w:rFonts w:ascii="Cambria Math" w:hAnsi="Cambria Math"/>
+            </w:rPr>
+            <m:t>L</m:t>
+          </m:r>
+          <m:d>
+            <m:dPr>
+              <m:ctrlPr>
+                <w:rPr>
+                  <w:rFonts w:ascii="Cambria Math" w:hAnsi="Cambria Math"/>
+                  <w:i/>
+                </w:rPr>
+              </m:ctrlPr>
+            </m:dPr>
+            <m:e>
+              <m:r>
+                <m:rPr>
+                  <m:sty m:val="p"/>
+                </m:rPr>
+                <w:rPr>
+                  <w:rFonts w:ascii="Cambria Math" w:hAnsi="Cambria Math"/>
+                </w:rPr>
+                <m:t>λ</m:t>
+              </m:r>
+            </m:e>
+          </m:d>
+          <m:r>
+            <w:rPr>
+              <w:rFonts w:ascii="Cambria Math" w:hAnsi="Cambria Math"/>
+            </w:rPr>
+            <m:t>=-</m:t>
+          </m:r>
+          <m:f>
+            <m:fPr>
+              <m:ctrlPr>
+                <w:rPr>
+                  <w:rFonts w:ascii="Cambria Math" w:hAnsi="Cambria Math"/>
+                </w:rPr>
+              </m:ctrlPr>
+            </m:fPr>
+            <m:num>
+              <m:r>
+                <w:rPr>
+                  <w:rFonts w:ascii="Cambria Math" w:hAnsi="Cambria Math"/>
+                </w:rPr>
+                <m:t>n</m:t>
+              </m:r>
+              <m:ctrlPr>
+                <w:rPr>
+                  <w:rFonts w:ascii="Cambria Math" w:hAnsi="Cambria Math"/>
+                  <w:i/>
+                </w:rPr>
+              </m:ctrlPr>
+            </m:num>
+            <m:den>
+              <m:r>
+                <w:rPr>
+                  <w:rFonts w:ascii="Cambria Math" w:hAnsi="Cambria Math"/>
+                </w:rPr>
+                <m:t>2</m:t>
+              </m:r>
+              <m:ctrlPr>
+                <w:rPr>
+                  <w:rFonts w:ascii="Cambria Math" w:hAnsi="Cambria Math"/>
+                  <w:i/>
+                </w:rPr>
+              </m:ctrlPr>
+            </m:den>
+          </m:f>
+          <m:func>
+            <m:funcPr>
+              <m:ctrlPr>
+                <w:rPr>
+                  <w:rFonts w:ascii="Cambria Math" w:hAnsi="Cambria Math"/>
+                </w:rPr>
+              </m:ctrlPr>
+            </m:funcPr>
+            <m:fName>
+              <m:r>
+                <m:rPr>
+                  <m:sty m:val="p"/>
+                </m:rPr>
+                <w:rPr>
+                  <w:rFonts w:ascii="Cambria Math" w:hAnsi="Cambria Math"/>
+                </w:rPr>
+                <m:t>ln</m:t>
+              </m:r>
+              <m:ctrlPr>
+                <w:rPr>
+                  <w:rFonts w:ascii="Cambria Math" w:hAnsi="Cambria Math"/>
+                  <w:i/>
+                </w:rPr>
+              </m:ctrlPr>
+            </m:fName>
+            <m:e>
+              <m:r>
+                <m:rPr>
+                  <m:nor/>
+                </m:rPr>
+                <w:rPr>
+                  <w:rFonts w:ascii="Cambria Math" w:hAnsi="Cambria Math"/>
+                </w:rPr>
+                <m:t>VNE</m:t>
+              </m:r>
+            </m:e>
+          </m:func>
+          <m:d>
+            <m:dPr>
+              <m:ctrlPr>
+                <w:rPr>
+                  <w:rFonts w:ascii="Cambria Math" w:hAnsi="Cambria Math"/>
+                  <w:i/>
+                </w:rPr>
+              </m:ctrlPr>
+            </m:dPr>
+            <m:e>
+              <m:r>
+                <m:rPr>
+                  <m:sty m:val="p"/>
+                </m:rPr>
+                <w:rPr>
+                  <w:rFonts w:ascii="Cambria Math" w:hAnsi="Cambria Math"/>
+                </w:rPr>
+                <m:t>λ</m:t>
+              </m:r>
+            </m:e>
+          </m:d>
+        </m:oMath>
+      </m:oMathPara>
+    </w:p>
+    <w:p>
+      <w:pPr>
+        <w:jc w:val="both"/>
+      </w:pPr>
+      <w:r>
+        <w:t xml:space="preserve">donde </w:t>
+      </w:r>
+      <m:oMath>
+        <m:r>
+          <m:rPr>
+            <m:nor/>
+          </m:rPr>
+          <w:rPr>
+            <w:rFonts w:ascii="Cambria Math" w:hAnsi="Cambria Math"/>
+          </w:rPr>
+          <m:t>VNE</m:t>
         </m:r>
         <m:d>
           <m:dPr>
@@ -692,45 +768,7 @@
         </m:d>
       </m:oMath>
       <w:r>
-        <w:t xml:space="preserve"> y </w:t>
-      </w:r>
-      <m:oMath>
-        <m:r>
-          <w:rPr>
-            <w:rFonts w:ascii="Cambria Math" w:hAnsi="Cambria Math"/>
-          </w:rPr>
-          <m:t>x</m:t>
-        </m:r>
-        <m:d>
-          <m:dPr>
-            <m:ctrlPr>
-              <w:rPr>
-                <w:rFonts w:ascii="Cambria Math" w:hAnsi="Cambria Math"/>
-                <w:i/>
-              </w:rPr>
-            </m:ctrlPr>
-          </m:dPr>
-          <m:e>
-            <m:r>
-              <m:rPr>
-                <m:sty m:val="p"/>
-              </m:rPr>
-              <w:rPr>
-                <w:rFonts w:ascii="Cambria Math" w:hAnsi="Cambria Math"/>
-              </w:rPr>
-              <m:t>λ</m:t>
-            </m:r>
-          </m:e>
-        </m:d>
-      </m:oMath>
-      <w:r>
-        <w:t xml:space="preserve"> </w:t>
-      </w:r>
-      <w:r>
-        <w:t>cambian dependiendo de</w:t>
-      </w:r>
-      <w:r>
-        <w:t xml:space="preserve"> </w:t>
+        <w:t xml:space="preserve"> representa la varianza no explicada después de aplicar la transformación. El valor de </w:t>
       </w:r>
       <m:oMath>
         <m:r>
@@ -744,61 +782,45 @@
         </m:r>
       </m:oMath>
       <w:r>
-        <w:t>.</w:t>
-      </w:r>
-    </w:p>
-    <w:p>
-      <w:pPr>
-        <w:pStyle w:val="Prrafodelista"/>
-        <w:numPr>
-          <w:ilvl w:val="0"/>
-          <w:numId w:val="2"/>
-        </w:numPr>
+        <w:t xml:space="preserve"> que minimiza esta varianza es considerado óptimo, ya que asegura un mejor ajuste del modelo.</w:t>
+      </w:r>
+    </w:p>
+    <w:p>
+      <w:pPr>
         <w:jc w:val="both"/>
       </w:pPr>
       <w:r>
-        <w:t>Los residuos asociados a estas transformaciones para evaluar si la relación se aproxima a la linealidad.</w:t>
-      </w:r>
-    </w:p>
-    <w:p>
-      <w:pPr>
-        <w:jc w:val="both"/>
-      </w:pPr>
-      <w:r>
-        <w:t xml:space="preserve">Clasificación de Relaciones </w:t>
-      </w:r>
-      <w:proofErr w:type="spellStart"/>
-      <w:r>
-        <w:t>Linealizables</w:t>
-      </w:r>
-      <w:proofErr w:type="spellEnd"/>
-    </w:p>
-    <w:p>
-      <w:pPr>
-        <w:jc w:val="both"/>
-      </w:pPr>
-      <w:r>
-        <w:t>La Figura 6.22 clasifica varias formas de relaciones no lineales que pueden transformarse en relaciones lineales con distintas técnicas. Por ejemplo:</w:t>
-      </w:r>
-    </w:p>
-    <w:p>
-      <w:pPr>
-        <w:pStyle w:val="Prrafodelista"/>
-        <w:numPr>
-          <w:ilvl w:val="0"/>
-          <w:numId w:val="3"/>
-        </w:numPr>
-      </w:pPr>
-      <w:r>
-        <w:t xml:space="preserve">Relaciones exponenciales del tipo </w:t>
+        <w:t xml:space="preserve">Para determinar dicho valor óptimo, se realizan iteraciones probando diferentes valores de </w:t>
       </w:r>
       <m:oMath>
         <m:r>
-          <w:rPr>
-            <w:rFonts w:ascii="Cambria Math" w:hAnsi="Cambria Math"/>
-          </w:rPr>
-          <m:t>y=K</m:t>
-        </m:r>
+          <m:rPr>
+            <m:sty m:val="p"/>
+          </m:rPr>
+          <w:rPr>
+            <w:rFonts w:ascii="Cambria Math" w:hAnsi="Cambria Math"/>
+          </w:rPr>
+          <m:t>λ</m:t>
+        </m:r>
+      </m:oMath>
+      <w:r>
+        <w:t xml:space="preserve">. Cada iteración implica ajustar un modelo de regresión, calcular la varianza residual asociada, y evaluar la función de verosimilitud. El intervalo de confianza de </w:t>
+      </w:r>
+      <m:oMath>
+        <m:r>
+          <m:rPr>
+            <m:sty m:val="p"/>
+          </m:rPr>
+          <w:rPr>
+            <w:rFonts w:ascii="Cambria Math" w:hAnsi="Cambria Math"/>
+          </w:rPr>
+          <m:t>λ</m:t>
+        </m:r>
+      </m:oMath>
+      <w:r>
+        <w:t xml:space="preserve"> puede estimarse utilizando límites basados en la distribución </w:t>
+      </w:r>
+      <m:oMath>
         <m:sSup>
           <m:sSupPr>
             <m:ctrlPr>
@@ -810,102 +832,81 @@
           </m:sSupPr>
           <m:e>
             <m:r>
-              <w:rPr>
-                <w:rFonts w:ascii="Cambria Math" w:hAnsi="Cambria Math"/>
-              </w:rPr>
-              <m:t>e</m:t>
-            </m:r>
-          </m:e>
-          <m:sup>
-            <m:r>
               <m:rPr>
                 <m:sty m:val="p"/>
               </m:rPr>
               <w:rPr>
                 <w:rFonts w:ascii="Cambria Math" w:hAnsi="Cambria Math"/>
               </w:rPr>
-              <m:t>β</m:t>
+              <m:t>χ</m:t>
             </m:r>
-            <m:r>
-              <w:rPr>
-                <w:rFonts w:ascii="Cambria Math" w:hAnsi="Cambria Math"/>
-              </w:rPr>
-              <m:t>x</m:t>
-            </m:r>
-          </m:sup>
-        </m:sSup>
-      </m:oMath>
-      <w:r>
-        <w:t xml:space="preserve"> pueden transformarse tomando el logaritmo natural.</w:t>
-      </w:r>
-    </w:p>
-    <w:p>
-      <w:pPr>
-        <w:pStyle w:val="Prrafodelista"/>
-        <w:numPr>
-          <w:ilvl w:val="0"/>
-          <w:numId w:val="3"/>
-        </w:numPr>
-      </w:pPr>
-      <w:r>
-        <w:lastRenderedPageBreak/>
-        <w:t xml:space="preserve">Relaciones inversas del tipo </w:t>
-      </w:r>
-      <m:oMath>
-        <m:r>
-          <w:rPr>
-            <w:rFonts w:ascii="Cambria Math" w:hAnsi="Cambria Math"/>
-          </w:rPr>
-          <m:t>y=K-</m:t>
-        </m:r>
-        <m:f>
-          <m:fPr>
             <m:ctrlPr>
               <w:rPr>
                 <w:rFonts w:ascii="Cambria Math" w:hAnsi="Cambria Math"/>
               </w:rPr>
             </m:ctrlPr>
-          </m:fPr>
-          <m:num>
-            <m:r>
-              <m:rPr>
-                <m:sty m:val="p"/>
-              </m:rPr>
-              <w:rPr>
-                <w:rFonts w:ascii="Cambria Math" w:hAnsi="Cambria Math"/>
-              </w:rPr>
-              <m:t>β</m:t>
-            </m:r>
-            <m:ctrlPr>
-              <w:rPr>
-                <w:rFonts w:ascii="Cambria Math" w:hAnsi="Cambria Math"/>
-                <w:i/>
-              </w:rPr>
-            </m:ctrlPr>
-          </m:num>
-          <m:den>
+          </m:e>
+          <m:sup>
             <m:r>
               <w:rPr>
                 <w:rFonts w:ascii="Cambria Math" w:hAnsi="Cambria Math"/>
               </w:rPr>
-              <m:t>x</m:t>
+              <m:t>2</m:t>
             </m:r>
-            <m:ctrlPr>
-              <w:rPr>
-                <w:rFonts w:ascii="Cambria Math" w:hAnsi="Cambria Math"/>
-                <w:i/>
-              </w:rPr>
-            </m:ctrlPr>
-          </m:den>
-        </m:f>
+          </m:sup>
+        </m:sSup>
       </m:oMath>
       <w:r>
-        <w:t xml:space="preserve"> se linealizan mediante transformaciones recíprocas.</w:t>
-      </w:r>
-    </w:p>
-    <w:p>
-      <w:r>
-        <w:t xml:space="preserve">Estimación Máximo-Verosímil de </w:t>
+        <w:t xml:space="preserve">, lo que proporciona una idea de </w:t>
+      </w:r>
+      <w:r>
+        <w:rPr>
+          <w:highlight w:val="yellow"/>
+        </w:rPr>
+        <w:t>la robustez del valor</w:t>
+      </w:r>
+      <w:r>
+        <w:t xml:space="preserve"> óptimo obtenido.</w:t>
+      </w:r>
+    </w:p>
+    <w:p>
+      <w:pPr>
+        <w:jc w:val="both"/>
+      </w:pPr>
+      <w:r>
+        <w:t>Este enfoque no solo mejora la linealidad y homocedasticidad de los datos, sino que también resulta en un modelo más robusto frente a problemas de heterocedasticidad o no linealidad. Además, la metodología puede extenderse para manejar transformaciones simultáneas de múltiples variables, lo que la convierte en una herramienta versátil para el análisis de datos.</w:t>
+      </w:r>
+    </w:p>
+    <w:p>
+      <w:pPr>
+        <w:rPr>
+          <w:b/>
+          <w:bCs/>
+        </w:rPr>
+      </w:pPr>
+      <w:r>
+        <w:rPr>
+          <w:b/>
+          <w:bCs/>
+          <w:highlight w:val="yellow"/>
+        </w:rPr>
+        <w:t>Transformaciones para conseguir homocedasticidad</w:t>
+      </w:r>
+    </w:p>
+    <w:p>
+      <w:pPr>
+        <w:jc w:val="both"/>
+      </w:pPr>
+      <w:r>
+        <w:t>El objetivo de realizar transformaciones para lograr homocedasticidad en un modelo de regresión es ajustar la relación entre la variabilidad de los residuos y la respuesta media, garantizando un modelo más estable y confiable. Este ajuste se basa en identificar cómo la varianza de los residuos se relaciona con el valor esperado de la respuesta.</w:t>
+      </w:r>
+    </w:p>
+    <w:p>
+      <w:pPr>
+        <w:jc w:val="both"/>
+      </w:pPr>
+      <w:r>
+        <w:t xml:space="preserve">Cuando la varianza crece proporcionalmente al cuadrado de la respuesta esperada, se recomienda aplicar una transformación que modifique esta relación, de manera que la varianza sea constante. Una opción común para lograr esto es utilizar transformaciones basadas en el parámetro </w:t>
       </w:r>
       <m:oMath>
         <m:r>
@@ -917,51 +918,12 @@
           </w:rPr>
           <m:t>λ</m:t>
         </m:r>
-      </m:oMath>
-    </w:p>
-    <w:p>
-      <w:pPr>
-        <w:jc w:val="both"/>
-      </w:pPr>
-      <w:r>
-        <w:t xml:space="preserve">Se introduce la función de verosimilitud </w:t>
-      </w:r>
-      <m:oMath>
-        <m:r>
-          <w:rPr>
-            <w:rFonts w:ascii="Cambria Math" w:hAnsi="Cambria Math"/>
-          </w:rPr>
-          <m:t>L</m:t>
-        </m:r>
-        <m:d>
-          <m:dPr>
-            <m:ctrlPr>
-              <w:rPr>
-                <w:rFonts w:ascii="Cambria Math" w:hAnsi="Cambria Math"/>
-                <w:i/>
-              </w:rPr>
-            </m:ctrlPr>
-          </m:dPr>
-          <m:e>
-            <m:r>
-              <m:rPr>
-                <m:sty m:val="p"/>
-              </m:rPr>
-              <w:rPr>
-                <w:rFonts w:ascii="Cambria Math" w:hAnsi="Cambria Math"/>
-              </w:rPr>
-              <m:t>λ</m:t>
-            </m:r>
-          </m:e>
-        </m:d>
-      </m:oMath>
-      <w:r>
-        <w:t xml:space="preserve"> para encontrar el valor óptimo de</w:t>
-      </w:r>
-      <w:r>
-        <w:t xml:space="preserve"> </w:t>
-      </w:r>
-      <m:oMath>
+        <m:r>
+          <w:rPr>
+            <w:rFonts w:ascii="Cambria Math" w:hAnsi="Cambria Math"/>
+          </w:rPr>
+          <m:t xml:space="preserve">= 1 - </m:t>
+        </m:r>
         <m:r>
           <m:rPr>
             <m:sty m:val="p"/>
@@ -969,221 +931,11 @@
           <w:rPr>
             <w:rFonts w:ascii="Cambria Math" w:hAnsi="Cambria Math"/>
           </w:rPr>
-          <m:t>λ</m:t>
+          <m:t>α</m:t>
         </m:r>
       </m:oMath>
       <w:r>
-        <w:t xml:space="preserve"> </w:t>
-      </w:r>
-      <w:r>
-        <w:t>que maximice la linealidad y homocedasticidad:</w:t>
-      </w:r>
-    </w:p>
-    <w:p>
-      <m:oMathPara>
-        <m:oMath>
-          <m:r>
-            <w:rPr>
-              <w:rFonts w:ascii="Cambria Math" w:hAnsi="Cambria Math"/>
-            </w:rPr>
-            <m:t>L</m:t>
-          </m:r>
-          <m:d>
-            <m:dPr>
-              <m:ctrlPr>
-                <w:rPr>
-                  <w:rFonts w:ascii="Cambria Math" w:hAnsi="Cambria Math"/>
-                  <w:i/>
-                </w:rPr>
-              </m:ctrlPr>
-            </m:dPr>
-            <m:e>
-              <m:r>
-                <m:rPr>
-                  <m:sty m:val="p"/>
-                </m:rPr>
-                <w:rPr>
-                  <w:rFonts w:ascii="Cambria Math" w:hAnsi="Cambria Math"/>
-                </w:rPr>
-                <m:t>λ</m:t>
-              </m:r>
-            </m:e>
-          </m:d>
-          <m:r>
-            <w:rPr>
-              <w:rFonts w:ascii="Cambria Math" w:hAnsi="Cambria Math"/>
-            </w:rPr>
-            <m:t>=-</m:t>
-          </m:r>
-          <m:f>
-            <m:fPr>
-              <m:ctrlPr>
-                <w:rPr>
-                  <w:rFonts w:ascii="Cambria Math" w:hAnsi="Cambria Math"/>
-                </w:rPr>
-              </m:ctrlPr>
-            </m:fPr>
-            <m:num>
-              <m:r>
-                <w:rPr>
-                  <w:rFonts w:ascii="Cambria Math" w:hAnsi="Cambria Math"/>
-                </w:rPr>
-                <m:t>n</m:t>
-              </m:r>
-              <m:ctrlPr>
-                <w:rPr>
-                  <w:rFonts w:ascii="Cambria Math" w:hAnsi="Cambria Math"/>
-                  <w:i/>
-                </w:rPr>
-              </m:ctrlPr>
-            </m:num>
-            <m:den>
-              <m:r>
-                <w:rPr>
-                  <w:rFonts w:ascii="Cambria Math" w:hAnsi="Cambria Math"/>
-                </w:rPr>
-                <m:t>2</m:t>
-              </m:r>
-              <m:ctrlPr>
-                <w:rPr>
-                  <w:rFonts w:ascii="Cambria Math" w:hAnsi="Cambria Math"/>
-                  <w:i/>
-                </w:rPr>
-              </m:ctrlPr>
-            </m:den>
-          </m:f>
-          <m:func>
-            <m:funcPr>
-              <m:ctrlPr>
-                <w:rPr>
-                  <w:rFonts w:ascii="Cambria Math" w:hAnsi="Cambria Math"/>
-                </w:rPr>
-              </m:ctrlPr>
-            </m:funcPr>
-            <m:fName>
-              <m:r>
-                <m:rPr>
-                  <m:sty m:val="p"/>
-                </m:rPr>
-                <w:rPr>
-                  <w:rFonts w:ascii="Cambria Math" w:hAnsi="Cambria Math"/>
-                </w:rPr>
-                <m:t>ln</m:t>
-              </m:r>
-              <m:ctrlPr>
-                <w:rPr>
-                  <w:rFonts w:ascii="Cambria Math" w:hAnsi="Cambria Math"/>
-                  <w:i/>
-                </w:rPr>
-              </m:ctrlPr>
-            </m:fName>
-            <m:e>
-              <m:d>
-                <m:dPr>
-                  <m:ctrlPr>
-                    <w:rPr>
-                      <w:rFonts w:ascii="Cambria Math" w:hAnsi="Cambria Math"/>
-                      <w:i/>
-                    </w:rPr>
-                  </m:ctrlPr>
-                </m:dPr>
-                <m:e>
-                  <m:r>
-                    <m:rPr>
-                      <m:nor/>
-                    </m:rPr>
-                    <w:rPr>
-                      <w:rFonts w:ascii="Cambria Math" w:hAnsi="Cambria Math"/>
-                    </w:rPr>
-                    <m:t>VNE</m:t>
-                  </m:r>
-                  <m:d>
-                    <m:dPr>
-                      <m:ctrlPr>
-                        <w:rPr>
-                          <w:rFonts w:ascii="Cambria Math" w:hAnsi="Cambria Math"/>
-                          <w:i/>
-                        </w:rPr>
-                      </m:ctrlPr>
-                    </m:dPr>
-                    <m:e>
-                      <m:r>
-                        <m:rPr>
-                          <m:sty m:val="p"/>
-                        </m:rPr>
-                        <w:rPr>
-                          <w:rFonts w:ascii="Cambria Math" w:hAnsi="Cambria Math"/>
-                        </w:rPr>
-                        <m:t>λ</m:t>
-                      </m:r>
-                    </m:e>
-                  </m:d>
-                </m:e>
-              </m:d>
-            </m:e>
-          </m:func>
-        </m:oMath>
-      </m:oMathPara>
-    </w:p>
-    <w:p>
-      <w:pPr>
-        <w:jc w:val="both"/>
-      </w:pPr>
-      <w:r>
-        <w:t xml:space="preserve">Donde </w:t>
-      </w:r>
-      <m:oMath>
-        <m:r>
-          <m:rPr>
-            <m:lit/>
-          </m:rPr>
-          <w:rPr>
-            <w:rFonts w:ascii="Cambria Math" w:hAnsi="Cambria Math"/>
-          </w:rPr>
-          <m:t>(</m:t>
-        </m:r>
-        <m:r>
-          <m:rPr>
-            <m:nor/>
-          </m:rPr>
-          <w:rPr>
-            <w:rFonts w:ascii="Cambria Math" w:hAnsi="Cambria Math"/>
-          </w:rPr>
-          <m:t>VNE</m:t>
-        </m:r>
-        <m:d>
-          <m:dPr>
-            <m:ctrlPr>
-              <w:rPr>
-                <w:rFonts w:ascii="Cambria Math" w:hAnsi="Cambria Math"/>
-                <w:i/>
-              </w:rPr>
-            </m:ctrlPr>
-          </m:dPr>
-          <m:e>
-            <m:r>
-              <m:rPr>
-                <m:sty m:val="p"/>
-              </m:rPr>
-              <w:rPr>
-                <w:rFonts w:ascii="Cambria Math" w:hAnsi="Cambria Math"/>
-              </w:rPr>
-              <m:t>λ</m:t>
-            </m:r>
-          </m:e>
-        </m:d>
-        <m:r>
-          <m:rPr>
-            <m:lit/>
-          </m:rPr>
-          <w:rPr>
-            <w:rFonts w:ascii="Cambria Math" w:hAnsi="Cambria Math"/>
-          </w:rPr>
-          <m:t>)</m:t>
-        </m:r>
-      </m:oMath>
-      <w:r>
-        <w:t xml:space="preserve"> es la varianza no explicada después de la transformación. La estimación de </w:t>
+        <w:t xml:space="preserve">, donde </w:t>
       </w:r>
       <m:oMath>
         <m:r>
@@ -1193,11 +945,14 @@
           <w:rPr>
             <w:rFonts w:ascii="Cambria Math" w:hAnsi="Cambria Math"/>
           </w:rPr>
-          <m:t>λ</m:t>
+          <m:t>α</m:t>
         </m:r>
       </m:oMath>
       <w:r>
-        <w:t xml:space="preserve"> que minimice la varianza residual será la solución óptima.</w:t>
+        <w:t xml:space="preserve"> </w:t>
+      </w:r>
+      <w:r>
+        <w:t>describe la relación entre la varianza y el valor esperado.</w:t>
       </w:r>
     </w:p>
     <w:p>
@@ -1205,54 +960,14 @@
         <w:jc w:val="both"/>
       </w:pPr>
       <w:r>
-        <w:t xml:space="preserve">Figura 6.23: La figura ilustra cómo determinar </w:t>
-      </w:r>
-      <m:oMath>
-        <m:r>
-          <m:rPr>
-            <m:sty m:val="p"/>
-          </m:rPr>
-          <w:rPr>
-            <w:rFonts w:ascii="Cambria Math" w:hAnsi="Cambria Math"/>
-          </w:rPr>
-          <m:t>λ</m:t>
-        </m:r>
-      </m:oMath>
-      <w:r>
-        <w:t xml:space="preserve"> mediante curvas de verosimilitud, mostrando los valores límites y máximos correspondientes.</w:t>
+        <w:lastRenderedPageBreak/>
+        <w:t>La homocedasticidad, que se refiere a la condición en que la varianza de los errores de un modelo de regresión es constante para todos los valores de la variable independiente, se puede lograr mediante transformaciones. Se establece que:</w:t>
       </w:r>
     </w:p>
     <w:p>
       <w:pPr>
         <w:jc w:val="both"/>
       </w:pPr>
-      <w:r>
-        <w:t>Este conjunto de herramientas y técnicas proporciona métodos robustos para transformar datos y adaptarlos a modelos de regresión lineal, resolviendo problemas de no linealidad y heterocedasticidad.</w:t>
-      </w:r>
-    </w:p>
-    <w:p>
-      <w:pPr>
-        <w:jc w:val="center"/>
-      </w:pPr>
-      <w:r>
-        <w:rPr>
-          <w:highlight w:val="green"/>
-        </w:rPr>
-        <w:t>Transformaciones para conseguir homocedasticidad</w:t>
-      </w:r>
-    </w:p>
-    <w:p>
-      <w:r>
-        <w:t>La transformación adecuada para conseguir homocedasticidad en la respuesta se elige en el modelo de regresión de una manera análoga a la estudiada en el capítulo 2</w:t>
-      </w:r>
-      <w:r>
-        <w:rPr>
-          <w:highlight w:val="yellow"/>
-        </w:rPr>
-        <w:t>. Es decir:</w:t>
-      </w:r>
-    </w:p>
-    <w:p>
       <m:oMathPara>
         <m:oMath>
           <m:r>
@@ -1261,26 +976,9 @@
             </m:rPr>
             <w:rPr>
               <w:rFonts w:ascii="Cambria Math" w:hAnsi="Cambria Math"/>
+              <w:highlight w:val="yellow"/>
             </w:rPr>
-            <m:t>Si:</m:t>
-          </m:r>
-          <m:r>
-            <m:rPr>
-              <m:sty m:val="p"/>
-            </m:rPr>
-            <w:rPr>
-              <w:rFonts w:ascii="Cambria Math" w:hAnsi="Cambria Math"/>
-            </w:rPr>
-            <m:t> </m:t>
-          </m:r>
-          <m:r>
-            <m:rPr>
-              <m:nor/>
-            </m:rPr>
-            <w:rPr>
-              <w:rFonts w:ascii="Cambria Math" w:hAnsi="Cambria Math"/>
-            </w:rPr>
-            <m:t>Var</m:t>
+            <m:t>Si Var</m:t>
           </m:r>
           <m:d>
             <m:dPr>
@@ -1288,6 +986,7 @@
                 <w:rPr>
                   <w:rFonts w:ascii="Cambria Math" w:hAnsi="Cambria Math"/>
                   <w:i/>
+                  <w:highlight w:val="yellow"/>
                 </w:rPr>
               </m:ctrlPr>
             </m:dPr>
@@ -1295,6 +994,7 @@
               <m:r>
                 <w:rPr>
                   <w:rFonts w:ascii="Cambria Math" w:hAnsi="Cambria Math"/>
+                  <w:highlight w:val="yellow"/>
                 </w:rPr>
                 <m:t>y</m:t>
               </m:r>
@@ -1303,6 +1003,7 @@
               <m:r>
                 <w:rPr>
                   <w:rFonts w:ascii="Cambria Math" w:hAnsi="Cambria Math"/>
+                  <w:highlight w:val="yellow"/>
                 </w:rPr>
                 <m:t>x</m:t>
               </m:r>
@@ -1311,6 +1012,7 @@
           <m:r>
             <w:rPr>
               <w:rFonts w:ascii="Cambria Math" w:hAnsi="Cambria Math"/>
+              <w:highlight w:val="yellow"/>
             </w:rPr>
             <m:t>=k</m:t>
           </m:r>
@@ -1320,6 +1022,7 @@
             </m:rPr>
             <w:rPr>
               <w:rFonts w:ascii="Cambria Math" w:hAnsi="Cambria Math"/>
+              <w:highlight w:val="yellow"/>
             </w:rPr>
             <m:t>⋅</m:t>
           </m:r>
@@ -1329,6 +1032,7 @@
             </m:rPr>
             <w:rPr>
               <w:rFonts w:ascii="Cambria Math" w:hAnsi="Cambria Math"/>
+              <w:highlight w:val="yellow"/>
             </w:rPr>
             <m:t>E</m:t>
           </m:r>
@@ -1338,6 +1042,7 @@
                 <w:rPr>
                   <w:rFonts w:ascii="Cambria Math" w:hAnsi="Cambria Math"/>
                   <w:i/>
+                  <w:highlight w:val="yellow"/>
                 </w:rPr>
               </m:ctrlPr>
             </m:sSupPr>
@@ -1348,6 +1053,7 @@
                     <w:rPr>
                       <w:rFonts w:ascii="Cambria Math" w:hAnsi="Cambria Math"/>
                       <w:i/>
+                      <w:highlight w:val="yellow"/>
                     </w:rPr>
                   </m:ctrlPr>
                 </m:dPr>
@@ -1355,6 +1061,7 @@
                   <m:r>
                     <w:rPr>
                       <w:rFonts w:ascii="Cambria Math" w:hAnsi="Cambria Math"/>
+                      <w:highlight w:val="yellow"/>
                     </w:rPr>
                     <m:t>y</m:t>
                   </m:r>
@@ -1363,6 +1070,7 @@
                   <m:r>
                     <w:rPr>
                       <w:rFonts w:ascii="Cambria Math" w:hAnsi="Cambria Math"/>
+                      <w:highlight w:val="yellow"/>
                     </w:rPr>
                     <m:t>x</m:t>
                   </m:r>
@@ -1371,33 +1079,39 @@
               <m:ctrlPr>
                 <w:rPr>
                   <w:rFonts w:ascii="Cambria Math" w:hAnsi="Cambria Math"/>
+                  <w:highlight w:val="yellow"/>
                 </w:rPr>
               </m:ctrlPr>
             </m:e>
-            <m:sup/>
+            <m:sup>
+              <m:r>
+                <m:rPr>
+                  <m:sty m:val="p"/>
+                </m:rPr>
+                <w:rPr>
+                  <w:rFonts w:ascii="Cambria Math" w:hAnsi="Cambria Math"/>
+                  <w:highlight w:val="yellow"/>
+                </w:rPr>
+                <m:t>α</m:t>
+              </m:r>
+            </m:sup>
           </m:sSup>
-        </m:oMath>
-      </m:oMathPara>
-    </w:p>
-    <w:p>
-      <w:r>
-        <w:t>entonces</w:t>
-      </w:r>
-    </w:p>
-    <w:p>
-      <w:pPr>
-        <w:jc w:val="both"/>
-      </w:pPr>
-      <m:oMathPara>
-        <m:oMath>
+          <m:r>
+            <w:rPr>
+              <w:rFonts w:ascii="Cambria Math" w:hAnsi="Cambria Math"/>
+              <w:highlight w:val="yellow"/>
+            </w:rPr>
+            <m:t>,</m:t>
+          </m:r>
           <m:r>
             <m:rPr>
               <m:nor/>
             </m:rPr>
             <w:rPr>
               <w:rFonts w:ascii="Cambria Math" w:hAnsi="Cambria Math"/>
+              <w:highlight w:val="yellow"/>
             </w:rPr>
-            <m:t xml:space="preserve">Transformar la respuesta con </m:t>
+            <m:t xml:space="preserve"> entonces se transforma la respuesta con </m:t>
           </m:r>
           <m:r>
             <m:rPr>
@@ -1405,12 +1119,14 @@
             </m:rPr>
             <w:rPr>
               <w:rFonts w:ascii="Cambria Math" w:hAnsi="Cambria Math"/>
+              <w:highlight w:val="yellow"/>
             </w:rPr>
             <m:t>λ</m:t>
           </m:r>
           <m:r>
             <w:rPr>
               <w:rFonts w:ascii="Cambria Math" w:hAnsi="Cambria Math"/>
+              <w:highlight w:val="yellow"/>
             </w:rPr>
             <m:t>=</m:t>
           </m:r>
@@ -1420,14 +1136,16 @@
             </m:rPr>
             <w:rPr>
               <w:rFonts w:ascii="Cambria Math" w:hAnsi="Cambria Math"/>
+              <w:highlight w:val="yellow"/>
             </w:rPr>
             <m:t>α</m:t>
           </m:r>
           <m:r>
             <w:rPr>
               <w:rFonts w:ascii="Cambria Math" w:hAnsi="Cambria Math"/>
+              <w:highlight w:val="yellow"/>
             </w:rPr>
-            <m:t>-1</m:t>
+            <m:t>-1.</m:t>
           </m:r>
         </m:oMath>
       </m:oMathPara>
@@ -1435,9 +1153,15 @@
     <w:p>
       <w:pPr>
         <w:jc w:val="both"/>
-      </w:pPr>
-      <w:r>
-        <w:t xml:space="preserve">En particular, si la varianza crece con el cuadrado de la respuesta esperada, </w:t>
+        <w:rPr>
+          <w:highlight w:val="yellow"/>
+        </w:rPr>
+      </w:pPr>
+      <w:r>
+        <w:rPr>
+          <w:highlight w:val="yellow"/>
+        </w:rPr>
+        <w:t xml:space="preserve">Si </w:t>
       </w:r>
       <m:oMath>
         <m:r>
@@ -1446,202 +1170,198 @@
           </m:rPr>
           <w:rPr>
             <w:rFonts w:ascii="Cambria Math" w:hAnsi="Cambria Math"/>
+            <w:highlight w:val="yellow"/>
           </w:rPr>
           <m:t>α</m:t>
         </m:r>
         <m:r>
           <w:rPr>
             <w:rFonts w:ascii="Cambria Math" w:hAnsi="Cambria Math"/>
+            <w:highlight w:val="yellow"/>
           </w:rPr>
           <m:t>= 1</m:t>
         </m:r>
       </m:oMath>
       <w:r>
-        <w:t xml:space="preserve">, se obtiene la transformación logarítmica, </w:t>
+        <w:rPr>
+          <w:highlight w:val="yellow"/>
+        </w:rPr>
+        <w:t>, se obtiene la transformación logarítmica</w:t>
       </w:r>
       <m:oMath>
         <m:r>
           <m:rPr>
-            <m:sty m:val="p"/>
+            <m:lit/>
           </m:rPr>
           <w:rPr>
             <w:rFonts w:ascii="Cambria Math" w:hAnsi="Cambria Math"/>
-          </w:rPr>
-          <m:t>λ</m:t>
-        </m:r>
-        <m:r>
-          <w:rPr>
-            <w:rFonts w:ascii="Cambria Math" w:hAnsi="Cambria Math"/>
-          </w:rPr>
-          <m:t>= 0</m:t>
+            <w:highlight w:val="yellow"/>
+          </w:rPr>
+          <m:t>(</m:t>
+        </m:r>
+        <m:r>
+          <w:rPr>
+            <w:rFonts w:ascii="Cambria Math" w:hAnsi="Cambria Math"/>
+            <w:highlight w:val="yellow"/>
+          </w:rPr>
+          <m:t>λ=0</m:t>
+        </m:r>
+        <m:r>
+          <m:rPr>
+            <m:lit/>
+          </m:rPr>
+          <w:rPr>
+            <w:rFonts w:ascii="Cambria Math" w:hAnsi="Cambria Math"/>
+            <w:highlight w:val="yellow"/>
+          </w:rPr>
+          <m:t>)</m:t>
         </m:r>
       </m:oMath>
       <w:r>
-        <w:t xml:space="preserve">. Para estimar la relación entre la variabilidad y la respuesta media cuando se dispone únicamente de un valor de </w:t>
-      </w:r>
-      <m:oMath>
-        <m:r>
-          <w:rPr>
-            <w:rFonts w:ascii="Cambria Math" w:hAnsi="Cambria Math"/>
-          </w:rPr>
-          <m:t>y</m:t>
-        </m:r>
-      </m:oMath>
-      <w:r>
-        <w:t xml:space="preserve"> para cada </w:t>
-      </w:r>
-      <m:oMath>
-        <m:r>
-          <w:rPr>
-            <w:rFonts w:ascii="Cambria Math" w:hAnsi="Cambria Math"/>
-          </w:rPr>
-          <m:t>x</m:t>
-        </m:r>
-      </m:oMath>
-      <w:r>
-        <w:t>, se procede como sigue:</w:t>
-      </w:r>
-    </w:p>
-    <w:p>
-      <w:pPr>
-        <w:pStyle w:val="Prrafodelista"/>
+        <w:rPr>
+          <w:highlight w:val="yellow"/>
+        </w:rPr>
+        <w:t>. Para estimar la relación entre la variabilidad y la media esperada, se realiza el siguiente procedimiento:</w:t>
+      </w:r>
+    </w:p>
+    <w:p>
+      <w:pPr>
+        <w:pStyle w:val="ListParagraph"/>
         <w:numPr>
           <w:ilvl w:val="0"/>
-          <w:numId w:val="4"/>
+          <w:numId w:val="6"/>
         </w:numPr>
-      </w:pPr>
-      <w:r>
-        <w:t>Ordenar los valores de</w:t>
+        <w:ind w:left="993"/>
+        <w:jc w:val="both"/>
+        <w:rPr>
+          <w:highlight w:val="yellow"/>
+        </w:rPr>
+      </w:pPr>
+      <w:r>
+        <w:rPr>
+          <w:highlight w:val="yellow"/>
+        </w:rPr>
+        <w:t xml:space="preserve">Ordenar los valores de </w:t>
       </w:r>
       <m:oMath>
         <m:r>
           <w:rPr>
             <w:rFonts w:ascii="Cambria Math" w:hAnsi="Cambria Math"/>
-          </w:rPr>
-          <m:t xml:space="preserve"> y</m:t>
+            <w:highlight w:val="yellow"/>
+          </w:rPr>
+          <m:t>y</m:t>
         </m:r>
       </m:oMath>
       <w:r>
-        <w:t xml:space="preserve"> en función de valores crecientes de </w:t>
+        <w:rPr>
+          <w:highlight w:val="yellow"/>
+        </w:rPr>
+        <w:t xml:space="preserve"> según </w:t>
       </w:r>
       <m:oMath>
         <m:r>
           <w:rPr>
             <w:rFonts w:ascii="Cambria Math" w:hAnsi="Cambria Math"/>
+            <w:highlight w:val="yellow"/>
           </w:rPr>
           <m:t>x</m:t>
         </m:r>
       </m:oMath>
       <w:r>
+        <w:rPr>
+          <w:highlight w:val="yellow"/>
+        </w:rPr>
         <w:t>.</w:t>
       </w:r>
     </w:p>
     <w:p>
       <w:pPr>
-        <w:pStyle w:val="Prrafodelista"/>
+        <w:pStyle w:val="ListParagraph"/>
         <w:numPr>
           <w:ilvl w:val="0"/>
-          <w:numId w:val="4"/>
+          <w:numId w:val="6"/>
         </w:numPr>
-      </w:pPr>
-      <w:r>
-        <w:t>Formar grupos de 4 o 5 observaciones contiguas.</w:t>
-      </w:r>
-    </w:p>
-    <w:p>
-      <w:pPr>
-        <w:pStyle w:val="Prrafodelista"/>
+        <w:ind w:left="993"/>
+        <w:jc w:val="both"/>
+        <w:rPr>
+          <w:highlight w:val="yellow"/>
+        </w:rPr>
+      </w:pPr>
+      <w:r>
+        <w:rPr>
+          <w:highlight w:val="yellow"/>
+        </w:rPr>
+        <w:t>Agrupar observaciones contiguas (4-5 por grupo).</w:t>
+      </w:r>
+    </w:p>
+    <w:p>
+      <w:pPr>
+        <w:pStyle w:val="ListParagraph"/>
         <w:numPr>
           <w:ilvl w:val="0"/>
-          <w:numId w:val="4"/>
+          <w:numId w:val="6"/>
         </w:numPr>
-      </w:pPr>
-      <w:r>
-        <w:t>Calcular en cada grupo la media y el rango. Se toma el rango como medida de variabilidad, ya que con tamaños muestrales pequeños es tan eficaz como la varianza y es algo más robusto.</w:t>
-      </w:r>
-    </w:p>
-    <w:p>
-      <w:pPr>
-        <w:pStyle w:val="Prrafodelista"/>
+        <w:ind w:left="993"/>
+        <w:jc w:val="both"/>
+        <w:rPr>
+          <w:highlight w:val="yellow"/>
+        </w:rPr>
+      </w:pPr>
+      <w:r>
+        <w:rPr>
+          <w:highlight w:val="yellow"/>
+        </w:rPr>
+        <w:t>Calcular la media y el rango por grupo, considerando el rango como medida de variabilidad ya que con tamaños muestrales pequeños es tan eficaz como la varianza y es algo más robusto.</w:t>
+      </w:r>
+    </w:p>
+    <w:p>
+      <w:pPr>
+        <w:pStyle w:val="ListParagraph"/>
         <w:numPr>
           <w:ilvl w:val="0"/>
-          <w:numId w:val="4"/>
+          <w:numId w:val="6"/>
         </w:numPr>
-      </w:pPr>
-      <w:r>
-        <w:t>Hacer un gráfico entre la media y el rango para cada grupo.</w:t>
-      </w:r>
-    </w:p>
-    <w:p>
-      <w:r>
-        <w:t xml:space="preserve">Sea </w:t>
+        <w:ind w:left="993"/>
+        <w:jc w:val="both"/>
+        <w:rPr>
+          <w:highlight w:val="yellow"/>
+        </w:rPr>
+      </w:pPr>
+      <w:r>
+        <w:rPr>
+          <w:highlight w:val="yellow"/>
+        </w:rPr>
+        <w:t>Graficar la media contra el rango para cada grupo.</w:t>
+      </w:r>
+    </w:p>
+    <w:p>
+      <w:pPr>
+        <w:jc w:val="both"/>
+      </w:pPr>
+      <w:r>
+        <w:rPr>
+          <w:highlight w:val="yellow"/>
+        </w:rPr>
+        <w:t xml:space="preserve">Si el gráfico del rango </w:t>
       </w:r>
       <m:oMath>
-        <m:acc>
-          <m:accPr>
-            <m:chr m:val="̅"/>
-            <m:ctrlPr>
-              <w:rPr>
-                <w:rFonts w:ascii="Cambria Math" w:hAnsi="Cambria Math"/>
-              </w:rPr>
-            </m:ctrlPr>
-          </m:accPr>
-          <m:e>
-            <m:sSub>
-              <m:sSubPr>
-                <m:ctrlPr>
-                  <w:rPr>
-                    <w:rFonts w:ascii="Cambria Math" w:hAnsi="Cambria Math"/>
-                    <w:i/>
-                  </w:rPr>
-                </m:ctrlPr>
-              </m:sSubPr>
-              <m:e>
-                <m:r>
-                  <w:rPr>
-                    <w:rFonts w:ascii="Cambria Math" w:hAnsi="Cambria Math"/>
-                  </w:rPr>
-                  <m:t>y</m:t>
-                </m:r>
-                <m:ctrlPr>
-                  <w:rPr>
-                    <w:rFonts w:ascii="Cambria Math" w:hAnsi="Cambria Math"/>
-                  </w:rPr>
-                </m:ctrlPr>
-              </m:e>
-              <m:sub>
-                <m:r>
-                  <w:rPr>
-                    <w:rFonts w:ascii="Cambria Math" w:hAnsi="Cambria Math"/>
-                  </w:rPr>
-                  <m:t>h</m:t>
-                </m:r>
-              </m:sub>
-            </m:sSub>
-          </m:e>
-        </m:acc>
-      </m:oMath>
-      <w:r>
-        <w:t xml:space="preserve"> la media del grupo </w:t>
-      </w:r>
-      <m:oMath>
-        <m:r>
-          <w:rPr>
-            <w:rFonts w:ascii="Cambria Math" w:hAnsi="Cambria Math"/>
-          </w:rPr>
-          <m:t>h</m:t>
-        </m:r>
-      </m:oMath>
-      <w:r>
-        <w:t xml:space="preserve"> y </w:t>
-      </w:r>
-      <m:oMath>
+        <m:r>
+          <m:rPr>
+            <m:lit/>
+          </m:rPr>
+          <w:rPr>
+            <w:rFonts w:ascii="Cambria Math" w:hAnsi="Cambria Math"/>
+            <w:highlight w:val="yellow"/>
+          </w:rPr>
+          <m:t>(</m:t>
+        </m:r>
         <m:sSub>
           <m:sSubPr>
             <m:ctrlPr>
               <w:rPr>
                 <w:rFonts w:ascii="Cambria Math" w:hAnsi="Cambria Math"/>
                 <w:i/>
+                <w:highlight w:val="yellow"/>
               </w:rPr>
             </m:ctrlPr>
           </m:sSubPr>
@@ -1649,6 +1369,7 @@
             <m:r>
               <w:rPr>
                 <w:rFonts w:ascii="Cambria Math" w:hAnsi="Cambria Math"/>
+                <w:highlight w:val="yellow"/>
               </w:rPr>
               <m:t>R</m:t>
             </m:r>
@@ -1657,6 +1378,67 @@
             <m:r>
               <w:rPr>
                 <w:rFonts w:ascii="Cambria Math" w:hAnsi="Cambria Math"/>
+                <w:highlight w:val="yellow"/>
+              </w:rPr>
+              <m:t>h</m:t>
+            </m:r>
+          </m:sub>
+        </m:sSub>
+        <m:r>
+          <m:rPr>
+            <m:lit/>
+          </m:rPr>
+          <w:rPr>
+            <w:rFonts w:ascii="Cambria Math" w:hAnsi="Cambria Math"/>
+            <w:highlight w:val="yellow"/>
+          </w:rPr>
+          <m:t>)</m:t>
+        </m:r>
+      </m:oMath>
+      <w:r>
+        <w:rPr>
+          <w:highlight w:val="yellow"/>
+        </w:rPr>
+        <w:t xml:space="preserve"> contra la media </w:t>
+      </w:r>
+      <m:oMath>
+        <m:sSub>
+          <m:sSubPr>
+            <m:ctrlPr>
+              <w:rPr>
+                <w:rFonts w:ascii="Cambria Math" w:eastAsiaTheme="minorEastAsia" w:hAnsi="Cambria Math"/>
+                <w:highlight w:val="yellow"/>
+              </w:rPr>
+            </m:ctrlPr>
+          </m:sSubPr>
+          <m:e>
+            <m:acc>
+              <m:accPr>
+                <m:chr m:val="̅"/>
+                <m:ctrlPr>
+                  <w:rPr>
+                    <w:rFonts w:ascii="Cambria Math" w:eastAsiaTheme="minorEastAsia" w:hAnsi="Cambria Math"/>
+                    <w:i/>
+                    <w:highlight w:val="yellow"/>
+                  </w:rPr>
+                </m:ctrlPr>
+              </m:accPr>
+              <m:e>
+                <m:r>
+                  <w:rPr>
+                    <w:rFonts w:ascii="Cambria Math" w:eastAsiaTheme="minorEastAsia" w:hAnsi="Cambria Math"/>
+                    <w:highlight w:val="yellow"/>
+                  </w:rPr>
+                  <m:t>x</m:t>
+                </m:r>
+              </m:e>
+            </m:acc>
+          </m:e>
+          <m:sub>
+            <m:r>
+              <w:rPr>
+                <w:rFonts w:ascii="Cambria Math" w:eastAsiaTheme="minorEastAsia" w:hAnsi="Cambria Math"/>
+                <w:highlight w:val="yellow"/>
               </w:rPr>
               <m:t>h</m:t>
             </m:r>
@@ -1664,15 +1446,29 @@
         </m:sSub>
       </m:oMath>
       <w:r>
-        <w:t xml:space="preserve"> el rango del grupo. Si el gráfico </w:t>
+        <w:rPr>
+          <w:highlight w:val="yellow"/>
+        </w:rPr>
+        <w:t xml:space="preserve"> sigue una función </w:t>
       </w:r>
       <m:oMath>
+        <m:r>
+          <m:rPr>
+            <m:lit/>
+          </m:rPr>
+          <w:rPr>
+            <w:rFonts w:ascii="Cambria Math" w:hAnsi="Cambria Math"/>
+            <w:highlight w:val="yellow"/>
+          </w:rPr>
+          <m:t>(</m:t>
+        </m:r>
         <m:sSub>
           <m:sSubPr>
             <m:ctrlPr>
               <w:rPr>
                 <w:rFonts w:ascii="Cambria Math" w:hAnsi="Cambria Math"/>
                 <w:i/>
+                <w:highlight w:val="yellow"/>
               </w:rPr>
             </m:ctrlPr>
           </m:sSubPr>
@@ -1680,6 +1476,7 @@
             <m:r>
               <w:rPr>
                 <w:rFonts w:ascii="Cambria Math" w:hAnsi="Cambria Math"/>
+                <w:highlight w:val="yellow"/>
               </w:rPr>
               <m:t>R</m:t>
             </m:r>
@@ -1688,6 +1485,7 @@
             <m:r>
               <w:rPr>
                 <w:rFonts w:ascii="Cambria Math" w:hAnsi="Cambria Math"/>
+                <w:highlight w:val="yellow"/>
               </w:rPr>
               <m:t>h</m:t>
             </m:r>
@@ -1696,726 +1494,17 @@
         <m:r>
           <w:rPr>
             <w:rFonts w:ascii="Cambria Math" w:hAnsi="Cambria Math"/>
-          </w:rPr>
-          <m:t>=f</m:t>
-        </m:r>
-        <m:d>
-          <m:dPr>
-            <m:ctrlPr>
-              <w:rPr>
-                <w:rFonts w:ascii="Cambria Math" w:hAnsi="Cambria Math"/>
-                <w:i/>
-              </w:rPr>
-            </m:ctrlPr>
-          </m:dPr>
-          <m:e>
-            <m:acc>
-              <m:accPr>
-                <m:chr m:val="̅"/>
-                <m:ctrlPr>
-                  <w:rPr>
-                    <w:rFonts w:ascii="Cambria Math" w:hAnsi="Cambria Math"/>
-                  </w:rPr>
-                </m:ctrlPr>
-              </m:accPr>
-              <m:e>
-                <m:sSub>
-                  <m:sSubPr>
-                    <m:ctrlPr>
-                      <w:rPr>
-                        <w:rFonts w:ascii="Cambria Math" w:hAnsi="Cambria Math"/>
-                        <w:i/>
-                      </w:rPr>
-                    </m:ctrlPr>
-                  </m:sSubPr>
-                  <m:e>
-                    <m:r>
-                      <w:rPr>
-                        <w:rFonts w:ascii="Cambria Math" w:hAnsi="Cambria Math"/>
-                      </w:rPr>
-                      <m:t>y</m:t>
-                    </m:r>
-                    <m:ctrlPr>
-                      <w:rPr>
-                        <w:rFonts w:ascii="Cambria Math" w:hAnsi="Cambria Math"/>
-                      </w:rPr>
-                    </m:ctrlPr>
-                  </m:e>
-                  <m:sub>
-                    <m:r>
-                      <w:rPr>
-                        <w:rFonts w:ascii="Cambria Math" w:hAnsi="Cambria Math"/>
-                      </w:rPr>
-                      <m:t>h</m:t>
-                    </m:r>
-                  </m:sub>
-                </m:sSub>
-              </m:e>
-            </m:acc>
-          </m:e>
-        </m:d>
-      </m:oMath>
-      <w:r>
-        <w:t xml:space="preserve"> es </w:t>
-      </w:r>
-      <w:r>
-        <w:rPr>
-          <w:highlight w:val="yellow"/>
-        </w:rPr>
-        <w:t>de la forma</w:t>
-      </w:r>
-    </w:p>
-    <w:p>
-      <w:pPr>
-        <w:rPr>
-          <w:lang w:val="en-US"/>
-        </w:rPr>
-      </w:pPr>
-      <m:oMathPara>
-        <m:oMath>
-          <m:sSub>
-            <m:sSubPr>
-              <m:ctrlPr>
-                <w:rPr>
-                  <w:rFonts w:ascii="Cambria Math" w:hAnsi="Cambria Math"/>
-                  <w:i/>
-                  <w:lang w:val="en-US"/>
-                </w:rPr>
-              </m:ctrlPr>
-            </m:sSubPr>
-            <m:e>
-              <m:r>
-                <w:rPr>
-                  <w:rFonts w:ascii="Cambria Math" w:hAnsi="Cambria Math"/>
-                  <w:lang w:val="en-US"/>
-                </w:rPr>
-                <m:t>R</m:t>
-              </m:r>
-            </m:e>
-            <m:sub>
-              <m:r>
-                <w:rPr>
-                  <w:rFonts w:ascii="Cambria Math" w:hAnsi="Cambria Math"/>
-                  <w:lang w:val="en-US"/>
-                </w:rPr>
-                <m:t>h</m:t>
-              </m:r>
-            </m:sub>
-          </m:sSub>
-          <m:r>
-            <w:rPr>
-              <w:rFonts w:ascii="Cambria Math" w:hAnsi="Cambria Math"/>
-              <w:lang w:val="en-US"/>
-            </w:rPr>
-            <m:t>=k</m:t>
-          </m:r>
-          <m:acc>
-            <m:accPr>
-              <m:chr m:val="̅"/>
-              <m:ctrlPr>
-                <w:rPr>
-                  <w:rFonts w:ascii="Cambria Math" w:hAnsi="Cambria Math"/>
-                  <w:lang w:val="en-US"/>
-                </w:rPr>
-              </m:ctrlPr>
-            </m:accPr>
-            <m:e>
-              <m:sSubSup>
-                <m:sSubSupPr>
-                  <m:ctrlPr>
-                    <w:rPr>
-                      <w:rFonts w:ascii="Cambria Math" w:hAnsi="Cambria Math"/>
-                      <w:i/>
-                      <w:lang w:val="en-US"/>
-                    </w:rPr>
-                  </m:ctrlPr>
-                </m:sSubSupPr>
-                <m:e>
-                  <m:r>
-                    <w:rPr>
-                      <w:rFonts w:ascii="Cambria Math" w:hAnsi="Cambria Math"/>
-                      <w:lang w:val="en-US"/>
-                    </w:rPr>
-                    <m:t>y</m:t>
-                  </m:r>
-                  <m:ctrlPr>
-                    <w:rPr>
-                      <w:rFonts w:ascii="Cambria Math" w:hAnsi="Cambria Math"/>
-                      <w:lang w:val="en-US"/>
-                    </w:rPr>
-                  </m:ctrlPr>
-                </m:e>
-                <m:sub>
-                  <m:r>
-                    <w:rPr>
-                      <w:rFonts w:ascii="Cambria Math" w:hAnsi="Cambria Math"/>
-                      <w:lang w:val="en-US"/>
-                    </w:rPr>
-                    <m:t>h</m:t>
-                  </m:r>
-                </m:sub>
-                <m:sup/>
-              </m:sSubSup>
-            </m:e>
-          </m:acc>
-        </m:oMath>
-      </m:oMathPara>
-    </w:p>
-    <w:p>
-      <w:r>
-        <w:t xml:space="preserve">entonces debemos transformar la respuesta con </w:t>
-      </w:r>
-      <m:oMath>
-        <m:r>
-          <w:rPr>
-            <w:rFonts w:ascii="Cambria Math" w:hAnsi="Cambria Math"/>
-          </w:rPr>
-          <m:t>y</m:t>
-        </m:r>
-        <m:d>
-          <m:dPr>
-            <m:ctrlPr>
-              <w:rPr>
-                <w:rFonts w:ascii="Cambria Math" w:hAnsi="Cambria Math"/>
-                <w:i/>
-              </w:rPr>
-            </m:ctrlPr>
-          </m:dPr>
-          <m:e>
-            <m:r>
-              <m:rPr>
-                <m:sty m:val="p"/>
-              </m:rPr>
-              <w:rPr>
-                <w:rFonts w:ascii="Cambria Math" w:hAnsi="Cambria Math"/>
-              </w:rPr>
-              <m:t>λ</m:t>
-            </m:r>
-          </m:e>
-        </m:d>
-      </m:oMath>
-      <w:r>
-        <w:t xml:space="preserve">, donde </w:t>
-      </w:r>
-      <m:oMath>
-        <m:r>
-          <m:rPr>
-            <m:sty m:val="p"/>
-          </m:rPr>
-          <w:rPr>
-            <w:rFonts w:ascii="Cambria Math" w:hAnsi="Cambria Math"/>
-          </w:rPr>
-          <m:t>λ</m:t>
-        </m:r>
-        <m:r>
-          <w:rPr>
-            <w:rFonts w:ascii="Cambria Math" w:hAnsi="Cambria Math"/>
-          </w:rPr>
-          <m:t xml:space="preserve">= 1 - </m:t>
-        </m:r>
-        <m:r>
-          <m:rPr>
-            <m:sty m:val="p"/>
-          </m:rPr>
-          <w:rPr>
-            <w:rFonts w:ascii="Cambria Math" w:hAnsi="Cambria Math"/>
-          </w:rPr>
-          <m:t>α</m:t>
-        </m:r>
-      </m:oMath>
-      <w:r>
-        <w:t>.</w:t>
-      </w:r>
-    </w:p>
-    <w:p>
-      <w:pPr>
-        <w:jc w:val="center"/>
-      </w:pPr>
-      <w:r>
-        <w:rPr>
-          <w:highlight w:val="green"/>
-        </w:rPr>
-        <w:t>Resumen de Regresión Lineal y Transformaciones</w:t>
-      </w:r>
-    </w:p>
-    <w:p>
-      <w:r>
-        <w:lastRenderedPageBreak/>
-        <w:t>6.4.2 Transformaciones para conseguir homocedasticidad</w:t>
-      </w:r>
-    </w:p>
-    <w:p>
-      <w:pPr>
-        <w:jc w:val="both"/>
-      </w:pPr>
-      <w:r>
-        <w:t>La homocedasticidad, que se refiere a la condición en que la varianza de los errores de un modelo de regresión es constante para todos los valores de la variable independiente, se puede lograr mediante transformaciones. Se establece que:</w:t>
-      </w:r>
-    </w:p>
-    <w:p>
-      <m:oMathPara>
-        <m:oMath>
-          <m:r>
-            <m:rPr>
-              <m:nor/>
-            </m:rPr>
-            <w:rPr>
-              <w:rFonts w:ascii="Cambria Math" w:hAnsi="Cambria Math"/>
-            </w:rPr>
-            <m:t>Si Var</m:t>
-          </m:r>
-          <m:d>
-            <m:dPr>
-              <m:ctrlPr>
-                <w:rPr>
-                  <w:rFonts w:ascii="Cambria Math" w:hAnsi="Cambria Math"/>
-                  <w:i/>
-                </w:rPr>
-              </m:ctrlPr>
-            </m:dPr>
-            <m:e>
-              <m:r>
-                <w:rPr>
-                  <w:rFonts w:ascii="Cambria Math" w:hAnsi="Cambria Math"/>
-                </w:rPr>
-                <m:t>y</m:t>
-              </m:r>
-            </m:e>
-            <m:e>
-              <m:r>
-                <w:rPr>
-                  <w:rFonts w:ascii="Cambria Math" w:hAnsi="Cambria Math"/>
-                </w:rPr>
-                <m:t>x</m:t>
-              </m:r>
-            </m:e>
-          </m:d>
-          <m:r>
-            <w:rPr>
-              <w:rFonts w:ascii="Cambria Math" w:hAnsi="Cambria Math"/>
-            </w:rPr>
-            <m:t>=k</m:t>
-          </m:r>
-          <m:r>
-            <m:rPr>
-              <m:sty m:val="p"/>
-            </m:rPr>
-            <w:rPr>
-              <w:rFonts w:ascii="Cambria Math" w:hAnsi="Cambria Math"/>
-            </w:rPr>
-            <m:t>⋅</m:t>
-          </m:r>
-          <m:r>
-            <m:rPr>
-              <m:nor/>
-            </m:rPr>
-            <w:rPr>
-              <w:rFonts w:ascii="Cambria Math" w:hAnsi="Cambria Math"/>
-            </w:rPr>
-            <m:t>E</m:t>
-          </m:r>
-          <m:sSup>
-            <m:sSupPr>
-              <m:ctrlPr>
-                <w:rPr>
-                  <w:rFonts w:ascii="Cambria Math" w:hAnsi="Cambria Math"/>
-                  <w:i/>
-                </w:rPr>
-              </m:ctrlPr>
-            </m:sSupPr>
-            <m:e>
-              <m:d>
-                <m:dPr>
-                  <m:ctrlPr>
-                    <w:rPr>
-                      <w:rFonts w:ascii="Cambria Math" w:hAnsi="Cambria Math"/>
-                      <w:i/>
-                    </w:rPr>
-                  </m:ctrlPr>
-                </m:dPr>
-                <m:e>
-                  <m:r>
-                    <w:rPr>
-                      <w:rFonts w:ascii="Cambria Math" w:hAnsi="Cambria Math"/>
-                    </w:rPr>
-                    <m:t>y</m:t>
-                  </m:r>
-                </m:e>
-                <m:e>
-                  <m:r>
-                    <w:rPr>
-                      <w:rFonts w:ascii="Cambria Math" w:hAnsi="Cambria Math"/>
-                    </w:rPr>
-                    <m:t>x</m:t>
-                  </m:r>
-                </m:e>
-              </m:d>
-              <m:ctrlPr>
-                <w:rPr>
-                  <w:rFonts w:ascii="Cambria Math" w:hAnsi="Cambria Math"/>
-                </w:rPr>
-              </m:ctrlPr>
-            </m:e>
-            <m:sup>
-              <m:r>
-                <m:rPr>
-                  <m:sty m:val="p"/>
-                </m:rPr>
-                <w:rPr>
-                  <w:rFonts w:ascii="Cambria Math" w:hAnsi="Cambria Math"/>
-                </w:rPr>
-                <m:t>α</m:t>
-              </m:r>
-            </m:sup>
-          </m:sSup>
-          <m:r>
-            <w:rPr>
-              <w:rFonts w:ascii="Cambria Math" w:hAnsi="Cambria Math"/>
-            </w:rPr>
-            <m:t>,</m:t>
-          </m:r>
-          <m:r>
-            <m:rPr>
-              <m:nor/>
-            </m:rPr>
-            <w:rPr>
-              <w:rFonts w:ascii="Cambria Math" w:hAnsi="Cambria Math"/>
-            </w:rPr>
-            <m:t xml:space="preserve"> entonces se transforma la respuesta con </m:t>
-          </m:r>
-          <m:r>
-            <m:rPr>
-              <m:sty m:val="p"/>
-            </m:rPr>
-            <w:rPr>
-              <w:rFonts w:ascii="Cambria Math" w:hAnsi="Cambria Math"/>
-            </w:rPr>
-            <m:t>λ</m:t>
-          </m:r>
-          <m:r>
-            <w:rPr>
-              <w:rFonts w:ascii="Cambria Math" w:hAnsi="Cambria Math"/>
-            </w:rPr>
-            <m:t>=</m:t>
-          </m:r>
-          <m:r>
-            <m:rPr>
-              <m:sty m:val="p"/>
-            </m:rPr>
-            <w:rPr>
-              <w:rFonts w:ascii="Cambria Math" w:hAnsi="Cambria Math"/>
-            </w:rPr>
-            <m:t>α</m:t>
-          </m:r>
-          <m:r>
-            <w:rPr>
-              <w:rFonts w:ascii="Cambria Math" w:hAnsi="Cambria Math"/>
-            </w:rPr>
-            <m:t>-1.</m:t>
-          </m:r>
-        </m:oMath>
-      </m:oMathPara>
-    </w:p>
-    <w:p>
-      <w:pPr>
-        <w:pStyle w:val="Prrafodelista"/>
-        <w:numPr>
-          <w:ilvl w:val="0"/>
-          <w:numId w:val="5"/>
-        </w:numPr>
-      </w:pPr>
-      <w:r>
-        <w:t xml:space="preserve">Si </w:t>
-      </w:r>
-      <m:oMath>
-        <m:r>
-          <m:rPr>
-            <m:sty m:val="p"/>
-          </m:rPr>
-          <w:rPr>
-            <w:rFonts w:ascii="Cambria Math" w:hAnsi="Cambria Math"/>
-          </w:rPr>
-          <m:t>α</m:t>
-        </m:r>
-        <m:r>
-          <w:rPr>
-            <w:rFonts w:ascii="Cambria Math" w:hAnsi="Cambria Math"/>
-          </w:rPr>
-          <m:t>= 1</m:t>
-        </m:r>
-      </m:oMath>
-      <w:r>
-        <w:t>,</w:t>
-      </w:r>
-      <w:r>
-        <w:t xml:space="preserve"> se obtiene la transformación logarítmica</w:t>
-      </w:r>
-      <m:oMath>
-        <m:r>
-          <m:rPr>
-            <m:lit/>
-          </m:rPr>
-          <w:rPr>
-            <w:rFonts w:ascii="Cambria Math" w:hAnsi="Cambria Math"/>
-          </w:rPr>
-          <m:t>(</m:t>
-        </m:r>
-        <m:r>
-          <w:rPr>
-            <w:rFonts w:ascii="Cambria Math" w:hAnsi="Cambria Math"/>
-          </w:rPr>
-          <m:t>λ=0</m:t>
-        </m:r>
-        <m:r>
-          <m:rPr>
-            <m:lit/>
-          </m:rPr>
-          <w:rPr>
-            <w:rFonts w:ascii="Cambria Math" w:hAnsi="Cambria Math"/>
-          </w:rPr>
-          <m:t>)</m:t>
-        </m:r>
-      </m:oMath>
-      <w:r>
-        <w:t>.</w:t>
-      </w:r>
-    </w:p>
-    <w:p>
-      <w:pPr>
-        <w:pStyle w:val="Prrafodelista"/>
-        <w:numPr>
-          <w:ilvl w:val="0"/>
-          <w:numId w:val="5"/>
-        </w:numPr>
-      </w:pPr>
-      <w:r>
-        <w:t>Para estimar la relación entre la variabilidad y la media esperada, se realiza el siguiente procedimiento:</w:t>
-      </w:r>
-    </w:p>
-    <w:p>
-      <w:pPr>
-        <w:pStyle w:val="Prrafodelista"/>
-        <w:numPr>
-          <w:ilvl w:val="0"/>
-          <w:numId w:val="6"/>
-        </w:numPr>
-        <w:ind w:left="993"/>
-      </w:pPr>
-      <w:r>
-        <w:t xml:space="preserve">Ordenar los valores de </w:t>
-      </w:r>
-      <m:oMath>
-        <m:r>
-          <w:rPr>
-            <w:rFonts w:ascii="Cambria Math" w:hAnsi="Cambria Math"/>
-          </w:rPr>
-          <m:t>y</m:t>
-        </m:r>
-      </m:oMath>
-      <w:r>
-        <w:t xml:space="preserve"> según </w:t>
-      </w:r>
-      <m:oMath>
-        <m:r>
-          <w:rPr>
-            <w:rFonts w:ascii="Cambria Math" w:hAnsi="Cambria Math"/>
-          </w:rPr>
-          <m:t>x</m:t>
-        </m:r>
-      </m:oMath>
-      <w:r>
-        <w:t>.</w:t>
-      </w:r>
-    </w:p>
-    <w:p>
-      <w:pPr>
-        <w:pStyle w:val="Prrafodelista"/>
-        <w:numPr>
-          <w:ilvl w:val="0"/>
-          <w:numId w:val="6"/>
-        </w:numPr>
-        <w:ind w:left="993"/>
-      </w:pPr>
-      <w:r>
-        <w:t>Agrupar observaciones contiguas (4-5 por grupo).</w:t>
-      </w:r>
-    </w:p>
-    <w:p>
-      <w:pPr>
-        <w:pStyle w:val="Prrafodelista"/>
-        <w:numPr>
-          <w:ilvl w:val="0"/>
-          <w:numId w:val="6"/>
-        </w:numPr>
-        <w:ind w:left="993"/>
-      </w:pPr>
-      <w:r>
-        <w:t>Calcular la media y el rango por grupo, considerando el rango como medida de variabilidad.</w:t>
-      </w:r>
-    </w:p>
-    <w:p>
-      <w:pPr>
-        <w:pStyle w:val="Prrafodelista"/>
-        <w:numPr>
-          <w:ilvl w:val="0"/>
-          <w:numId w:val="6"/>
-        </w:numPr>
-        <w:ind w:left="993"/>
-      </w:pPr>
-      <w:r>
-        <w:t>Graficar la media contra el rango.</w:t>
-      </w:r>
-    </w:p>
-    <w:p/>
-    <w:p>
-      <w:r>
-        <w:t xml:space="preserve">Si el gráfico del rango </w:t>
-      </w:r>
-      <m:oMath>
-        <m:r>
-          <m:rPr>
-            <m:lit/>
-          </m:rPr>
-          <w:rPr>
-            <w:rFonts w:ascii="Cambria Math" w:hAnsi="Cambria Math"/>
-          </w:rPr>
-          <m:t>(</m:t>
-        </m:r>
-        <m:sSub>
-          <m:sSubPr>
-            <m:ctrlPr>
-              <w:rPr>
-                <w:rFonts w:ascii="Cambria Math" w:hAnsi="Cambria Math"/>
-                <w:i/>
-              </w:rPr>
-            </m:ctrlPr>
-          </m:sSubPr>
-          <m:e>
-            <m:r>
-              <w:rPr>
-                <w:rFonts w:ascii="Cambria Math" w:hAnsi="Cambria Math"/>
-              </w:rPr>
-              <m:t>R</m:t>
-            </m:r>
-          </m:e>
-          <m:sub>
-            <m:r>
-              <w:rPr>
-                <w:rFonts w:ascii="Cambria Math" w:hAnsi="Cambria Math"/>
-              </w:rPr>
-              <m:t>h</m:t>
-            </m:r>
-          </m:sub>
-        </m:sSub>
-        <m:r>
-          <m:rPr>
-            <m:lit/>
-          </m:rPr>
-          <w:rPr>
-            <w:rFonts w:ascii="Cambria Math" w:hAnsi="Cambria Math"/>
-          </w:rPr>
-          <m:t>)</m:t>
-        </m:r>
-      </m:oMath>
-      <w:r>
-        <w:t xml:space="preserve"> contra la media </w:t>
-      </w:r>
-      <m:oMath>
+            <w:highlight w:val="yellow"/>
+          </w:rPr>
+          <m:t>=k</m:t>
+        </m:r>
         <m:acc>
           <m:accPr>
             <m:chr m:val="̅"/>
             <m:ctrlPr>
               <w:rPr>
                 <w:rFonts w:ascii="Cambria Math" w:hAnsi="Cambria Math"/>
-              </w:rPr>
-            </m:ctrlPr>
-          </m:accPr>
-          <m:e>
-            <m:sSub>
-              <m:sSubPr>
-                <m:ctrlPr>
-                  <w:rPr>
-                    <w:rFonts w:ascii="Cambria Math" w:hAnsi="Cambria Math"/>
-                    <w:i/>
-                  </w:rPr>
-                </m:ctrlPr>
-              </m:sSubPr>
-              <m:e>
-                <m:r>
-                  <w:rPr>
-                    <w:rFonts w:ascii="Cambria Math" w:hAnsi="Cambria Math"/>
-                  </w:rPr>
-                  <m:t>y</m:t>
-                </m:r>
-                <m:ctrlPr>
-                  <w:rPr>
-                    <w:rFonts w:ascii="Cambria Math" w:hAnsi="Cambria Math"/>
-                  </w:rPr>
-                </m:ctrlPr>
-              </m:e>
-              <m:sub>
-                <m:r>
-                  <w:rPr>
-                    <w:rFonts w:ascii="Cambria Math" w:hAnsi="Cambria Math"/>
-                  </w:rPr>
-                  <m:t>h</m:t>
-                </m:r>
-              </m:sub>
-            </m:sSub>
-          </m:e>
-        </m:acc>
-      </m:oMath>
-      <w:r>
-        <w:t xml:space="preserve"> sigue una función </w:t>
-      </w:r>
-      <m:oMath>
-        <m:r>
-          <m:rPr>
-            <m:lit/>
-          </m:rPr>
-          <w:rPr>
-            <w:rFonts w:ascii="Cambria Math" w:hAnsi="Cambria Math"/>
-          </w:rPr>
-          <m:t>(</m:t>
-        </m:r>
-        <m:sSub>
-          <m:sSubPr>
-            <m:ctrlPr>
-              <w:rPr>
-                <w:rFonts w:ascii="Cambria Math" w:hAnsi="Cambria Math"/>
-                <w:i/>
-              </w:rPr>
-            </m:ctrlPr>
-          </m:sSubPr>
-          <m:e>
-            <m:r>
-              <w:rPr>
-                <w:rFonts w:ascii="Cambria Math" w:hAnsi="Cambria Math"/>
-              </w:rPr>
-              <m:t>R</m:t>
-            </m:r>
-          </m:e>
-          <m:sub>
-            <m:r>
-              <w:rPr>
-                <w:rFonts w:ascii="Cambria Math" w:hAnsi="Cambria Math"/>
-              </w:rPr>
-              <m:t>h</m:t>
-            </m:r>
-          </m:sub>
-        </m:sSub>
-        <m:r>
-          <w:rPr>
-            <w:rFonts w:ascii="Cambria Math" w:hAnsi="Cambria Math"/>
-          </w:rPr>
-          <m:t>=k</m:t>
-        </m:r>
-        <m:acc>
-          <m:accPr>
-            <m:chr m:val="̅"/>
-            <m:ctrlPr>
-              <w:rPr>
-                <w:rFonts w:ascii="Cambria Math" w:hAnsi="Cambria Math"/>
+                <w:highlight w:val="yellow"/>
               </w:rPr>
             </m:ctrlPr>
           </m:accPr>
@@ -2426,6 +1515,7 @@
                   <w:rPr>
                     <w:rFonts w:ascii="Cambria Math" w:hAnsi="Cambria Math"/>
                     <w:i/>
+                    <w:highlight w:val="yellow"/>
                   </w:rPr>
                 </m:ctrlPr>
               </m:sSubSupPr>
@@ -2433,12 +1523,14 @@
                 <m:r>
                   <w:rPr>
                     <w:rFonts w:ascii="Cambria Math" w:hAnsi="Cambria Math"/>
+                    <w:highlight w:val="yellow"/>
                   </w:rPr>
                   <m:t>y</m:t>
                 </m:r>
                 <m:ctrlPr>
                   <w:rPr>
                     <w:rFonts w:ascii="Cambria Math" w:hAnsi="Cambria Math"/>
+                    <w:highlight w:val="yellow"/>
                   </w:rPr>
                 </m:ctrlPr>
               </m:e>
@@ -2446,6 +1538,7 @@
                 <m:r>
                   <w:rPr>
                     <w:rFonts w:ascii="Cambria Math" w:hAnsi="Cambria Math"/>
+                    <w:highlight w:val="yellow"/>
                   </w:rPr>
                   <m:t>h</m:t>
                 </m:r>
@@ -2457,6 +1550,7 @@
                   </m:rPr>
                   <w:rPr>
                     <w:rFonts w:ascii="Cambria Math" w:hAnsi="Cambria Math"/>
+                    <w:highlight w:val="yellow"/>
                   </w:rPr>
                   <m:t>α</m:t>
                 </m:r>
@@ -2470,11 +1564,15 @@
           </m:rPr>
           <w:rPr>
             <w:rFonts w:ascii="Cambria Math" w:hAnsi="Cambria Math"/>
+            <w:highlight w:val="yellow"/>
           </w:rPr>
           <m:t>)</m:t>
         </m:r>
       </m:oMath>
       <w:r>
+        <w:rPr>
+          <w:highlight w:val="yellow"/>
+        </w:rPr>
         <w:t xml:space="preserve">, entonces </w:t>
       </w:r>
       <m:oMath>
@@ -2484,6 +1582,7 @@
           </m:rPr>
           <w:rPr>
             <w:rFonts w:ascii="Cambria Math" w:hAnsi="Cambria Math"/>
+            <w:highlight w:val="yellow"/>
           </w:rPr>
           <m:t>(</m:t>
         </m:r>
@@ -2493,12 +1592,14 @@
           </m:rPr>
           <w:rPr>
             <w:rFonts w:ascii="Cambria Math" w:hAnsi="Cambria Math"/>
+            <w:highlight w:val="yellow"/>
           </w:rPr>
           <m:t>λ</m:t>
         </m:r>
         <m:r>
           <w:rPr>
             <w:rFonts w:ascii="Cambria Math" w:hAnsi="Cambria Math"/>
+            <w:highlight w:val="yellow"/>
           </w:rPr>
           <m:t xml:space="preserve">= 1 - </m:t>
         </m:r>
@@ -2508,6 +1609,7 @@
           </m:rPr>
           <w:rPr>
             <w:rFonts w:ascii="Cambria Math" w:hAnsi="Cambria Math"/>
+            <w:highlight w:val="yellow"/>
           </w:rPr>
           <m:t>α</m:t>
         </m:r>
@@ -2517,26 +1619,22 @@
           </m:rPr>
           <w:rPr>
             <w:rFonts w:ascii="Cambria Math" w:hAnsi="Cambria Math"/>
+            <w:highlight w:val="yellow"/>
           </w:rPr>
           <m:t>)</m:t>
         </m:r>
       </m:oMath>
       <w:r>
+        <w:rPr>
+          <w:highlight w:val="yellow"/>
+        </w:rPr>
         <w:t xml:space="preserve"> se usa para transformar </w:t>
       </w:r>
       <m:oMath>
         <m:r>
-          <m:rPr>
-            <m:lit/>
-          </m:rPr>
-          <w:rPr>
-            <w:rFonts w:ascii="Cambria Math" w:hAnsi="Cambria Math"/>
-          </w:rPr>
-          <m:t>(</m:t>
-        </m:r>
-        <m:r>
-          <w:rPr>
-            <w:rFonts w:ascii="Cambria Math" w:hAnsi="Cambria Math"/>
+          <w:rPr>
+            <w:rFonts w:ascii="Cambria Math" w:hAnsi="Cambria Math"/>
+            <w:highlight w:val="yellow"/>
           </w:rPr>
           <m:t>y</m:t>
         </m:r>
@@ -2546,6 +1644,7 @@
               <w:rPr>
                 <w:rFonts w:ascii="Cambria Math" w:hAnsi="Cambria Math"/>
                 <w:i/>
+                <w:highlight w:val="yellow"/>
               </w:rPr>
             </m:ctrlPr>
           </m:dPr>
@@ -2556,22 +1655,17 @@
               </m:rPr>
               <w:rPr>
                 <w:rFonts w:ascii="Cambria Math" w:hAnsi="Cambria Math"/>
+                <w:highlight w:val="yellow"/>
               </w:rPr>
               <m:t>λ</m:t>
             </m:r>
           </m:e>
         </m:d>
-        <m:r>
-          <m:rPr>
-            <m:lit/>
-          </m:rPr>
-          <w:rPr>
-            <w:rFonts w:ascii="Cambria Math" w:hAnsi="Cambria Math"/>
-          </w:rPr>
-          <m:t>)</m:t>
-        </m:r>
       </m:oMath>
       <w:r>
+        <w:rPr>
+          <w:highlight w:val="yellow"/>
+        </w:rPr>
         <w:t>.</w:t>
       </w:r>
     </w:p>
@@ -3616,6 +2710,7 @@
         <w:jc w:val="both"/>
       </w:pPr>
       <w:r>
+        <w:lastRenderedPageBreak/>
         <w:t>El método del núcleo asigna pesos basados en una función de densidad, como la normal estándar:</w:t>
       </w:r>
     </w:p>
@@ -4061,7 +3156,7 @@
     </w:p>
     <w:p>
       <w:pPr>
-        <w:pStyle w:val="Prrafodelista"/>
+        <w:pStyle w:val="ListParagraph"/>
         <w:numPr>
           <w:ilvl w:val="0"/>
           <w:numId w:val="7"/>
@@ -4588,7 +3683,7 @@
     </w:p>
     <w:p>
       <w:pPr>
-        <w:pStyle w:val="Prrafodelista"/>
+        <w:pStyle w:val="ListParagraph"/>
         <w:numPr>
           <w:ilvl w:val="0"/>
           <w:numId w:val="7"/>
@@ -5075,7 +4170,7 @@
     </w:p>
     <w:p>
       <w:pPr>
-        <w:pStyle w:val="Prrafodelista"/>
+        <w:pStyle w:val="ListParagraph"/>
         <w:numPr>
           <w:ilvl w:val="0"/>
           <w:numId w:val="8"/>
@@ -5088,7 +4183,7 @@
     </w:p>
     <w:p>
       <w:pPr>
-        <w:pStyle w:val="Prrafodelista"/>
+        <w:pStyle w:val="ListParagraph"/>
         <w:numPr>
           <w:ilvl w:val="0"/>
           <w:numId w:val="8"/>
@@ -5693,7 +4788,7 @@
     </w:p>
     <w:p>
       <w:pPr>
-        <w:pStyle w:val="Prrafodelista"/>
+        <w:pStyle w:val="ListParagraph"/>
         <w:numPr>
           <w:ilvl w:val="0"/>
           <w:numId w:val="9"/>
@@ -5705,6 +4800,7 @@
           <w:b/>
           <w:bCs/>
         </w:rPr>
+        <w:lastRenderedPageBreak/>
         <w:t>Efecto palanca (</w:t>
       </w:r>
       <w:proofErr w:type="spellStart"/>
@@ -5941,7 +5037,7 @@
     </w:p>
     <w:p>
       <w:pPr>
-        <w:pStyle w:val="Prrafodelista"/>
+        <w:pStyle w:val="ListParagraph"/>
         <w:numPr>
           <w:ilvl w:val="0"/>
           <w:numId w:val="9"/>
@@ -6432,7 +5528,7 @@
     </w:p>
     <w:p>
       <w:pPr>
-        <w:pStyle w:val="Prrafodelista"/>
+        <w:pStyle w:val="ListParagraph"/>
         <w:numPr>
           <w:ilvl w:val="0"/>
           <w:numId w:val="10"/>
@@ -6650,7 +5746,7 @@
     </w:p>
     <w:p>
       <w:pPr>
-        <w:pStyle w:val="Prrafodelista"/>
+        <w:pStyle w:val="ListParagraph"/>
         <w:numPr>
           <w:ilvl w:val="0"/>
           <w:numId w:val="10"/>
@@ -7194,7 +6290,7 @@
     </w:p>
     <w:p>
       <w:pPr>
-        <w:pStyle w:val="Prrafodelista"/>
+        <w:pStyle w:val="ListParagraph"/>
         <w:numPr>
           <w:ilvl w:val="0"/>
           <w:numId w:val="11"/>
@@ -7233,7 +6329,7 @@
     </w:p>
     <w:p>
       <w:pPr>
-        <w:pStyle w:val="Prrafodelista"/>
+        <w:pStyle w:val="ListParagraph"/>
         <w:numPr>
           <w:ilvl w:val="0"/>
           <w:numId w:val="11"/>
@@ -7441,7 +6537,7 @@
     </w:p>
     <w:p>
       <w:pPr>
-        <w:pStyle w:val="Prrafodelista"/>
+        <w:pStyle w:val="ListParagraph"/>
         <w:numPr>
           <w:ilvl w:val="0"/>
           <w:numId w:val="12"/>
@@ -7623,7 +6719,6 @@
             <w:rPr>
               <w:rFonts w:ascii="Cambria Math" w:hAnsi="Cambria Math"/>
             </w:rPr>
-            <w:lastRenderedPageBreak/>
             <m:t>Var</m:t>
           </m:r>
           <m:d>
@@ -8269,7 +7364,7 @@
     </w:p>
     <w:p>
       <w:pPr>
-        <w:pStyle w:val="Prrafodelista"/>
+        <w:pStyle w:val="ListParagraph"/>
         <w:numPr>
           <w:ilvl w:val="0"/>
           <w:numId w:val="12"/>
@@ -8376,7 +7471,7 @@
     </w:p>
     <w:p>
       <w:pPr>
-        <w:pStyle w:val="Prrafodelista"/>
+        <w:pStyle w:val="ListParagraph"/>
         <w:numPr>
           <w:ilvl w:val="0"/>
           <w:numId w:val="12"/>
@@ -8490,7 +7585,7 @@
     </w:p>
     <w:p>
       <w:pPr>
-        <w:pStyle w:val="Prrafodelista"/>
+        <w:pStyle w:val="ListParagraph"/>
         <w:numPr>
           <w:ilvl w:val="0"/>
           <w:numId w:val="13"/>
@@ -8567,7 +7662,7 @@
     </w:p>
     <w:p>
       <w:pPr>
-        <w:pStyle w:val="Prrafodelista"/>
+        <w:pStyle w:val="ListParagraph"/>
         <w:numPr>
           <w:ilvl w:val="0"/>
           <w:numId w:val="13"/>
@@ -8644,7 +7739,7 @@
     </w:p>
     <w:p>
       <w:pPr>
-        <w:pStyle w:val="Prrafodelista"/>
+        <w:pStyle w:val="ListParagraph"/>
         <w:numPr>
           <w:ilvl w:val="0"/>
           <w:numId w:val="13"/>
@@ -8674,7 +7769,7 @@
     </w:p>
     <w:p>
       <w:pPr>
-        <w:pStyle w:val="Prrafodelista"/>
+        <w:pStyle w:val="ListParagraph"/>
         <w:numPr>
           <w:ilvl w:val="0"/>
           <w:numId w:val="14"/>
@@ -8716,7 +7811,7 @@
     </w:p>
     <w:p>
       <w:pPr>
-        <w:pStyle w:val="Prrafodelista"/>
+        <w:pStyle w:val="ListParagraph"/>
         <w:numPr>
           <w:ilvl w:val="0"/>
           <w:numId w:val="14"/>
@@ -8762,7 +7857,7 @@
     </w:p>
     <w:p>
       <w:pPr>
-        <w:pStyle w:val="Prrafodelista"/>
+        <w:pStyle w:val="ListParagraph"/>
         <w:numPr>
           <w:ilvl w:val="0"/>
           <w:numId w:val="15"/>
@@ -8775,7 +7870,7 @@
     </w:p>
     <w:p>
       <w:pPr>
-        <w:pStyle w:val="Prrafodelista"/>
+        <w:pStyle w:val="ListParagraph"/>
         <w:numPr>
           <w:ilvl w:val="0"/>
           <w:numId w:val="15"/>
@@ -8788,7 +7883,7 @@
     </w:p>
     <w:p>
       <w:pPr>
-        <w:pStyle w:val="Prrafodelista"/>
+        <w:pStyle w:val="ListParagraph"/>
         <w:numPr>
           <w:ilvl w:val="0"/>
           <w:numId w:val="15"/>
@@ -8808,7 +7903,7 @@
     </w:p>
     <w:p>
       <w:pPr>
-        <w:pStyle w:val="Prrafodelista"/>
+        <w:pStyle w:val="ListParagraph"/>
         <w:numPr>
           <w:ilvl w:val="0"/>
           <w:numId w:val="16"/>
@@ -8821,7 +7916,7 @@
     </w:p>
     <w:p>
       <w:pPr>
-        <w:pStyle w:val="Prrafodelista"/>
+        <w:pStyle w:val="ListParagraph"/>
         <w:numPr>
           <w:ilvl w:val="0"/>
           <w:numId w:val="17"/>
@@ -8841,7 +7936,7 @@
     </w:p>
     <w:p>
       <w:pPr>
-        <w:pStyle w:val="Prrafodelista"/>
+        <w:pStyle w:val="ListParagraph"/>
         <w:numPr>
           <w:ilvl w:val="0"/>
           <w:numId w:val="18"/>
@@ -8854,7 +7949,7 @@
     </w:p>
     <w:p>
       <w:pPr>
-        <w:pStyle w:val="Prrafodelista"/>
+        <w:pStyle w:val="ListParagraph"/>
         <w:numPr>
           <w:ilvl w:val="0"/>
           <w:numId w:val="18"/>
@@ -8867,7 +7962,7 @@
     </w:p>
     <w:p>
       <w:pPr>
-        <w:pStyle w:val="Prrafodelista"/>
+        <w:pStyle w:val="ListParagraph"/>
         <w:numPr>
           <w:ilvl w:val="0"/>
           <w:numId w:val="17"/>
@@ -8883,13 +7978,12 @@
           <w:b/>
           <w:bCs/>
         </w:rPr>
-        <w:lastRenderedPageBreak/>
         <w:t>Transformaciones o extensiones:</w:t>
       </w:r>
     </w:p>
     <w:p>
       <w:pPr>
-        <w:pStyle w:val="Prrafodelista"/>
+        <w:pStyle w:val="ListParagraph"/>
         <w:numPr>
           <w:ilvl w:val="0"/>
           <w:numId w:val="19"/>
@@ -9141,9 +8235,6 @@
     <w:p>
       <w:pPr>
         <w:jc w:val="both"/>
-        <w:rPr>
-          <w:lang w:val="en-US"/>
-        </w:rPr>
       </w:pPr>
       <m:oMathPara>
         <m:oMath>
@@ -9185,7 +8276,6 @@
                   <m:r>
                     <w:rPr>
                       <w:rFonts w:ascii="Cambria Math" w:hAnsi="Cambria Math"/>
-                      <w:lang w:val="en-US"/>
                     </w:rPr>
                     <m:t>1</m:t>
                   </m:r>
@@ -9196,7 +8286,6 @@
           <m:r>
             <w:rPr>
               <w:rFonts w:ascii="Cambria Math" w:hAnsi="Cambria Math"/>
-              <w:lang w:val="en-US"/>
             </w:rPr>
             <m:t>=</m:t>
           </m:r>
@@ -9215,7 +8304,6 @@
                 </m:rPr>
                 <w:rPr>
                   <w:rFonts w:ascii="Cambria Math" w:hAnsi="Cambria Math"/>
-                  <w:lang w:val="en-US"/>
                 </w:rPr>
                 <m:t>Cov</m:t>
               </m:r>
@@ -9238,7 +8326,6 @@
                   <m:r>
                     <w:rPr>
                       <w:rFonts w:ascii="Cambria Math" w:hAnsi="Cambria Math"/>
-                      <w:lang w:val="en-US"/>
                     </w:rPr>
                     <m:t>,</m:t>
                   </m:r>
@@ -9264,7 +8351,6 @@
                 </m:rPr>
                 <w:rPr>
                   <w:rFonts w:ascii="Cambria Math" w:hAnsi="Cambria Math"/>
-                  <w:lang w:val="en-US"/>
                 </w:rPr>
                 <m:t>Var</m:t>
               </m:r>
@@ -9297,7 +8383,6 @@
           <m:r>
             <w:rPr>
               <w:rFonts w:ascii="Cambria Math" w:hAnsi="Cambria Math"/>
-              <w:lang w:val="en-US"/>
             </w:rPr>
             <m:t>,</m:t>
           </m:r>
@@ -9349,7 +8434,6 @@
                   <m:r>
                     <w:rPr>
                       <w:rFonts w:ascii="Cambria Math" w:hAnsi="Cambria Math"/>
-                      <w:lang w:val="en-US"/>
                     </w:rPr>
                     <m:t>0</m:t>
                   </m:r>
@@ -9360,7 +8444,6 @@
           <m:r>
             <w:rPr>
               <w:rFonts w:ascii="Cambria Math" w:hAnsi="Cambria Math"/>
-              <w:lang w:val="en-US"/>
             </w:rPr>
             <m:t>=</m:t>
           </m:r>
@@ -9385,7 +8468,6 @@
           <m:r>
             <w:rPr>
               <w:rFonts w:ascii="Cambria Math" w:hAnsi="Cambria Math"/>
-              <w:lang w:val="en-US"/>
             </w:rPr>
             <m:t>-</m:t>
           </m:r>
@@ -9427,7 +8509,6 @@
                   <m:r>
                     <w:rPr>
                       <w:rFonts w:ascii="Cambria Math" w:hAnsi="Cambria Math"/>
-                      <w:lang w:val="en-US"/>
                     </w:rPr>
                     <m:t>1</m:t>
                   </m:r>
@@ -9459,9 +8540,6 @@
     <w:p>
       <w:pPr>
         <w:jc w:val="both"/>
-        <w:rPr>
-          <w:lang w:val="en-US"/>
-        </w:rPr>
       </w:pPr>
     </w:p>
     <w:p>
@@ -9469,9 +8547,6 @@
         <w:jc w:val="both"/>
       </w:pPr>
       <w:r>
-        <w:rPr>
-          <w:lang w:val="en-US"/>
-        </w:rPr>
         <w:t xml:space="preserve">    </w:t>
       </w:r>
       <w:r>
@@ -10104,7 +9179,7 @@
     </w:p>
     <w:p>
       <w:pPr>
-        <w:pStyle w:val="Prrafodelista"/>
+        <w:pStyle w:val="ListParagraph"/>
         <w:numPr>
           <w:ilvl w:val="0"/>
           <w:numId w:val="17"/>
@@ -10360,7 +9435,7 @@
     </w:p>
     <w:p>
       <w:pPr>
-        <w:pStyle w:val="Prrafodelista"/>
+        <w:pStyle w:val="ListParagraph"/>
         <w:numPr>
           <w:ilvl w:val="0"/>
           <w:numId w:val="17"/>
@@ -10387,7 +9462,7 @@
     </w:p>
     <w:p>
       <w:pPr>
-        <w:pStyle w:val="Prrafodelista"/>
+        <w:pStyle w:val="ListParagraph"/>
         <w:numPr>
           <w:ilvl w:val="0"/>
           <w:numId w:val="17"/>
@@ -10414,7 +9489,7 @@
     </w:p>
     <w:p>
       <w:pPr>
-        <w:pStyle w:val="Prrafodelista"/>
+        <w:pStyle w:val="ListParagraph"/>
         <w:numPr>
           <w:ilvl w:val="0"/>
           <w:numId w:val="17"/>
@@ -10441,7 +9516,7 @@
     </w:p>
     <w:p>
       <w:pPr>
-        <w:pStyle w:val="Prrafodelista"/>
+        <w:pStyle w:val="ListParagraph"/>
         <w:numPr>
           <w:ilvl w:val="0"/>
           <w:numId w:val="17"/>
@@ -10485,6 +9560,7 @@
         <w:rPr>
           <w:lang w:val="en-US"/>
         </w:rPr>
+        <w:lastRenderedPageBreak/>
         <w:t xml:space="preserve">    </w:t>
       </w:r>
       <w:proofErr w:type="spellStart"/>
@@ -12257,6 +11333,119 @@
     </w:lvl>
   </w:abstractNum>
   <w:abstractNum w:abstractNumId="8" w15:restartNumberingAfterBreak="0">
+    <w:nsid w:val="382A58A7"/>
+    <w:multiLevelType w:val="hybridMultilevel"/>
+    <w:tmpl w:val="7666830E"/>
+    <w:lvl w:ilvl="0" w:tplc="440A0001">
+      <w:start w:val="1"/>
+      <w:numFmt w:val="bullet"/>
+      <w:lvlText w:val=""/>
+      <w:lvlJc w:val="left"/>
+      <w:pPr>
+        <w:ind w:left="763" w:hanging="360"/>
+      </w:pPr>
+      <w:rPr>
+        <w:rFonts w:ascii="Symbol" w:hAnsi="Symbol" w:hint="default"/>
+      </w:rPr>
+    </w:lvl>
+    <w:lvl w:ilvl="1" w:tplc="440A0003" w:tentative="1">
+      <w:start w:val="1"/>
+      <w:numFmt w:val="bullet"/>
+      <w:lvlText w:val="o"/>
+      <w:lvlJc w:val="left"/>
+      <w:pPr>
+        <w:ind w:left="1483" w:hanging="360"/>
+      </w:pPr>
+      <w:rPr>
+        <w:rFonts w:ascii="Courier New" w:hAnsi="Courier New" w:cs="Courier New" w:hint="default"/>
+      </w:rPr>
+    </w:lvl>
+    <w:lvl w:ilvl="2" w:tplc="440A0005" w:tentative="1">
+      <w:start w:val="1"/>
+      <w:numFmt w:val="bullet"/>
+      <w:lvlText w:val=""/>
+      <w:lvlJc w:val="left"/>
+      <w:pPr>
+        <w:ind w:left="2203" w:hanging="360"/>
+      </w:pPr>
+      <w:rPr>
+        <w:rFonts w:ascii="Wingdings" w:hAnsi="Wingdings" w:hint="default"/>
+      </w:rPr>
+    </w:lvl>
+    <w:lvl w:ilvl="3" w:tplc="440A0001" w:tentative="1">
+      <w:start w:val="1"/>
+      <w:numFmt w:val="bullet"/>
+      <w:lvlText w:val=""/>
+      <w:lvlJc w:val="left"/>
+      <w:pPr>
+        <w:ind w:left="2923" w:hanging="360"/>
+      </w:pPr>
+      <w:rPr>
+        <w:rFonts w:ascii="Symbol" w:hAnsi="Symbol" w:hint="default"/>
+      </w:rPr>
+    </w:lvl>
+    <w:lvl w:ilvl="4" w:tplc="440A0003" w:tentative="1">
+      <w:start w:val="1"/>
+      <w:numFmt w:val="bullet"/>
+      <w:lvlText w:val="o"/>
+      <w:lvlJc w:val="left"/>
+      <w:pPr>
+        <w:ind w:left="3643" w:hanging="360"/>
+      </w:pPr>
+      <w:rPr>
+        <w:rFonts w:ascii="Courier New" w:hAnsi="Courier New" w:cs="Courier New" w:hint="default"/>
+      </w:rPr>
+    </w:lvl>
+    <w:lvl w:ilvl="5" w:tplc="440A0005" w:tentative="1">
+      <w:start w:val="1"/>
+      <w:numFmt w:val="bullet"/>
+      <w:lvlText w:val=""/>
+      <w:lvlJc w:val="left"/>
+      <w:pPr>
+        <w:ind w:left="4363" w:hanging="360"/>
+      </w:pPr>
+      <w:rPr>
+        <w:rFonts w:ascii="Wingdings" w:hAnsi="Wingdings" w:hint="default"/>
+      </w:rPr>
+    </w:lvl>
+    <w:lvl w:ilvl="6" w:tplc="440A0001" w:tentative="1">
+      <w:start w:val="1"/>
+      <w:numFmt w:val="bullet"/>
+      <w:lvlText w:val=""/>
+      <w:lvlJc w:val="left"/>
+      <w:pPr>
+        <w:ind w:left="5083" w:hanging="360"/>
+      </w:pPr>
+      <w:rPr>
+        <w:rFonts w:ascii="Symbol" w:hAnsi="Symbol" w:hint="default"/>
+      </w:rPr>
+    </w:lvl>
+    <w:lvl w:ilvl="7" w:tplc="440A0003" w:tentative="1">
+      <w:start w:val="1"/>
+      <w:numFmt w:val="bullet"/>
+      <w:lvlText w:val="o"/>
+      <w:lvlJc w:val="left"/>
+      <w:pPr>
+        <w:ind w:left="5803" w:hanging="360"/>
+      </w:pPr>
+      <w:rPr>
+        <w:rFonts w:ascii="Courier New" w:hAnsi="Courier New" w:cs="Courier New" w:hint="default"/>
+      </w:rPr>
+    </w:lvl>
+    <w:lvl w:ilvl="8" w:tplc="440A0005" w:tentative="1">
+      <w:start w:val="1"/>
+      <w:numFmt w:val="bullet"/>
+      <w:lvlText w:val=""/>
+      <w:lvlJc w:val="left"/>
+      <w:pPr>
+        <w:ind w:left="6523" w:hanging="360"/>
+      </w:pPr>
+      <w:rPr>
+        <w:rFonts w:ascii="Wingdings" w:hAnsi="Wingdings" w:hint="default"/>
+      </w:rPr>
+    </w:lvl>
+  </w:abstractNum>
+  <w:abstractNum w:abstractNumId="9" w15:restartNumberingAfterBreak="0">
     <w:nsid w:val="409250B9"/>
     <w:multiLevelType w:val="hybridMultilevel"/>
     <w:tmpl w:val="4022A882"/>
@@ -12369,7 +11558,7 @@
       </w:rPr>
     </w:lvl>
   </w:abstractNum>
-  <w:abstractNum w:abstractNumId="9" w15:restartNumberingAfterBreak="0">
+  <w:abstractNum w:abstractNumId="10" w15:restartNumberingAfterBreak="0">
     <w:nsid w:val="419D6283"/>
     <w:multiLevelType w:val="hybridMultilevel"/>
     <w:tmpl w:val="2C1ED422"/>
@@ -12482,7 +11671,7 @@
       </w:rPr>
     </w:lvl>
   </w:abstractNum>
-  <w:abstractNum w:abstractNumId="10" w15:restartNumberingAfterBreak="0">
+  <w:abstractNum w:abstractNumId="11" w15:restartNumberingAfterBreak="0">
     <w:nsid w:val="48F52108"/>
     <w:multiLevelType w:val="hybridMultilevel"/>
     <w:tmpl w:val="4AA406DC"/>
@@ -12571,7 +11760,120 @@
       </w:pPr>
     </w:lvl>
   </w:abstractNum>
-  <w:abstractNum w:abstractNumId="11" w15:restartNumberingAfterBreak="0">
+  <w:abstractNum w:abstractNumId="12" w15:restartNumberingAfterBreak="0">
+    <w:nsid w:val="4AAD0C1E"/>
+    <w:multiLevelType w:val="hybridMultilevel"/>
+    <w:tmpl w:val="3266E722"/>
+    <w:lvl w:ilvl="0" w:tplc="440A0001">
+      <w:start w:val="1"/>
+      <w:numFmt w:val="bullet"/>
+      <w:lvlText w:val=""/>
+      <w:lvlJc w:val="left"/>
+      <w:pPr>
+        <w:ind w:left="720" w:hanging="360"/>
+      </w:pPr>
+      <w:rPr>
+        <w:rFonts w:ascii="Symbol" w:hAnsi="Symbol" w:hint="default"/>
+      </w:rPr>
+    </w:lvl>
+    <w:lvl w:ilvl="1" w:tplc="440A0003" w:tentative="1">
+      <w:start w:val="1"/>
+      <w:numFmt w:val="bullet"/>
+      <w:lvlText w:val="o"/>
+      <w:lvlJc w:val="left"/>
+      <w:pPr>
+        <w:ind w:left="1440" w:hanging="360"/>
+      </w:pPr>
+      <w:rPr>
+        <w:rFonts w:ascii="Courier New" w:hAnsi="Courier New" w:cs="Courier New" w:hint="default"/>
+      </w:rPr>
+    </w:lvl>
+    <w:lvl w:ilvl="2" w:tplc="440A0005" w:tentative="1">
+      <w:start w:val="1"/>
+      <w:numFmt w:val="bullet"/>
+      <w:lvlText w:val=""/>
+      <w:lvlJc w:val="left"/>
+      <w:pPr>
+        <w:ind w:left="2160" w:hanging="360"/>
+      </w:pPr>
+      <w:rPr>
+        <w:rFonts w:ascii="Wingdings" w:hAnsi="Wingdings" w:hint="default"/>
+      </w:rPr>
+    </w:lvl>
+    <w:lvl w:ilvl="3" w:tplc="440A0001" w:tentative="1">
+      <w:start w:val="1"/>
+      <w:numFmt w:val="bullet"/>
+      <w:lvlText w:val=""/>
+      <w:lvlJc w:val="left"/>
+      <w:pPr>
+        <w:ind w:left="2880" w:hanging="360"/>
+      </w:pPr>
+      <w:rPr>
+        <w:rFonts w:ascii="Symbol" w:hAnsi="Symbol" w:hint="default"/>
+      </w:rPr>
+    </w:lvl>
+    <w:lvl w:ilvl="4" w:tplc="440A0003" w:tentative="1">
+      <w:start w:val="1"/>
+      <w:numFmt w:val="bullet"/>
+      <w:lvlText w:val="o"/>
+      <w:lvlJc w:val="left"/>
+      <w:pPr>
+        <w:ind w:left="3600" w:hanging="360"/>
+      </w:pPr>
+      <w:rPr>
+        <w:rFonts w:ascii="Courier New" w:hAnsi="Courier New" w:cs="Courier New" w:hint="default"/>
+      </w:rPr>
+    </w:lvl>
+    <w:lvl w:ilvl="5" w:tplc="440A0005" w:tentative="1">
+      <w:start w:val="1"/>
+      <w:numFmt w:val="bullet"/>
+      <w:lvlText w:val=""/>
+      <w:lvlJc w:val="left"/>
+      <w:pPr>
+        <w:ind w:left="4320" w:hanging="360"/>
+      </w:pPr>
+      <w:rPr>
+        <w:rFonts w:ascii="Wingdings" w:hAnsi="Wingdings" w:hint="default"/>
+      </w:rPr>
+    </w:lvl>
+    <w:lvl w:ilvl="6" w:tplc="440A0001" w:tentative="1">
+      <w:start w:val="1"/>
+      <w:numFmt w:val="bullet"/>
+      <w:lvlText w:val=""/>
+      <w:lvlJc w:val="left"/>
+      <w:pPr>
+        <w:ind w:left="5040" w:hanging="360"/>
+      </w:pPr>
+      <w:rPr>
+        <w:rFonts w:ascii="Symbol" w:hAnsi="Symbol" w:hint="default"/>
+      </w:rPr>
+    </w:lvl>
+    <w:lvl w:ilvl="7" w:tplc="440A0003" w:tentative="1">
+      <w:start w:val="1"/>
+      <w:numFmt w:val="bullet"/>
+      <w:lvlText w:val="o"/>
+      <w:lvlJc w:val="left"/>
+      <w:pPr>
+        <w:ind w:left="5760" w:hanging="360"/>
+      </w:pPr>
+      <w:rPr>
+        <w:rFonts w:ascii="Courier New" w:hAnsi="Courier New" w:cs="Courier New" w:hint="default"/>
+      </w:rPr>
+    </w:lvl>
+    <w:lvl w:ilvl="8" w:tplc="440A0005" w:tentative="1">
+      <w:start w:val="1"/>
+      <w:numFmt w:val="bullet"/>
+      <w:lvlText w:val=""/>
+      <w:lvlJc w:val="left"/>
+      <w:pPr>
+        <w:ind w:left="6480" w:hanging="360"/>
+      </w:pPr>
+      <w:rPr>
+        <w:rFonts w:ascii="Wingdings" w:hAnsi="Wingdings" w:hint="default"/>
+      </w:rPr>
+    </w:lvl>
+  </w:abstractNum>
+  <w:abstractNum w:abstractNumId="13" w15:restartNumberingAfterBreak="0">
     <w:nsid w:val="4D3F347A"/>
     <w:multiLevelType w:val="hybridMultilevel"/>
     <w:tmpl w:val="0FCEB92E"/>
@@ -12684,7 +11986,120 @@
       </w:rPr>
     </w:lvl>
   </w:abstractNum>
-  <w:abstractNum w:abstractNumId="12" w15:restartNumberingAfterBreak="0">
+  <w:abstractNum w:abstractNumId="14" w15:restartNumberingAfterBreak="0">
+    <w:nsid w:val="4F9A11FD"/>
+    <w:multiLevelType w:val="hybridMultilevel"/>
+    <w:tmpl w:val="778479C4"/>
+    <w:lvl w:ilvl="0" w:tplc="440A0001">
+      <w:start w:val="1"/>
+      <w:numFmt w:val="bullet"/>
+      <w:lvlText w:val=""/>
+      <w:lvlJc w:val="left"/>
+      <w:pPr>
+        <w:ind w:left="720" w:hanging="360"/>
+      </w:pPr>
+      <w:rPr>
+        <w:rFonts w:ascii="Symbol" w:hAnsi="Symbol" w:hint="default"/>
+      </w:rPr>
+    </w:lvl>
+    <w:lvl w:ilvl="1" w:tplc="440A0003" w:tentative="1">
+      <w:start w:val="1"/>
+      <w:numFmt w:val="bullet"/>
+      <w:lvlText w:val="o"/>
+      <w:lvlJc w:val="left"/>
+      <w:pPr>
+        <w:ind w:left="1440" w:hanging="360"/>
+      </w:pPr>
+      <w:rPr>
+        <w:rFonts w:ascii="Courier New" w:hAnsi="Courier New" w:cs="Courier New" w:hint="default"/>
+      </w:rPr>
+    </w:lvl>
+    <w:lvl w:ilvl="2" w:tplc="440A0005" w:tentative="1">
+      <w:start w:val="1"/>
+      <w:numFmt w:val="bullet"/>
+      <w:lvlText w:val=""/>
+      <w:lvlJc w:val="left"/>
+      <w:pPr>
+        <w:ind w:left="2160" w:hanging="360"/>
+      </w:pPr>
+      <w:rPr>
+        <w:rFonts w:ascii="Wingdings" w:hAnsi="Wingdings" w:hint="default"/>
+      </w:rPr>
+    </w:lvl>
+    <w:lvl w:ilvl="3" w:tplc="440A0001" w:tentative="1">
+      <w:start w:val="1"/>
+      <w:numFmt w:val="bullet"/>
+      <w:lvlText w:val=""/>
+      <w:lvlJc w:val="left"/>
+      <w:pPr>
+        <w:ind w:left="2880" w:hanging="360"/>
+      </w:pPr>
+      <w:rPr>
+        <w:rFonts w:ascii="Symbol" w:hAnsi="Symbol" w:hint="default"/>
+      </w:rPr>
+    </w:lvl>
+    <w:lvl w:ilvl="4" w:tplc="440A0003" w:tentative="1">
+      <w:start w:val="1"/>
+      <w:numFmt w:val="bullet"/>
+      <w:lvlText w:val="o"/>
+      <w:lvlJc w:val="left"/>
+      <w:pPr>
+        <w:ind w:left="3600" w:hanging="360"/>
+      </w:pPr>
+      <w:rPr>
+        <w:rFonts w:ascii="Courier New" w:hAnsi="Courier New" w:cs="Courier New" w:hint="default"/>
+      </w:rPr>
+    </w:lvl>
+    <w:lvl w:ilvl="5" w:tplc="440A0005" w:tentative="1">
+      <w:start w:val="1"/>
+      <w:numFmt w:val="bullet"/>
+      <w:lvlText w:val=""/>
+      <w:lvlJc w:val="left"/>
+      <w:pPr>
+        <w:ind w:left="4320" w:hanging="360"/>
+      </w:pPr>
+      <w:rPr>
+        <w:rFonts w:ascii="Wingdings" w:hAnsi="Wingdings" w:hint="default"/>
+      </w:rPr>
+    </w:lvl>
+    <w:lvl w:ilvl="6" w:tplc="440A0001" w:tentative="1">
+      <w:start w:val="1"/>
+      <w:numFmt w:val="bullet"/>
+      <w:lvlText w:val=""/>
+      <w:lvlJc w:val="left"/>
+      <w:pPr>
+        <w:ind w:left="5040" w:hanging="360"/>
+      </w:pPr>
+      <w:rPr>
+        <w:rFonts w:ascii="Symbol" w:hAnsi="Symbol" w:hint="default"/>
+      </w:rPr>
+    </w:lvl>
+    <w:lvl w:ilvl="7" w:tplc="440A0003" w:tentative="1">
+      <w:start w:val="1"/>
+      <w:numFmt w:val="bullet"/>
+      <w:lvlText w:val="o"/>
+      <w:lvlJc w:val="left"/>
+      <w:pPr>
+        <w:ind w:left="5760" w:hanging="360"/>
+      </w:pPr>
+      <w:rPr>
+        <w:rFonts w:ascii="Courier New" w:hAnsi="Courier New" w:cs="Courier New" w:hint="default"/>
+      </w:rPr>
+    </w:lvl>
+    <w:lvl w:ilvl="8" w:tplc="440A0005" w:tentative="1">
+      <w:start w:val="1"/>
+      <w:numFmt w:val="bullet"/>
+      <w:lvlText w:val=""/>
+      <w:lvlJc w:val="left"/>
+      <w:pPr>
+        <w:ind w:left="6480" w:hanging="360"/>
+      </w:pPr>
+      <w:rPr>
+        <w:rFonts w:ascii="Wingdings" w:hAnsi="Wingdings" w:hint="default"/>
+      </w:rPr>
+    </w:lvl>
+  </w:abstractNum>
+  <w:abstractNum w:abstractNumId="15" w15:restartNumberingAfterBreak="0">
     <w:nsid w:val="53232E6B"/>
     <w:multiLevelType w:val="hybridMultilevel"/>
     <w:tmpl w:val="47A0328E"/>
@@ -12773,7 +12188,7 @@
       </w:pPr>
     </w:lvl>
   </w:abstractNum>
-  <w:abstractNum w:abstractNumId="13" w15:restartNumberingAfterBreak="0">
+  <w:abstractNum w:abstractNumId="16" w15:restartNumberingAfterBreak="0">
     <w:nsid w:val="647C3D71"/>
     <w:multiLevelType w:val="hybridMultilevel"/>
     <w:tmpl w:val="FBAED59C"/>
@@ -12886,7 +12301,7 @@
       </w:rPr>
     </w:lvl>
   </w:abstractNum>
-  <w:abstractNum w:abstractNumId="14" w15:restartNumberingAfterBreak="0">
+  <w:abstractNum w:abstractNumId="17" w15:restartNumberingAfterBreak="0">
     <w:nsid w:val="6A1F6CBE"/>
     <w:multiLevelType w:val="hybridMultilevel"/>
     <w:tmpl w:val="52F4B26A"/>
@@ -12999,7 +12414,7 @@
       </w:rPr>
     </w:lvl>
   </w:abstractNum>
-  <w:abstractNum w:abstractNumId="15" w15:restartNumberingAfterBreak="0">
+  <w:abstractNum w:abstractNumId="18" w15:restartNumberingAfterBreak="0">
     <w:nsid w:val="72527F93"/>
     <w:multiLevelType w:val="hybridMultilevel"/>
     <w:tmpl w:val="08F29958"/>
@@ -13088,7 +12503,7 @@
       </w:pPr>
     </w:lvl>
   </w:abstractNum>
-  <w:abstractNum w:abstractNumId="16" w15:restartNumberingAfterBreak="0">
+  <w:abstractNum w:abstractNumId="19" w15:restartNumberingAfterBreak="0">
     <w:nsid w:val="75132D40"/>
     <w:multiLevelType w:val="hybridMultilevel"/>
     <w:tmpl w:val="6032E3EC"/>
@@ -13201,7 +12616,7 @@
       </w:rPr>
     </w:lvl>
   </w:abstractNum>
-  <w:abstractNum w:abstractNumId="17" w15:restartNumberingAfterBreak="0">
+  <w:abstractNum w:abstractNumId="20" w15:restartNumberingAfterBreak="0">
     <w:nsid w:val="777A46F6"/>
     <w:multiLevelType w:val="hybridMultilevel"/>
     <w:tmpl w:val="0CBCD046"/>
@@ -13314,7 +12729,7 @@
       </w:rPr>
     </w:lvl>
   </w:abstractNum>
-  <w:abstractNum w:abstractNumId="18" w15:restartNumberingAfterBreak="0">
+  <w:abstractNum w:abstractNumId="21" w15:restartNumberingAfterBreak="0">
     <w:nsid w:val="7F4A1F1F"/>
     <w:multiLevelType w:val="hybridMultilevel"/>
     <w:tmpl w:val="52A860DE"/>
@@ -13431,19 +12846,19 @@
     <w:abstractNumId w:val="4"/>
   </w:num>
   <w:num w:numId="2" w16cid:durableId="1751273251">
-    <w:abstractNumId w:val="9"/>
+    <w:abstractNumId w:val="10"/>
   </w:num>
   <w:num w:numId="3" w16cid:durableId="1591617667">
-    <w:abstractNumId w:val="14"/>
+    <w:abstractNumId w:val="17"/>
   </w:num>
   <w:num w:numId="4" w16cid:durableId="2100980418">
-    <w:abstractNumId w:val="16"/>
+    <w:abstractNumId w:val="19"/>
   </w:num>
   <w:num w:numId="5" w16cid:durableId="28729828">
     <w:abstractNumId w:val="6"/>
   </w:num>
   <w:num w:numId="6" w16cid:durableId="689528595">
-    <w:abstractNumId w:val="12"/>
+    <w:abstractNumId w:val="15"/>
   </w:num>
   <w:num w:numId="7" w16cid:durableId="2050955102">
     <w:abstractNumId w:val="5"/>
@@ -13455,22 +12870,22 @@
     <w:abstractNumId w:val="1"/>
   </w:num>
   <w:num w:numId="10" w16cid:durableId="1288857595">
-    <w:abstractNumId w:val="13"/>
+    <w:abstractNumId w:val="16"/>
   </w:num>
   <w:num w:numId="11" w16cid:durableId="285238678">
-    <w:abstractNumId w:val="18"/>
+    <w:abstractNumId w:val="21"/>
   </w:num>
   <w:num w:numId="12" w16cid:durableId="1644432669">
     <w:abstractNumId w:val="7"/>
   </w:num>
   <w:num w:numId="13" w16cid:durableId="2096436397">
-    <w:abstractNumId w:val="17"/>
+    <w:abstractNumId w:val="20"/>
   </w:num>
   <w:num w:numId="14" w16cid:durableId="1074207663">
-    <w:abstractNumId w:val="8"/>
+    <w:abstractNumId w:val="9"/>
   </w:num>
   <w:num w:numId="15" w16cid:durableId="1465345252">
-    <w:abstractNumId w:val="11"/>
+    <w:abstractNumId w:val="13"/>
   </w:num>
   <w:num w:numId="16" w16cid:durableId="1650598108">
     <w:abstractNumId w:val="0"/>
@@ -13479,10 +12894,19 @@
     <w:abstractNumId w:val="2"/>
   </w:num>
   <w:num w:numId="18" w16cid:durableId="1876043410">
-    <w:abstractNumId w:val="15"/>
+    <w:abstractNumId w:val="18"/>
   </w:num>
   <w:num w:numId="19" w16cid:durableId="495267766">
-    <w:abstractNumId w:val="10"/>
+    <w:abstractNumId w:val="11"/>
+  </w:num>
+  <w:num w:numId="20" w16cid:durableId="473568145">
+    <w:abstractNumId w:val="12"/>
+  </w:num>
+  <w:num w:numId="21" w16cid:durableId="1351251743">
+    <w:abstractNumId w:val="8"/>
+  </w:num>
+  <w:num w:numId="22" w16cid:durableId="1430736479">
+    <w:abstractNumId w:val="14"/>
   </w:num>
 </w:numbering>
 </file>
@@ -13888,11 +13312,11 @@
     <w:name w:val="Normal"/>
     <w:qFormat/>
   </w:style>
-  <w:style w:type="paragraph" w:styleId="Ttulo1">
+  <w:style w:type="paragraph" w:styleId="Heading1">
     <w:name w:val="heading 1"/>
     <w:basedOn w:val="Normal"/>
     <w:next w:val="Normal"/>
-    <w:link w:val="Ttulo1Car"/>
+    <w:link w:val="Heading1Char"/>
     <w:uiPriority w:val="9"/>
     <w:qFormat/>
     <w:rsid w:val="001219F5"/>
@@ -13909,11 +13333,11 @@
       <w:szCs w:val="40"/>
     </w:rPr>
   </w:style>
-  <w:style w:type="paragraph" w:styleId="Ttulo2">
+  <w:style w:type="paragraph" w:styleId="Heading2">
     <w:name w:val="heading 2"/>
     <w:basedOn w:val="Normal"/>
     <w:next w:val="Normal"/>
-    <w:link w:val="Ttulo2Car"/>
+    <w:link w:val="Heading2Char"/>
     <w:uiPriority w:val="9"/>
     <w:semiHidden/>
     <w:unhideWhenUsed/>
@@ -13932,11 +13356,11 @@
       <w:szCs w:val="32"/>
     </w:rPr>
   </w:style>
-  <w:style w:type="paragraph" w:styleId="Ttulo3">
+  <w:style w:type="paragraph" w:styleId="Heading3">
     <w:name w:val="heading 3"/>
     <w:basedOn w:val="Normal"/>
     <w:next w:val="Normal"/>
-    <w:link w:val="Ttulo3Car"/>
+    <w:link w:val="Heading3Char"/>
     <w:uiPriority w:val="9"/>
     <w:semiHidden/>
     <w:unhideWhenUsed/>
@@ -13955,11 +13379,11 @@
       <w:szCs w:val="28"/>
     </w:rPr>
   </w:style>
-  <w:style w:type="paragraph" w:styleId="Ttulo4">
+  <w:style w:type="paragraph" w:styleId="Heading4">
     <w:name w:val="heading 4"/>
     <w:basedOn w:val="Normal"/>
     <w:next w:val="Normal"/>
-    <w:link w:val="Ttulo4Car"/>
+    <w:link w:val="Heading4Char"/>
     <w:uiPriority w:val="9"/>
     <w:semiHidden/>
     <w:unhideWhenUsed/>
@@ -13978,11 +13402,11 @@
       <w:color w:val="0F4761" w:themeColor="accent1" w:themeShade="BF"/>
     </w:rPr>
   </w:style>
-  <w:style w:type="paragraph" w:styleId="Ttulo5">
+  <w:style w:type="paragraph" w:styleId="Heading5">
     <w:name w:val="heading 5"/>
     <w:basedOn w:val="Normal"/>
     <w:next w:val="Normal"/>
-    <w:link w:val="Ttulo5Car"/>
+    <w:link w:val="Heading5Char"/>
     <w:uiPriority w:val="9"/>
     <w:semiHidden/>
     <w:unhideWhenUsed/>
@@ -13999,11 +13423,11 @@
       <w:color w:val="0F4761" w:themeColor="accent1" w:themeShade="BF"/>
     </w:rPr>
   </w:style>
-  <w:style w:type="paragraph" w:styleId="Ttulo6">
+  <w:style w:type="paragraph" w:styleId="Heading6">
     <w:name w:val="heading 6"/>
     <w:basedOn w:val="Normal"/>
     <w:next w:val="Normal"/>
-    <w:link w:val="Ttulo6Car"/>
+    <w:link w:val="Heading6Char"/>
     <w:uiPriority w:val="9"/>
     <w:semiHidden/>
     <w:unhideWhenUsed/>
@@ -14022,11 +13446,11 @@
       <w:color w:val="595959" w:themeColor="text1" w:themeTint="A6"/>
     </w:rPr>
   </w:style>
-  <w:style w:type="paragraph" w:styleId="Ttulo7">
+  <w:style w:type="paragraph" w:styleId="Heading7">
     <w:name w:val="heading 7"/>
     <w:basedOn w:val="Normal"/>
     <w:next w:val="Normal"/>
-    <w:link w:val="Ttulo7Car"/>
+    <w:link w:val="Heading7Char"/>
     <w:uiPriority w:val="9"/>
     <w:semiHidden/>
     <w:unhideWhenUsed/>
@@ -14043,11 +13467,11 @@
       <w:color w:val="595959" w:themeColor="text1" w:themeTint="A6"/>
     </w:rPr>
   </w:style>
-  <w:style w:type="paragraph" w:styleId="Ttulo8">
+  <w:style w:type="paragraph" w:styleId="Heading8">
     <w:name w:val="heading 8"/>
     <w:basedOn w:val="Normal"/>
     <w:next w:val="Normal"/>
-    <w:link w:val="Ttulo8Car"/>
+    <w:link w:val="Heading8Char"/>
     <w:uiPriority w:val="9"/>
     <w:semiHidden/>
     <w:unhideWhenUsed/>
@@ -14066,11 +13490,11 @@
       <w:color w:val="272727" w:themeColor="text1" w:themeTint="D8"/>
     </w:rPr>
   </w:style>
-  <w:style w:type="paragraph" w:styleId="Ttulo9">
+  <w:style w:type="paragraph" w:styleId="Heading9">
     <w:name w:val="heading 9"/>
     <w:basedOn w:val="Normal"/>
     <w:next w:val="Normal"/>
-    <w:link w:val="Ttulo9Car"/>
+    <w:link w:val="Heading9Char"/>
     <w:uiPriority w:val="9"/>
     <w:semiHidden/>
     <w:unhideWhenUsed/>
@@ -14087,13 +13511,13 @@
       <w:color w:val="272727" w:themeColor="text1" w:themeTint="D8"/>
     </w:rPr>
   </w:style>
-  <w:style w:type="character" w:default="1" w:styleId="Fuentedeprrafopredeter">
+  <w:style w:type="character" w:default="1" w:styleId="DefaultParagraphFont">
     <w:name w:val="Default Paragraph Font"/>
     <w:uiPriority w:val="1"/>
     <w:semiHidden/>
     <w:unhideWhenUsed/>
   </w:style>
-  <w:style w:type="table" w:default="1" w:styleId="Tablanormal">
+  <w:style w:type="table" w:default="1" w:styleId="TableNormal">
     <w:name w:val="Normal Table"/>
     <w:uiPriority w:val="99"/>
     <w:semiHidden/>
@@ -14108,16 +13532,16 @@
       </w:tblCellMar>
     </w:tblPr>
   </w:style>
-  <w:style w:type="numbering" w:default="1" w:styleId="Sinlista">
+  <w:style w:type="numbering" w:default="1" w:styleId="NoList">
     <w:name w:val="No List"/>
     <w:uiPriority w:val="99"/>
     <w:semiHidden/>
     <w:unhideWhenUsed/>
   </w:style>
-  <w:style w:type="character" w:customStyle="1" w:styleId="Ttulo1Car">
-    <w:name w:val="Título 1 Car"/>
-    <w:basedOn w:val="Fuentedeprrafopredeter"/>
-    <w:link w:val="Ttulo1"/>
+  <w:style w:type="character" w:customStyle="1" w:styleId="Heading1Char">
+    <w:name w:val="Heading 1 Char"/>
+    <w:basedOn w:val="DefaultParagraphFont"/>
+    <w:link w:val="Heading1"/>
     <w:uiPriority w:val="9"/>
     <w:rsid w:val="001219F5"/>
     <w:rPr>
@@ -14127,10 +13551,10 @@
       <w:szCs w:val="40"/>
     </w:rPr>
   </w:style>
-  <w:style w:type="character" w:customStyle="1" w:styleId="Ttulo2Car">
-    <w:name w:val="Título 2 Car"/>
-    <w:basedOn w:val="Fuentedeprrafopredeter"/>
-    <w:link w:val="Ttulo2"/>
+  <w:style w:type="character" w:customStyle="1" w:styleId="Heading2Char">
+    <w:name w:val="Heading 2 Char"/>
+    <w:basedOn w:val="DefaultParagraphFont"/>
+    <w:link w:val="Heading2"/>
     <w:uiPriority w:val="9"/>
     <w:semiHidden/>
     <w:rsid w:val="001219F5"/>
@@ -14141,10 +13565,10 @@
       <w:szCs w:val="32"/>
     </w:rPr>
   </w:style>
-  <w:style w:type="character" w:customStyle="1" w:styleId="Ttulo3Car">
-    <w:name w:val="Título 3 Car"/>
-    <w:basedOn w:val="Fuentedeprrafopredeter"/>
-    <w:link w:val="Ttulo3"/>
+  <w:style w:type="character" w:customStyle="1" w:styleId="Heading3Char">
+    <w:name w:val="Heading 3 Char"/>
+    <w:basedOn w:val="DefaultParagraphFont"/>
+    <w:link w:val="Heading3"/>
     <w:uiPriority w:val="9"/>
     <w:semiHidden/>
     <w:rsid w:val="001219F5"/>
@@ -14155,10 +13579,10 @@
       <w:szCs w:val="28"/>
     </w:rPr>
   </w:style>
-  <w:style w:type="character" w:customStyle="1" w:styleId="Ttulo4Car">
-    <w:name w:val="Título 4 Car"/>
-    <w:basedOn w:val="Fuentedeprrafopredeter"/>
-    <w:link w:val="Ttulo4"/>
+  <w:style w:type="character" w:customStyle="1" w:styleId="Heading4Char">
+    <w:name w:val="Heading 4 Char"/>
+    <w:basedOn w:val="DefaultParagraphFont"/>
+    <w:link w:val="Heading4"/>
     <w:uiPriority w:val="9"/>
     <w:semiHidden/>
     <w:rsid w:val="001219F5"/>
@@ -14169,10 +13593,10 @@
       <w:color w:val="0F4761" w:themeColor="accent1" w:themeShade="BF"/>
     </w:rPr>
   </w:style>
-  <w:style w:type="character" w:customStyle="1" w:styleId="Ttulo5Car">
-    <w:name w:val="Título 5 Car"/>
-    <w:basedOn w:val="Fuentedeprrafopredeter"/>
-    <w:link w:val="Ttulo5"/>
+  <w:style w:type="character" w:customStyle="1" w:styleId="Heading5Char">
+    <w:name w:val="Heading 5 Char"/>
+    <w:basedOn w:val="DefaultParagraphFont"/>
+    <w:link w:val="Heading5"/>
     <w:uiPriority w:val="9"/>
     <w:semiHidden/>
     <w:rsid w:val="001219F5"/>
@@ -14181,10 +13605,10 @@
       <w:color w:val="0F4761" w:themeColor="accent1" w:themeShade="BF"/>
     </w:rPr>
   </w:style>
-  <w:style w:type="character" w:customStyle="1" w:styleId="Ttulo6Car">
-    <w:name w:val="Título 6 Car"/>
-    <w:basedOn w:val="Fuentedeprrafopredeter"/>
-    <w:link w:val="Ttulo6"/>
+  <w:style w:type="character" w:customStyle="1" w:styleId="Heading6Char">
+    <w:name w:val="Heading 6 Char"/>
+    <w:basedOn w:val="DefaultParagraphFont"/>
+    <w:link w:val="Heading6"/>
     <w:uiPriority w:val="9"/>
     <w:semiHidden/>
     <w:rsid w:val="001219F5"/>
@@ -14195,10 +13619,10 @@
       <w:color w:val="595959" w:themeColor="text1" w:themeTint="A6"/>
     </w:rPr>
   </w:style>
-  <w:style w:type="character" w:customStyle="1" w:styleId="Ttulo7Car">
-    <w:name w:val="Título 7 Car"/>
-    <w:basedOn w:val="Fuentedeprrafopredeter"/>
-    <w:link w:val="Ttulo7"/>
+  <w:style w:type="character" w:customStyle="1" w:styleId="Heading7Char">
+    <w:name w:val="Heading 7 Char"/>
+    <w:basedOn w:val="DefaultParagraphFont"/>
+    <w:link w:val="Heading7"/>
     <w:uiPriority w:val="9"/>
     <w:semiHidden/>
     <w:rsid w:val="001219F5"/>
@@ -14207,10 +13631,10 @@
       <w:color w:val="595959" w:themeColor="text1" w:themeTint="A6"/>
     </w:rPr>
   </w:style>
-  <w:style w:type="character" w:customStyle="1" w:styleId="Ttulo8Car">
-    <w:name w:val="Título 8 Car"/>
-    <w:basedOn w:val="Fuentedeprrafopredeter"/>
-    <w:link w:val="Ttulo8"/>
+  <w:style w:type="character" w:customStyle="1" w:styleId="Heading8Char">
+    <w:name w:val="Heading 8 Char"/>
+    <w:basedOn w:val="DefaultParagraphFont"/>
+    <w:link w:val="Heading8"/>
     <w:uiPriority w:val="9"/>
     <w:semiHidden/>
     <w:rsid w:val="001219F5"/>
@@ -14221,10 +13645,10 @@
       <w:color w:val="272727" w:themeColor="text1" w:themeTint="D8"/>
     </w:rPr>
   </w:style>
-  <w:style w:type="character" w:customStyle="1" w:styleId="Ttulo9Car">
-    <w:name w:val="Título 9 Car"/>
-    <w:basedOn w:val="Fuentedeprrafopredeter"/>
-    <w:link w:val="Ttulo9"/>
+  <w:style w:type="character" w:customStyle="1" w:styleId="Heading9Char">
+    <w:name w:val="Heading 9 Char"/>
+    <w:basedOn w:val="DefaultParagraphFont"/>
+    <w:link w:val="Heading9"/>
     <w:uiPriority w:val="9"/>
     <w:semiHidden/>
     <w:rsid w:val="001219F5"/>
@@ -14233,11 +13657,11 @@
       <w:color w:val="272727" w:themeColor="text1" w:themeTint="D8"/>
     </w:rPr>
   </w:style>
-  <w:style w:type="paragraph" w:styleId="Ttulo">
+  <w:style w:type="paragraph" w:styleId="Title">
     <w:name w:val="Title"/>
     <w:basedOn w:val="Normal"/>
     <w:next w:val="Normal"/>
-    <w:link w:val="TtuloCar"/>
+    <w:link w:val="TitleChar"/>
     <w:uiPriority w:val="10"/>
     <w:qFormat/>
     <w:rsid w:val="001219F5"/>
@@ -14253,10 +13677,10 @@
       <w:szCs w:val="56"/>
     </w:rPr>
   </w:style>
-  <w:style w:type="character" w:customStyle="1" w:styleId="TtuloCar">
-    <w:name w:val="Título Car"/>
-    <w:basedOn w:val="Fuentedeprrafopredeter"/>
-    <w:link w:val="Ttulo"/>
+  <w:style w:type="character" w:customStyle="1" w:styleId="TitleChar">
+    <w:name w:val="Title Char"/>
+    <w:basedOn w:val="DefaultParagraphFont"/>
+    <w:link w:val="Title"/>
     <w:uiPriority w:val="10"/>
     <w:rsid w:val="001219F5"/>
     <w:rPr>
@@ -14267,11 +13691,11 @@
       <w:szCs w:val="56"/>
     </w:rPr>
   </w:style>
-  <w:style w:type="paragraph" w:styleId="Subttulo">
+  <w:style w:type="paragraph" w:styleId="Subtitle">
     <w:name w:val="Subtitle"/>
     <w:basedOn w:val="Normal"/>
     <w:next w:val="Normal"/>
-    <w:link w:val="SubttuloCar"/>
+    <w:link w:val="SubtitleChar"/>
     <w:uiPriority w:val="11"/>
     <w:qFormat/>
     <w:rsid w:val="001219F5"/>
@@ -14288,10 +13712,10 @@
       <w:szCs w:val="28"/>
     </w:rPr>
   </w:style>
-  <w:style w:type="character" w:customStyle="1" w:styleId="SubttuloCar">
-    <w:name w:val="Subtítulo Car"/>
-    <w:basedOn w:val="Fuentedeprrafopredeter"/>
-    <w:link w:val="Subttulo"/>
+  <w:style w:type="character" w:customStyle="1" w:styleId="SubtitleChar">
+    <w:name w:val="Subtitle Char"/>
+    <w:basedOn w:val="DefaultParagraphFont"/>
+    <w:link w:val="Subtitle"/>
     <w:uiPriority w:val="11"/>
     <w:rsid w:val="001219F5"/>
     <w:rPr>
@@ -14302,11 +13726,11 @@
       <w:szCs w:val="28"/>
     </w:rPr>
   </w:style>
-  <w:style w:type="paragraph" w:styleId="Cita">
+  <w:style w:type="paragraph" w:styleId="Quote">
     <w:name w:val="Quote"/>
     <w:basedOn w:val="Normal"/>
     <w:next w:val="Normal"/>
-    <w:link w:val="CitaCar"/>
+    <w:link w:val="QuoteChar"/>
     <w:uiPriority w:val="29"/>
     <w:qFormat/>
     <w:rsid w:val="001219F5"/>
@@ -14320,10 +13744,10 @@
       <w:color w:val="404040" w:themeColor="text1" w:themeTint="BF"/>
     </w:rPr>
   </w:style>
-  <w:style w:type="character" w:customStyle="1" w:styleId="CitaCar">
-    <w:name w:val="Cita Car"/>
-    <w:basedOn w:val="Fuentedeprrafopredeter"/>
-    <w:link w:val="Cita"/>
+  <w:style w:type="character" w:customStyle="1" w:styleId="QuoteChar">
+    <w:name w:val="Quote Char"/>
+    <w:basedOn w:val="DefaultParagraphFont"/>
+    <w:link w:val="Quote"/>
     <w:uiPriority w:val="29"/>
     <w:rsid w:val="001219F5"/>
     <w:rPr>
@@ -14332,7 +13756,7 @@
       <w:color w:val="404040" w:themeColor="text1" w:themeTint="BF"/>
     </w:rPr>
   </w:style>
-  <w:style w:type="paragraph" w:styleId="Prrafodelista">
+  <w:style w:type="paragraph" w:styleId="ListParagraph">
     <w:name w:val="List Paragraph"/>
     <w:basedOn w:val="Normal"/>
     <w:uiPriority w:val="34"/>
@@ -14343,9 +13767,9 @@
       <w:contextualSpacing/>
     </w:pPr>
   </w:style>
-  <w:style w:type="character" w:styleId="nfasisintenso">
+  <w:style w:type="character" w:styleId="IntenseEmphasis">
     <w:name w:val="Intense Emphasis"/>
-    <w:basedOn w:val="Fuentedeprrafopredeter"/>
+    <w:basedOn w:val="DefaultParagraphFont"/>
     <w:uiPriority w:val="21"/>
     <w:qFormat/>
     <w:rsid w:val="001219F5"/>
@@ -14355,11 +13779,11 @@
       <w:color w:val="0F4761" w:themeColor="accent1" w:themeShade="BF"/>
     </w:rPr>
   </w:style>
-  <w:style w:type="paragraph" w:styleId="Citadestacada">
+  <w:style w:type="paragraph" w:styleId="IntenseQuote">
     <w:name w:val="Intense Quote"/>
     <w:basedOn w:val="Normal"/>
     <w:next w:val="Normal"/>
-    <w:link w:val="CitadestacadaCar"/>
+    <w:link w:val="IntenseQuoteChar"/>
     <w:uiPriority w:val="30"/>
     <w:qFormat/>
     <w:rsid w:val="001219F5"/>
@@ -14378,10 +13802,10 @@
       <w:color w:val="0F4761" w:themeColor="accent1" w:themeShade="BF"/>
     </w:rPr>
   </w:style>
-  <w:style w:type="character" w:customStyle="1" w:styleId="CitadestacadaCar">
-    <w:name w:val="Cita destacada Car"/>
-    <w:basedOn w:val="Fuentedeprrafopredeter"/>
-    <w:link w:val="Citadestacada"/>
+  <w:style w:type="character" w:customStyle="1" w:styleId="IntenseQuoteChar">
+    <w:name w:val="Intense Quote Char"/>
+    <w:basedOn w:val="DefaultParagraphFont"/>
+    <w:link w:val="IntenseQuote"/>
     <w:uiPriority w:val="30"/>
     <w:rsid w:val="001219F5"/>
     <w:rPr>
@@ -14390,9 +13814,9 @@
       <w:color w:val="0F4761" w:themeColor="accent1" w:themeShade="BF"/>
     </w:rPr>
   </w:style>
-  <w:style w:type="character" w:styleId="Referenciaintensa">
+  <w:style w:type="character" w:styleId="IntenseReference">
     <w:name w:val="Intense Reference"/>
-    <w:basedOn w:val="Fuentedeprrafopredeter"/>
+    <w:basedOn w:val="DefaultParagraphFont"/>
     <w:uiPriority w:val="32"/>
     <w:qFormat/>
     <w:rsid w:val="001219F5"/>
@@ -14404,9 +13828,9 @@
       <w:spacing w:val="5"/>
     </w:rPr>
   </w:style>
-  <w:style w:type="character" w:styleId="Textodelmarcadordeposicin">
+  <w:style w:type="character" w:styleId="PlaceholderText">
     <w:name w:val="Placeholder Text"/>
-    <w:basedOn w:val="Fuentedeprrafopredeter"/>
+    <w:basedOn w:val="DefaultParagraphFont"/>
     <w:uiPriority w:val="99"/>
     <w:semiHidden/>
     <w:rsid w:val="00A1595F"/>
@@ -14414,10 +13838,10 @@
       <w:color w:val="666666"/>
     </w:rPr>
   </w:style>
-  <w:style w:type="paragraph" w:styleId="Encabezado">
+  <w:style w:type="paragraph" w:styleId="Header">
     <w:name w:val="header"/>
     <w:basedOn w:val="Normal"/>
-    <w:link w:val="EncabezadoCar"/>
+    <w:link w:val="HeaderChar"/>
     <w:uiPriority w:val="99"/>
     <w:unhideWhenUsed/>
     <w:rsid w:val="007860C0"/>
@@ -14429,17 +13853,17 @@
       <w:spacing w:after="0" w:line="240" w:lineRule="auto"/>
     </w:pPr>
   </w:style>
-  <w:style w:type="character" w:customStyle="1" w:styleId="EncabezadoCar">
-    <w:name w:val="Encabezado Car"/>
-    <w:basedOn w:val="Fuentedeprrafopredeter"/>
-    <w:link w:val="Encabezado"/>
+  <w:style w:type="character" w:customStyle="1" w:styleId="HeaderChar">
+    <w:name w:val="Header Char"/>
+    <w:basedOn w:val="DefaultParagraphFont"/>
+    <w:link w:val="Header"/>
     <w:uiPriority w:val="99"/>
     <w:rsid w:val="007860C0"/>
   </w:style>
-  <w:style w:type="paragraph" w:styleId="Piedepgina">
+  <w:style w:type="paragraph" w:styleId="Footer">
     <w:name w:val="footer"/>
     <w:basedOn w:val="Normal"/>
-    <w:link w:val="PiedepginaCar"/>
+    <w:link w:val="FooterChar"/>
     <w:uiPriority w:val="99"/>
     <w:unhideWhenUsed/>
     <w:rsid w:val="007860C0"/>
@@ -14451,10 +13875,10 @@
       <w:spacing w:after="0" w:line="240" w:lineRule="auto"/>
     </w:pPr>
   </w:style>
-  <w:style w:type="character" w:customStyle="1" w:styleId="PiedepginaCar">
-    <w:name w:val="Pie de página Car"/>
-    <w:basedOn w:val="Fuentedeprrafopredeter"/>
-    <w:link w:val="Piedepgina"/>
+  <w:style w:type="character" w:customStyle="1" w:styleId="FooterChar">
+    <w:name w:val="Footer Char"/>
+    <w:basedOn w:val="DefaultParagraphFont"/>
+    <w:link w:val="Footer"/>
     <w:uiPriority w:val="99"/>
     <w:rsid w:val="007860C0"/>
   </w:style>

</xml_diff>

<commit_message>
First commit after the modification of the summary of the reader control
</commit_message>
<xml_diff>
--- a/ControlDeLectura.docx
+++ b/ControlDeLectura.docx
@@ -207,6 +207,19 @@
     <w:p>
       <w:pPr>
         <w:pStyle w:val="ListParagraph"/>
+        <w:spacing w:after="0"/>
+        <w:rPr>
+          <w:rFonts w:ascii="Times New Roman" w:hAnsi="Times New Roman" w:cs="Times New Roman"/>
+          <w:b/>
+          <w:bCs/>
+          <w:sz w:val="24"/>
+          <w:szCs w:val="24"/>
+        </w:rPr>
+      </w:pPr>
+    </w:p>
+    <w:p>
+      <w:pPr>
+        <w:pStyle w:val="ListParagraph"/>
         <w:numPr>
           <w:ilvl w:val="1"/>
           <w:numId w:val="23"/>
@@ -255,65 +268,16 @@
     </w:p>
     <w:p>
       <w:pPr>
+        <w:pStyle w:val="ListParagraph"/>
         <w:spacing w:after="0"/>
-        <w:ind w:firstLine="284"/>
-        <w:jc w:val="both"/>
-        <w:rPr>
-          <w:rFonts w:ascii="Times New Roman" w:hAnsi="Times New Roman" w:cs="Times New Roman"/>
-          <w:sz w:val="24"/>
-          <w:szCs w:val="24"/>
-        </w:rPr>
-      </w:pPr>
-      <w:r>
-        <w:rPr>
-          <w:rFonts w:ascii="Times New Roman" w:hAnsi="Times New Roman" w:cs="Times New Roman"/>
-          <w:sz w:val="24"/>
-          <w:szCs w:val="24"/>
-        </w:rPr>
-        <w:t>L</w:t>
-      </w:r>
-      <w:r>
-        <w:rPr>
-          <w:rFonts w:ascii="Times New Roman" w:hAnsi="Times New Roman" w:cs="Times New Roman"/>
-          <w:sz w:val="24"/>
-          <w:szCs w:val="24"/>
-        </w:rPr>
-        <w:t xml:space="preserve">as transformaciones para </w:t>
-      </w:r>
-      <w:proofErr w:type="spellStart"/>
-      <w:r>
-        <w:rPr>
-          <w:rFonts w:ascii="Times New Roman" w:hAnsi="Times New Roman" w:cs="Times New Roman"/>
-          <w:sz w:val="24"/>
-          <w:szCs w:val="24"/>
-        </w:rPr>
-        <w:t>linearizar</w:t>
-      </w:r>
-      <w:proofErr w:type="spellEnd"/>
-      <w:r>
-        <w:rPr>
-          <w:rFonts w:ascii="Times New Roman" w:hAnsi="Times New Roman" w:cs="Times New Roman"/>
-          <w:sz w:val="24"/>
-          <w:szCs w:val="24"/>
-        </w:rPr>
-        <w:t xml:space="preserve"> relaciones no lineales y resolver problemas relacionados con la heterocedasticidad</w:t>
-      </w:r>
-      <w:r>
-        <w:rPr>
-          <w:rFonts w:ascii="Times New Roman" w:hAnsi="Times New Roman" w:cs="Times New Roman"/>
-          <w:sz w:val="24"/>
-          <w:szCs w:val="24"/>
-        </w:rPr>
-        <w:t xml:space="preserve"> </w:t>
-      </w:r>
-      <w:r>
-        <w:rPr>
-          <w:rFonts w:ascii="Times New Roman" w:hAnsi="Times New Roman" w:cs="Times New Roman"/>
-          <w:sz w:val="24"/>
-          <w:szCs w:val="24"/>
-        </w:rPr>
-        <w:t>cambio no uniforme de la variabilidad de los errores. Entre estas transformaciones, la transformación de Box-Cox se presenta como un método útil.</w:t>
-      </w:r>
+        <w:rPr>
+          <w:rFonts w:ascii="Times New Roman" w:hAnsi="Times New Roman" w:cs="Times New Roman"/>
+          <w:b/>
+          <w:bCs/>
+          <w:sz w:val="24"/>
+          <w:szCs w:val="24"/>
+        </w:rPr>
+      </w:pPr>
     </w:p>
     <w:p>
       <w:pPr>
@@ -325,6 +289,22 @@
           <w:szCs w:val="24"/>
         </w:rPr>
       </w:pPr>
+      <w:r>
+        <w:rPr>
+          <w:rFonts w:ascii="Times New Roman" w:hAnsi="Times New Roman" w:cs="Times New Roman"/>
+          <w:sz w:val="24"/>
+          <w:szCs w:val="24"/>
+        </w:rPr>
+        <w:t>Las transformaciones se utilizan para convertir relaciones no lineales en lineales y abordar problemas asociados con la heterocedasticidad, es decir, la variabilidad no uniforme de los errores. Entre estas transformaciones, la de Box-Cox es una herramienta útil.</w:t>
+      </w:r>
+      <w:r>
+        <w:rPr>
+          <w:rFonts w:ascii="Times New Roman" w:hAnsi="Times New Roman" w:cs="Times New Roman"/>
+          <w:sz w:val="24"/>
+          <w:szCs w:val="24"/>
+        </w:rPr>
+        <w:t xml:space="preserve"> </w:t>
+      </w:r>
       <w:r>
         <w:rPr>
           <w:rFonts w:ascii="Times New Roman" w:hAnsi="Times New Roman" w:cs="Times New Roman"/>
@@ -358,8 +338,19 @@
     <w:p>
       <w:pPr>
         <w:spacing w:after="0"/>
-        <w:rPr>
-          <w:rFonts w:ascii="Times New Roman" w:hAnsi="Times New Roman" w:cs="Times New Roman"/>
+        <w:jc w:val="both"/>
+        <w:rPr>
+          <w:rFonts w:ascii="Times New Roman" w:hAnsi="Times New Roman" w:cs="Times New Roman"/>
+          <w:sz w:val="24"/>
+          <w:szCs w:val="24"/>
+        </w:rPr>
+      </w:pPr>
+    </w:p>
+    <w:p>
+      <w:pPr>
+        <w:spacing w:after="0"/>
+        <w:rPr>
+          <w:rFonts w:ascii="Times New Roman" w:eastAsiaTheme="minorEastAsia" w:hAnsi="Times New Roman" w:cs="Times New Roman"/>
           <w:sz w:val="24"/>
           <w:szCs w:val="24"/>
         </w:rPr>
@@ -575,30 +566,15 @@
     <w:p>
       <w:pPr>
         <w:spacing w:after="0"/>
-        <w:ind w:firstLine="284"/>
-        <w:jc w:val="both"/>
-        <w:rPr>
-          <w:rFonts w:ascii="Times New Roman" w:hAnsi="Times New Roman" w:cs="Times New Roman"/>
-          <w:sz w:val="24"/>
-          <w:szCs w:val="24"/>
-        </w:rPr>
-      </w:pPr>
-      <w:r>
-        <w:rPr>
-          <w:rFonts w:ascii="Times New Roman" w:hAnsi="Times New Roman" w:cs="Times New Roman"/>
-          <w:sz w:val="24"/>
-          <w:szCs w:val="24"/>
-        </w:rPr>
-        <w:t>Esta fórmula se utiliza para transformar datos con el objetivo de aproximar una relación lineal, especialmente cuando los residuos presentan heterocedasticidad.</w:t>
-      </w:r>
+        <w:rPr>
+          <w:rFonts w:ascii="Times New Roman" w:hAnsi="Times New Roman" w:cs="Times New Roman"/>
+          <w:sz w:val="24"/>
+          <w:szCs w:val="24"/>
+        </w:rPr>
+      </w:pPr>
     </w:p>
     <w:p>
       <w:pPr>
-        <w:pStyle w:val="ListParagraph"/>
-        <w:numPr>
-          <w:ilvl w:val="0"/>
-          <w:numId w:val="20"/>
-        </w:numPr>
         <w:spacing w:after="0"/>
         <w:jc w:val="both"/>
         <w:rPr>
@@ -613,7 +589,71 @@
           <w:sz w:val="24"/>
           <w:szCs w:val="24"/>
         </w:rPr>
-        <w:t xml:space="preserve">Cuando </w:t>
+        <w:t xml:space="preserve">Cuando el parámetro λ se aproxima a 0, la transformación Box-Cox equivale a aplicar el logaritmo a la variable </w:t>
+      </w:r>
+      <m:oMath>
+        <m:r>
+          <w:rPr>
+            <w:rFonts w:ascii="Cambria Math" w:hAnsi="Cambria Math" w:cs="Times New Roman"/>
+            <w:sz w:val="24"/>
+            <w:szCs w:val="24"/>
+          </w:rPr>
+          <m:t>y</m:t>
+        </m:r>
+      </m:oMath>
+      <w:r>
+        <w:rPr>
+          <w:rFonts w:ascii="Times New Roman" w:hAnsi="Times New Roman" w:cs="Times New Roman"/>
+          <w:sz w:val="24"/>
+          <w:szCs w:val="24"/>
+        </w:rPr>
+        <w:t xml:space="preserve">. Si λ es mayor que 1, la variable transformada crece más lentamente que la original, mientras </w:t>
+      </w:r>
+      <w:r>
+        <w:rPr>
+          <w:rFonts w:ascii="Times New Roman" w:hAnsi="Times New Roman" w:cs="Times New Roman"/>
+          <w:sz w:val="24"/>
+          <w:szCs w:val="24"/>
+        </w:rPr>
+        <w:t>que,</w:t>
+      </w:r>
+      <w:r>
+        <w:rPr>
+          <w:rFonts w:ascii="Times New Roman" w:hAnsi="Times New Roman" w:cs="Times New Roman"/>
+          <w:sz w:val="24"/>
+          <w:szCs w:val="24"/>
+        </w:rPr>
+        <w:t xml:space="preserve"> si λ es menor que 1, la variable transformada crece más rápidamente que la original.</w:t>
+      </w:r>
+    </w:p>
+    <w:p>
+      <w:pPr>
+        <w:spacing w:after="0"/>
+        <w:jc w:val="both"/>
+        <w:rPr>
+          <w:rFonts w:ascii="Times New Roman" w:hAnsi="Times New Roman" w:cs="Times New Roman"/>
+          <w:sz w:val="24"/>
+          <w:szCs w:val="24"/>
+        </w:rPr>
+      </w:pPr>
+    </w:p>
+    <w:p>
+      <w:pPr>
+        <w:spacing w:after="0"/>
+        <w:jc w:val="both"/>
+        <w:rPr>
+          <w:rFonts w:ascii="Times New Roman" w:hAnsi="Times New Roman" w:cs="Times New Roman"/>
+          <w:sz w:val="24"/>
+          <w:szCs w:val="24"/>
+        </w:rPr>
+      </w:pPr>
+      <w:r>
+        <w:rPr>
+          <w:rFonts w:ascii="Times New Roman" w:hAnsi="Times New Roman" w:cs="Times New Roman"/>
+          <w:sz w:val="24"/>
+          <w:szCs w:val="24"/>
+        </w:rPr>
+        <w:t xml:space="preserve">La elección del valor de </w:t>
       </w:r>
       <m:oMath>
         <m:r>
@@ -634,170 +674,6 @@
           <w:sz w:val="24"/>
           <w:szCs w:val="24"/>
         </w:rPr>
-        <w:t xml:space="preserve"> se aproxima a 0, la transformación equivale a aplicar el logaritmo a la variable </w:t>
-      </w:r>
-      <m:oMath>
-        <m:r>
-          <w:rPr>
-            <w:rFonts w:ascii="Cambria Math" w:hAnsi="Cambria Math" w:cs="Times New Roman"/>
-            <w:sz w:val="24"/>
-            <w:szCs w:val="24"/>
-          </w:rPr>
-          <m:t>y</m:t>
-        </m:r>
-      </m:oMath>
-      <w:r>
-        <w:rPr>
-          <w:rFonts w:ascii="Times New Roman" w:hAnsi="Times New Roman" w:cs="Times New Roman"/>
-          <w:sz w:val="24"/>
-          <w:szCs w:val="24"/>
-        </w:rPr>
-        <w:t>.</w:t>
-      </w:r>
-    </w:p>
-    <w:p>
-      <w:pPr>
-        <w:pStyle w:val="ListParagraph"/>
-        <w:numPr>
-          <w:ilvl w:val="0"/>
-          <w:numId w:val="20"/>
-        </w:numPr>
-        <w:spacing w:after="0"/>
-        <w:jc w:val="both"/>
-        <w:rPr>
-          <w:rFonts w:ascii="Times New Roman" w:hAnsi="Times New Roman" w:cs="Times New Roman"/>
-          <w:sz w:val="24"/>
-          <w:szCs w:val="24"/>
-        </w:rPr>
-      </w:pPr>
-      <w:r>
-        <w:rPr>
-          <w:rFonts w:ascii="Times New Roman" w:hAnsi="Times New Roman" w:cs="Times New Roman"/>
-          <w:sz w:val="24"/>
-          <w:szCs w:val="24"/>
-        </w:rPr>
-        <w:t xml:space="preserve">Si </w:t>
-      </w:r>
-      <m:oMath>
-        <m:r>
-          <m:rPr>
-            <m:sty m:val="p"/>
-          </m:rPr>
-          <w:rPr>
-            <w:rFonts w:ascii="Cambria Math" w:hAnsi="Cambria Math" w:cs="Times New Roman"/>
-            <w:sz w:val="24"/>
-            <w:szCs w:val="24"/>
-          </w:rPr>
-          <m:t>λ</m:t>
-        </m:r>
-        <m:r>
-          <w:rPr>
-            <w:rFonts w:ascii="Cambria Math" w:hAnsi="Cambria Math" w:cs="Times New Roman"/>
-            <w:sz w:val="24"/>
-            <w:szCs w:val="24"/>
-          </w:rPr>
-          <m:t>&gt; 1</m:t>
-        </m:r>
-      </m:oMath>
-      <w:r>
-        <w:rPr>
-          <w:rFonts w:ascii="Times New Roman" w:hAnsi="Times New Roman" w:cs="Times New Roman"/>
-          <w:sz w:val="24"/>
-          <w:szCs w:val="24"/>
-        </w:rPr>
-        <w:t>, la variable transformada crece más lentamente que la original.</w:t>
-      </w:r>
-    </w:p>
-    <w:p>
-      <w:pPr>
-        <w:pStyle w:val="ListParagraph"/>
-        <w:numPr>
-          <w:ilvl w:val="0"/>
-          <w:numId w:val="20"/>
-        </w:numPr>
-        <w:spacing w:after="0"/>
-        <w:jc w:val="both"/>
-        <w:rPr>
-          <w:rFonts w:ascii="Times New Roman" w:hAnsi="Times New Roman" w:cs="Times New Roman"/>
-          <w:sz w:val="24"/>
-          <w:szCs w:val="24"/>
-        </w:rPr>
-      </w:pPr>
-      <w:r>
-        <w:rPr>
-          <w:rFonts w:ascii="Times New Roman" w:hAnsi="Times New Roman" w:cs="Times New Roman"/>
-          <w:sz w:val="24"/>
-          <w:szCs w:val="24"/>
-        </w:rPr>
-        <w:t xml:space="preserve">Si </w:t>
-      </w:r>
-      <m:oMath>
-        <m:r>
-          <m:rPr>
-            <m:sty m:val="p"/>
-          </m:rPr>
-          <w:rPr>
-            <w:rFonts w:ascii="Cambria Math" w:hAnsi="Cambria Math" w:cs="Times New Roman"/>
-            <w:sz w:val="24"/>
-            <w:szCs w:val="24"/>
-          </w:rPr>
-          <m:t>λ</m:t>
-        </m:r>
-        <m:r>
-          <w:rPr>
-            <w:rFonts w:ascii="Cambria Math" w:hAnsi="Cambria Math" w:cs="Times New Roman"/>
-            <w:sz w:val="24"/>
-            <w:szCs w:val="24"/>
-          </w:rPr>
-          <m:t xml:space="preserve">&lt; 1, </m:t>
-        </m:r>
-      </m:oMath>
-      <w:r>
-        <w:rPr>
-          <w:rFonts w:ascii="Times New Roman" w:hAnsi="Times New Roman" w:cs="Times New Roman"/>
-          <w:sz w:val="24"/>
-          <w:szCs w:val="24"/>
-        </w:rPr>
-        <w:t>la variable transformada crece más rápidamente que la original.</w:t>
-      </w:r>
-    </w:p>
-    <w:p>
-      <w:pPr>
-        <w:spacing w:after="0"/>
-        <w:jc w:val="both"/>
-        <w:rPr>
-          <w:rFonts w:ascii="Times New Roman" w:hAnsi="Times New Roman" w:cs="Times New Roman"/>
-          <w:sz w:val="24"/>
-          <w:szCs w:val="24"/>
-        </w:rPr>
-      </w:pPr>
-      <w:r>
-        <w:rPr>
-          <w:rFonts w:ascii="Times New Roman" w:hAnsi="Times New Roman" w:cs="Times New Roman"/>
-          <w:sz w:val="24"/>
-          <w:szCs w:val="24"/>
-        </w:rPr>
-        <w:t xml:space="preserve">La elección del valor de </w:t>
-      </w:r>
-      <m:oMath>
-        <m:r>
-          <m:rPr>
-            <m:sty m:val="p"/>
-          </m:rPr>
-          <w:rPr>
-            <w:rFonts w:ascii="Cambria Math" w:hAnsi="Cambria Math" w:cs="Times New Roman"/>
-            <w:sz w:val="24"/>
-            <w:szCs w:val="24"/>
-          </w:rPr>
-          <m:t>λ</m:t>
-        </m:r>
-      </m:oMath>
-      <w:r>
-        <w:rPr>
-          <w:rFonts w:ascii="Times New Roman" w:hAnsi="Times New Roman" w:cs="Times New Roman"/>
-          <w:sz w:val="24"/>
-          <w:szCs w:val="24"/>
-        </w:rPr>
         <w:t xml:space="preserve"> tiene como objetivo ajustar los datos a una distribución más adecuada. En este contexto:</w:t>
       </w:r>
     </w:p>
@@ -922,7 +798,7 @@
           <w:sz w:val="24"/>
           <w:szCs w:val="24"/>
         </w:rPr>
-        <w:t xml:space="preserve">Además, es importante notar que las transformaciones permiten manejar situaciones donde los incrementos constantes en las variables originales generan incrementos variables en la escala transformada. Esto facilita la linealización al elegir parámetros específicos para la transformación que compensen dichas variaciones. La elección de la transformación adecuada depende, entonces, de cómo se comporta la relación en los datos: si la curva de los </w:t>
+        <w:t xml:space="preserve">Además, es importante notar que las transformaciones permiten manejar situaciones donde los incrementos constantes en las variables originales generan incrementos variables en la escala transformada. Esto facilita la linealización al elegir parámetros específicos para la transformación que compensen dichas variaciones. La elección de la transformación </w:t>
       </w:r>
       <w:r>
         <w:rPr>
@@ -931,7 +807,7 @@
           <w:szCs w:val="24"/>
         </w:rPr>
         <w:lastRenderedPageBreak/>
-        <w:t>datos tiene una inclinación hacia arriba o hacia abajo, se seleccionará una transformación que ajuste el crecimiento o la compresión según sea necesario.</w:t>
+        <w:t>adecuada depende, entonces, de cómo se comporta la relación en los datos: si la curva de los datos tiene una inclinación hacia arriba o hacia abajo, se seleccionará una transformación que ajuste el crecimiento o la compresión según sea necesario.</w:t>
       </w:r>
     </w:p>
     <w:p>
@@ -2866,6 +2742,7 @@
       <w:r>
         <w:rPr>
           <w:rFonts w:ascii="Times New Roman" w:hAnsi="Times New Roman" w:cs="Times New Roman"/>
+          <w:noProof/>
           <w:sz w:val="24"/>
           <w:szCs w:val="24"/>
         </w:rPr>
@@ -4855,6 +4732,7 @@
         <w:rPr>
           <w:rFonts w:ascii="Consolas" w:hAnsi="Consolas" w:cs="Times New Roman"/>
           <w:color w:val="FF0000"/>
+          <w:lang w:val="en-US"/>
         </w:rPr>
       </w:pPr>
       <w:proofErr w:type="spellStart"/>
@@ -4862,6 +4740,7 @@
         <w:rPr>
           <w:rFonts w:ascii="Consolas" w:hAnsi="Consolas" w:cs="Times New Roman"/>
           <w:color w:val="FF0000"/>
+          <w:lang w:val="en-US"/>
         </w:rPr>
         <w:t>data$LogSupervisores</w:t>
       </w:r>
@@ -4870,6 +4749,7 @@
         <w:rPr>
           <w:rFonts w:ascii="Consolas" w:hAnsi="Consolas" w:cs="Times New Roman"/>
           <w:color w:val="FF0000"/>
+          <w:lang w:val="en-US"/>
         </w:rPr>
         <w:t xml:space="preserve"> &lt;- log(</w:t>
       </w:r>
@@ -4878,6 +4758,7 @@
         <w:rPr>
           <w:rFonts w:ascii="Consolas" w:hAnsi="Consolas" w:cs="Times New Roman"/>
           <w:color w:val="FF0000"/>
+          <w:lang w:val="en-US"/>
         </w:rPr>
         <w:t>data$Supervisores</w:t>
       </w:r>
@@ -4886,6 +4767,7 @@
         <w:rPr>
           <w:rFonts w:ascii="Consolas" w:hAnsi="Consolas" w:cs="Times New Roman"/>
           <w:color w:val="FF0000"/>
+          <w:lang w:val="en-US"/>
         </w:rPr>
         <w:t>)</w:t>
       </w:r>
@@ -5906,15 +5788,7 @@
             <w:sz w:val="24"/>
             <w:szCs w:val="24"/>
           </w:rPr>
-          <m:t>=</m:t>
-        </m:r>
-        <m:r>
-          <w:rPr>
-            <w:rFonts w:ascii="Cambria Math" w:hAnsi="Cambria Math" w:cs="Times New Roman"/>
-            <w:sz w:val="24"/>
-            <w:szCs w:val="24"/>
-          </w:rPr>
-          <m:t>y(-1)=</m:t>
+          <m:t>=y(-1)=</m:t>
         </m:r>
         <m:f>
           <m:fPr>
@@ -6215,6 +6089,7 @@
         <w:rPr>
           <w:rFonts w:ascii="Consolas" w:hAnsi="Consolas" w:cs="Times New Roman"/>
           <w:color w:val="FF0000"/>
+          <w:lang w:val="en-US"/>
         </w:rPr>
       </w:pPr>
       <w:proofErr w:type="spellStart"/>
@@ -6222,6 +6097,7 @@
         <w:rPr>
           <w:rFonts w:ascii="Consolas" w:hAnsi="Consolas" w:cs="Times New Roman"/>
           <w:color w:val="FF0000"/>
+          <w:lang w:val="en-US"/>
         </w:rPr>
         <w:t>data$LogSupervisores</w:t>
       </w:r>
@@ -6230,6 +6106,7 @@
         <w:rPr>
           <w:rFonts w:ascii="Consolas" w:hAnsi="Consolas" w:cs="Times New Roman"/>
           <w:color w:val="FF0000"/>
+          <w:lang w:val="en-US"/>
         </w:rPr>
         <w:t xml:space="preserve"> &lt;- log(</w:t>
       </w:r>
@@ -6238,6 +6115,7 @@
         <w:rPr>
           <w:rFonts w:ascii="Consolas" w:hAnsi="Consolas" w:cs="Times New Roman"/>
           <w:color w:val="FF0000"/>
+          <w:lang w:val="en-US"/>
         </w:rPr>
         <w:t>data$Supervisores</w:t>
       </w:r>
@@ -6246,6 +6124,7 @@
         <w:rPr>
           <w:rFonts w:ascii="Consolas" w:hAnsi="Consolas" w:cs="Times New Roman"/>
           <w:color w:val="FF0000"/>
+          <w:lang w:val="en-US"/>
         </w:rPr>
         <w:t>)</w:t>
       </w:r>
@@ -6420,14 +6299,26 @@
         <w:rPr>
           <w:rFonts w:ascii="Consolas" w:hAnsi="Consolas" w:cs="Times New Roman"/>
           <w:color w:val="FF0000"/>
-        </w:rPr>
-      </w:pPr>
-      <w:r>
-        <w:rPr>
-          <w:rFonts w:ascii="Consolas" w:hAnsi="Consolas" w:cs="Times New Roman"/>
-          <w:color w:val="FF0000"/>
-        </w:rPr>
-        <w:t>png("figura_6_31.png")</w:t>
+          <w:lang w:val="en-US"/>
+        </w:rPr>
+      </w:pPr>
+      <w:proofErr w:type="spellStart"/>
+      <w:r>
+        <w:rPr>
+          <w:rFonts w:ascii="Consolas" w:hAnsi="Consolas" w:cs="Times New Roman"/>
+          <w:color w:val="FF0000"/>
+          <w:lang w:val="en-US"/>
+        </w:rPr>
+        <w:t>png</w:t>
+      </w:r>
+      <w:proofErr w:type="spellEnd"/>
+      <w:r>
+        <w:rPr>
+          <w:rFonts w:ascii="Consolas" w:hAnsi="Consolas" w:cs="Times New Roman"/>
+          <w:color w:val="FF0000"/>
+          <w:lang w:val="en-US"/>
+        </w:rPr>
+        <w:t>("figura_6_31.png")</w:t>
       </w:r>
     </w:p>
     <w:p>
@@ -6436,85 +6327,50 @@
         <w:rPr>
           <w:rFonts w:ascii="Consolas" w:hAnsi="Consolas" w:cs="Times New Roman"/>
           <w:color w:val="FF0000"/>
-        </w:rPr>
-      </w:pPr>
+          <w:lang w:val="en-US"/>
+        </w:rPr>
+      </w:pPr>
+      <w:r>
+        <w:rPr>
+          <w:rFonts w:ascii="Consolas" w:hAnsi="Consolas" w:cs="Times New Roman"/>
+          <w:color w:val="FF0000"/>
+          <w:lang w:val="en-US"/>
+        </w:rPr>
+        <w:t>plot(fitted(</w:t>
+      </w:r>
       <w:proofErr w:type="spellStart"/>
       <w:r>
         <w:rPr>
           <w:rFonts w:ascii="Consolas" w:hAnsi="Consolas" w:cs="Times New Roman"/>
           <w:color w:val="FF0000"/>
-        </w:rPr>
-        <w:t>plot</w:t>
+          <w:lang w:val="en-US"/>
+        </w:rPr>
+        <w:t>modelo_log</w:t>
       </w:r>
       <w:proofErr w:type="spellEnd"/>
       <w:r>
         <w:rPr>
           <w:rFonts w:ascii="Consolas" w:hAnsi="Consolas" w:cs="Times New Roman"/>
           <w:color w:val="FF0000"/>
-        </w:rPr>
-        <w:t>(</w:t>
+          <w:lang w:val="en-US"/>
+        </w:rPr>
+        <w:t>), residuals(</w:t>
       </w:r>
       <w:proofErr w:type="spellStart"/>
       <w:r>
         <w:rPr>
           <w:rFonts w:ascii="Consolas" w:hAnsi="Consolas" w:cs="Times New Roman"/>
           <w:color w:val="FF0000"/>
-        </w:rPr>
-        <w:t>fitted</w:t>
+          <w:lang w:val="en-US"/>
+        </w:rPr>
+        <w:t>modelo_log</w:t>
       </w:r>
       <w:proofErr w:type="spellEnd"/>
       <w:r>
         <w:rPr>
           <w:rFonts w:ascii="Consolas" w:hAnsi="Consolas" w:cs="Times New Roman"/>
           <w:color w:val="FF0000"/>
-        </w:rPr>
-        <w:t>(</w:t>
-      </w:r>
-      <w:proofErr w:type="spellStart"/>
-      <w:r>
-        <w:rPr>
-          <w:rFonts w:ascii="Consolas" w:hAnsi="Consolas" w:cs="Times New Roman"/>
-          <w:color w:val="FF0000"/>
-        </w:rPr>
-        <w:t>modelo_log</w:t>
-      </w:r>
-      <w:proofErr w:type="spellEnd"/>
-      <w:r>
-        <w:rPr>
-          <w:rFonts w:ascii="Consolas" w:hAnsi="Consolas" w:cs="Times New Roman"/>
-          <w:color w:val="FF0000"/>
-        </w:rPr>
-        <w:t xml:space="preserve">), </w:t>
-      </w:r>
-      <w:proofErr w:type="spellStart"/>
-      <w:r>
-        <w:rPr>
-          <w:rFonts w:ascii="Consolas" w:hAnsi="Consolas" w:cs="Times New Roman"/>
-          <w:color w:val="FF0000"/>
-        </w:rPr>
-        <w:t>residuals</w:t>
-      </w:r>
-      <w:proofErr w:type="spellEnd"/>
-      <w:r>
-        <w:rPr>
-          <w:rFonts w:ascii="Consolas" w:hAnsi="Consolas" w:cs="Times New Roman"/>
-          <w:color w:val="FF0000"/>
-        </w:rPr>
-        <w:t>(</w:t>
-      </w:r>
-      <w:proofErr w:type="spellStart"/>
-      <w:r>
-        <w:rPr>
-          <w:rFonts w:ascii="Consolas" w:hAnsi="Consolas" w:cs="Times New Roman"/>
-          <w:color w:val="FF0000"/>
-        </w:rPr>
-        <w:t>modelo_log</w:t>
-      </w:r>
-      <w:proofErr w:type="spellEnd"/>
-      <w:r>
-        <w:rPr>
-          <w:rFonts w:ascii="Consolas" w:hAnsi="Consolas" w:cs="Times New Roman"/>
-          <w:color w:val="FF0000"/>
+          <w:lang w:val="en-US"/>
         </w:rPr>
         <w:t>),</w:t>
       </w:r>
@@ -6531,6 +6387,7 @@
         <w:rPr>
           <w:rFonts w:ascii="Consolas" w:hAnsi="Consolas" w:cs="Times New Roman"/>
           <w:color w:val="FF0000"/>
+          <w:lang w:val="en-US"/>
         </w:rPr>
         <w:t xml:space="preserve">     </w:t>
       </w:r>
@@ -6637,6 +6494,7 @@
         <w:rPr>
           <w:rFonts w:ascii="Consolas" w:hAnsi="Consolas" w:cs="Times New Roman"/>
           <w:color w:val="FF0000"/>
+          <w:lang w:val="en-US"/>
         </w:rPr>
       </w:pPr>
       <w:proofErr w:type="spellStart"/>
@@ -6645,6 +6503,7 @@
         <w:rPr>
           <w:rFonts w:ascii="Consolas" w:hAnsi="Consolas" w:cs="Times New Roman"/>
           <w:color w:val="FF0000"/>
+          <w:lang w:val="en-US"/>
         </w:rPr>
         <w:t>abline</w:t>
       </w:r>
@@ -6653,6 +6512,7 @@
         <w:rPr>
           <w:rFonts w:ascii="Consolas" w:hAnsi="Consolas" w:cs="Times New Roman"/>
           <w:color w:val="FF0000"/>
+          <w:lang w:val="en-US"/>
         </w:rPr>
         <w:t>(</w:t>
       </w:r>
@@ -6661,6 +6521,7 @@
         <w:rPr>
           <w:rFonts w:ascii="Consolas" w:hAnsi="Consolas" w:cs="Times New Roman"/>
           <w:color w:val="FF0000"/>
+          <w:lang w:val="en-US"/>
         </w:rPr>
         <w:t xml:space="preserve">h = 0, col = "red", </w:t>
       </w:r>
@@ -6669,6 +6530,7 @@
         <w:rPr>
           <w:rFonts w:ascii="Consolas" w:hAnsi="Consolas" w:cs="Times New Roman"/>
           <w:color w:val="FF0000"/>
+          <w:lang w:val="en-US"/>
         </w:rPr>
         <w:t>lty</w:t>
       </w:r>
@@ -6677,6 +6539,7 @@
         <w:rPr>
           <w:rFonts w:ascii="Consolas" w:hAnsi="Consolas" w:cs="Times New Roman"/>
           <w:color w:val="FF0000"/>
+          <w:lang w:val="en-US"/>
         </w:rPr>
         <w:t xml:space="preserve"> = 2, </w:t>
       </w:r>
@@ -6685,6 +6548,7 @@
         <w:rPr>
           <w:rFonts w:ascii="Consolas" w:hAnsi="Consolas" w:cs="Times New Roman"/>
           <w:color w:val="FF0000"/>
+          <w:lang w:val="en-US"/>
         </w:rPr>
         <w:t>lwd</w:t>
       </w:r>
@@ -6693,6 +6557,7 @@
         <w:rPr>
           <w:rFonts w:ascii="Consolas" w:hAnsi="Consolas" w:cs="Times New Roman"/>
           <w:color w:val="FF0000"/>
+          <w:lang w:val="en-US"/>
         </w:rPr>
         <w:t xml:space="preserve"> = 1.5)</w:t>
       </w:r>
@@ -7247,14 +7112,7 @@
           <w:rFonts w:ascii="Consolas" w:hAnsi="Consolas" w:cs="Times New Roman"/>
           <w:color w:val="FF0000"/>
         </w:rPr>
-        <w:t xml:space="preserve"> = "Figura 6.32 Residuos de y / x frente a valores ajustados",</w:t>
-      </w:r>
-      <w:r>
-        <w:rPr>
-          <w:rFonts w:ascii="Consolas" w:hAnsi="Consolas" w:cs="Times New Roman"/>
-          <w:color w:val="FF0000"/>
-        </w:rPr>
-        <w:t xml:space="preserve"> </w:t>
+        <w:t xml:space="preserve"> = "Figura 6.32 Residuos de y / x frente a valores ajustados", </w:t>
       </w:r>
       <w:proofErr w:type="spellStart"/>
       <w:r>
@@ -7318,14 +7176,7 @@
           <w:rFonts w:ascii="Consolas" w:hAnsi="Consolas" w:cs="Times New Roman"/>
           <w:color w:val="FF0000"/>
         </w:rPr>
-        <w:t>")</w:t>
-      </w:r>
-      <w:r>
-        <w:rPr>
-          <w:rFonts w:ascii="Consolas" w:hAnsi="Consolas" w:cs="Times New Roman"/>
-          <w:color w:val="FF0000"/>
-        </w:rPr>
-        <w:t xml:space="preserve"> </w:t>
+        <w:t xml:space="preserve">") </w:t>
       </w:r>
     </w:p>
     <w:p>
@@ -8033,6 +7884,7 @@
         <w:rPr>
           <w:rFonts w:ascii="Consolas" w:hAnsi="Consolas" w:cs="Times New Roman"/>
           <w:color w:val="FF0000"/>
+          <w:lang w:val="en-US"/>
         </w:rPr>
       </w:pPr>
       <w:proofErr w:type="spellStart"/>
@@ -8041,6 +7893,7 @@
         <w:rPr>
           <w:rFonts w:ascii="Consolas" w:hAnsi="Consolas" w:cs="Times New Roman"/>
           <w:color w:val="FF0000"/>
+          <w:lang w:val="en-US"/>
         </w:rPr>
         <w:t>abline</w:t>
       </w:r>
@@ -8049,6 +7902,7 @@
         <w:rPr>
           <w:rFonts w:ascii="Consolas" w:hAnsi="Consolas" w:cs="Times New Roman"/>
           <w:color w:val="FF0000"/>
+          <w:lang w:val="en-US"/>
         </w:rPr>
         <w:t>(</w:t>
       </w:r>
@@ -8057,6 +7911,7 @@
         <w:rPr>
           <w:rFonts w:ascii="Consolas" w:hAnsi="Consolas" w:cs="Times New Roman"/>
           <w:color w:val="FF0000"/>
+          <w:lang w:val="en-US"/>
         </w:rPr>
         <w:t xml:space="preserve">h = 0, col = "red", </w:t>
       </w:r>
@@ -8065,6 +7920,7 @@
         <w:rPr>
           <w:rFonts w:ascii="Consolas" w:hAnsi="Consolas" w:cs="Times New Roman"/>
           <w:color w:val="FF0000"/>
+          <w:lang w:val="en-US"/>
         </w:rPr>
         <w:t>lty</w:t>
       </w:r>
@@ -8073,6 +7929,7 @@
         <w:rPr>
           <w:rFonts w:ascii="Consolas" w:hAnsi="Consolas" w:cs="Times New Roman"/>
           <w:color w:val="FF0000"/>
+          <w:lang w:val="en-US"/>
         </w:rPr>
         <w:t xml:space="preserve"> = 2, </w:t>
       </w:r>
@@ -8081,6 +7938,7 @@
         <w:rPr>
           <w:rFonts w:ascii="Consolas" w:hAnsi="Consolas" w:cs="Times New Roman"/>
           <w:color w:val="FF0000"/>
+          <w:lang w:val="en-US"/>
         </w:rPr>
         <w:t>lwd</w:t>
       </w:r>
@@ -8089,6 +7947,7 @@
         <w:rPr>
           <w:rFonts w:ascii="Consolas" w:hAnsi="Consolas" w:cs="Times New Roman"/>
           <w:color w:val="FF0000"/>
+          <w:lang w:val="en-US"/>
         </w:rPr>
         <w:t xml:space="preserve"> = 1.5)</w:t>
       </w:r>

</xml_diff>